<commit_message>
Se agregan principales conceptos y beneficios
</commit_message>
<xml_diff>
--- a/Documentos/Ensayo DDD/Ensayo Domain Driven Design.docx
+++ b/Documentos/Ensayo DDD/Ensayo Domain Driven Design.docx
@@ -361,7 +361,7 @@
           <w:szCs w:val="28"/>
           <w:lang w:val="es-CO" w:eastAsia="es-CO"/>
         </w:rPr>
-        <w:t xml:space="preserve"> </w:t>
+        <w:t xml:space="preserve"> Tobón Montoya</w:t>
       </w:r>
       <w:r>
         <w:rPr>
@@ -370,8 +370,16 @@
           <w:szCs w:val="28"/>
           <w:lang w:val="es-CO" w:eastAsia="es-CO"/>
         </w:rPr>
-        <w:t>Tobón</w:t>
-      </w:r>
+        <w:t>.</w:t>
+      </w:r>
+    </w:p>
+    <w:p>
+      <w:pPr>
+        <w:jc w:val="center"/>
+        <w:rPr>
+          <w:lang w:val="es-CO" w:eastAsia="es-CO"/>
+        </w:rPr>
+      </w:pPr>
       <w:r>
         <w:rPr>
           <w:color w:val="000000"/>
@@ -379,7 +387,7 @@
           <w:szCs w:val="28"/>
           <w:lang w:val="es-CO" w:eastAsia="es-CO"/>
         </w:rPr>
-        <w:t xml:space="preserve"> Montoya</w:t>
+        <w:t>Juan Guillermo Hernández Alarcón</w:t>
       </w:r>
       <w:r>
         <w:rPr>
@@ -405,7 +413,7 @@
           <w:szCs w:val="28"/>
           <w:lang w:val="es-CO" w:eastAsia="es-CO"/>
         </w:rPr>
-        <w:t xml:space="preserve">Juan Guillermo </w:t>
+        <w:t>Oscar Dar</w:t>
       </w:r>
       <w:r>
         <w:rPr>
@@ -414,7 +422,7 @@
           <w:szCs w:val="28"/>
           <w:lang w:val="es-CO" w:eastAsia="es-CO"/>
         </w:rPr>
-        <w:t>Hernández</w:t>
+        <w:t>í</w:t>
       </w:r>
       <w:r>
         <w:rPr>
@@ -423,7 +431,7 @@
           <w:szCs w:val="28"/>
           <w:lang w:val="es-CO" w:eastAsia="es-CO"/>
         </w:rPr>
-        <w:t xml:space="preserve"> </w:t>
+        <w:t>o Botero Vargas</w:t>
       </w:r>
       <w:r>
         <w:rPr>
@@ -432,8 +440,54 @@
           <w:szCs w:val="28"/>
           <w:lang w:val="es-CO" w:eastAsia="es-CO"/>
         </w:rPr>
-        <w:t>Alarcón</w:t>
-      </w:r>
+        <w:t>.</w:t>
+      </w:r>
+    </w:p>
+    <w:p>
+      <w:pPr>
+        <w:jc w:val="center"/>
+        <w:rPr>
+          <w:sz w:val="28"/>
+          <w:szCs w:val="28"/>
+          <w:lang w:val="es-ES"/>
+        </w:rPr>
+      </w:pPr>
+    </w:p>
+    <w:p>
+      <w:pPr>
+        <w:jc w:val="center"/>
+        <w:rPr>
+          <w:sz w:val="36"/>
+          <w:szCs w:val="36"/>
+          <w:lang w:val="es-ES"/>
+        </w:rPr>
+      </w:pPr>
+      <w:r>
+        <w:rPr>
+          <w:sz w:val="28"/>
+          <w:szCs w:val="28"/>
+          <w:lang w:val="es-ES"/>
+        </w:rPr>
+        <w:t>Diciembre 2020</w:t>
+      </w:r>
+    </w:p>
+    <w:p>
+      <w:pPr>
+        <w:jc w:val="center"/>
+        <w:rPr>
+          <w:sz w:val="36"/>
+          <w:szCs w:val="36"/>
+          <w:lang w:val="es-ES"/>
+        </w:rPr>
+      </w:pPr>
+    </w:p>
+    <w:p>
+      <w:pPr>
+        <w:jc w:val="center"/>
+        <w:rPr>
+          <w:lang w:val="es-CO" w:eastAsia="es-CO"/>
+        </w:rPr>
+      </w:pPr>
       <w:r>
         <w:rPr>
           <w:color w:val="000000"/>
@@ -441,7 +495,7 @@
           <w:szCs w:val="28"/>
           <w:lang w:val="es-CO" w:eastAsia="es-CO"/>
         </w:rPr>
-        <w:t>.</w:t>
+        <w:t>Universidad de Antioquia</w:t>
       </w:r>
     </w:p>
     <w:p>
@@ -458,8 +512,16 @@
           <w:szCs w:val="28"/>
           <w:lang w:val="es-CO" w:eastAsia="es-CO"/>
         </w:rPr>
-        <w:t>Oscar Dar</w:t>
-      </w:r>
+        <w:t>Ingeniería de sistemas</w:t>
+      </w:r>
+    </w:p>
+    <w:p>
+      <w:pPr>
+        <w:jc w:val="center"/>
+        <w:rPr>
+          <w:lang w:val="es-CO" w:eastAsia="es-CO"/>
+        </w:rPr>
+      </w:pPr>
       <w:r>
         <w:rPr>
           <w:color w:val="000000"/>
@@ -467,40 +529,11 @@
           <w:szCs w:val="28"/>
           <w:lang w:val="es-CO" w:eastAsia="es-CO"/>
         </w:rPr>
-        <w:t>í</w:t>
-      </w:r>
-      <w:r>
-        <w:rPr>
-          <w:color w:val="000000"/>
-          <w:sz w:val="28"/>
-          <w:szCs w:val="28"/>
-          <w:lang w:val="es-CO" w:eastAsia="es-CO"/>
-        </w:rPr>
-        <w:t>o Botero Vargas</w:t>
-      </w:r>
-      <w:r>
-        <w:rPr>
-          <w:color w:val="000000"/>
-          <w:sz w:val="28"/>
-          <w:szCs w:val="28"/>
-          <w:lang w:val="es-CO" w:eastAsia="es-CO"/>
-        </w:rPr>
-        <w:t>.</w:t>
-      </w:r>
-    </w:p>
-    <w:p>
-      <w:pPr>
-        <w:jc w:val="center"/>
-        <w:rPr>
-          <w:sz w:val="28"/>
-          <w:szCs w:val="28"/>
-          <w:lang w:val="es-ES"/>
-        </w:rPr>
-      </w:pPr>
-    </w:p>
-    <w:p>
-      <w:pPr>
-        <w:jc w:val="center"/>
+        <w:t>Arquitectura de software</w:t>
+      </w:r>
+    </w:p>
+    <w:p>
+      <w:pPr>
         <w:rPr>
           <w:sz w:val="36"/>
           <w:szCs w:val="36"/>
@@ -509,94 +542,16 @@
       </w:pPr>
       <w:r>
         <w:rPr>
-          <w:sz w:val="28"/>
-          <w:szCs w:val="28"/>
-          <w:lang w:val="es-ES"/>
-        </w:rPr>
-        <w:t>Diciembre 2020</w:t>
-      </w:r>
-    </w:p>
-    <w:p>
-      <w:pPr>
-        <w:jc w:val="center"/>
-        <w:rPr>
           <w:sz w:val="36"/>
           <w:szCs w:val="36"/>
           <w:lang w:val="es-ES"/>
         </w:rPr>
-      </w:pPr>
-    </w:p>
-    <w:p>
-      <w:pPr>
-        <w:jc w:val="center"/>
-        <w:rPr>
-          <w:lang w:val="es-CO" w:eastAsia="es-CO"/>
-        </w:rPr>
-      </w:pPr>
-      <w:r>
-        <w:rPr>
-          <w:color w:val="000000"/>
-          <w:sz w:val="28"/>
-          <w:szCs w:val="28"/>
-          <w:lang w:val="es-CO" w:eastAsia="es-CO"/>
-        </w:rPr>
-        <w:t>Universidad de Antioquia</w:t>
-      </w:r>
-    </w:p>
-    <w:p>
-      <w:pPr>
-        <w:jc w:val="center"/>
-        <w:rPr>
-          <w:lang w:val="es-CO" w:eastAsia="es-CO"/>
-        </w:rPr>
-      </w:pPr>
-      <w:r>
-        <w:rPr>
-          <w:color w:val="000000"/>
-          <w:sz w:val="28"/>
-          <w:szCs w:val="28"/>
-          <w:lang w:val="es-CO" w:eastAsia="es-CO"/>
-        </w:rPr>
-        <w:t>Ingeniería de sistemas</w:t>
-      </w:r>
-    </w:p>
-    <w:p>
-      <w:pPr>
-        <w:jc w:val="center"/>
-        <w:rPr>
-          <w:lang w:val="es-CO" w:eastAsia="es-CO"/>
-        </w:rPr>
-      </w:pPr>
-      <w:r>
-        <w:rPr>
-          <w:color w:val="000000"/>
-          <w:sz w:val="28"/>
-          <w:szCs w:val="28"/>
-          <w:lang w:val="es-CO" w:eastAsia="es-CO"/>
-        </w:rPr>
-        <w:t>Arquitectura de software</w:t>
-      </w:r>
-    </w:p>
-    <w:p>
-      <w:pPr>
-        <w:rPr>
-          <w:sz w:val="36"/>
-          <w:szCs w:val="36"/>
-          <w:lang w:val="es-ES"/>
-        </w:rPr>
-      </w:pPr>
-      <w:r>
-        <w:rPr>
-          <w:sz w:val="36"/>
-          <w:szCs w:val="36"/>
-          <w:lang w:val="es-ES"/>
-        </w:rPr>
         <w:br w:type="page"/>
       </w:r>
     </w:p>
     <w:p>
       <w:pPr>
-        <w:pStyle w:val="Ttulo1"/>
+        <w:pStyle w:val="Heading1"/>
         <w:rPr>
           <w:lang w:val="es-ES"/>
         </w:rPr>
@@ -633,33 +588,12 @@
           <w:lang w:val="es-ES"/>
         </w:rPr>
       </w:pPr>
-      <w:proofErr w:type="spellStart"/>
       <w:r>
         <w:rPr>
           <w:color w:val="000000"/>
-        </w:rPr>
-        <w:t>Dividamos</w:t>
-      </w:r>
-      <w:proofErr w:type="spellEnd"/>
-      <w:r>
-        <w:rPr>
-          <w:color w:val="000000"/>
-        </w:rPr>
-        <w:t xml:space="preserve"> los </w:t>
-      </w:r>
-      <w:proofErr w:type="spellStart"/>
-      <w:r>
-        <w:rPr>
-          <w:color w:val="000000"/>
-        </w:rPr>
-        <w:t>conceptos</w:t>
-      </w:r>
-      <w:proofErr w:type="spellEnd"/>
-      <w:r>
-        <w:rPr>
-          <w:color w:val="000000"/>
-        </w:rPr>
-        <w:t>.</w:t>
+          <w:lang w:val="es-CO"/>
+        </w:rPr>
+        <w:t>Dividamos los conceptos.</w:t>
       </w:r>
     </w:p>
     <w:p>
@@ -676,7 +610,7 @@
     </w:p>
     <w:p>
       <w:pPr>
-        <w:pStyle w:val="Ttulo2"/>
+        <w:pStyle w:val="Heading2"/>
         <w:rPr>
           <w:lang w:val="es-ES"/>
         </w:rPr>
@@ -759,7 +693,7 @@
     <w:bookmarkEnd w:id="8"/>
     <w:p>
       <w:pPr>
-        <w:pStyle w:val="Ttulo2"/>
+        <w:pStyle w:val="Heading2"/>
         <w:rPr>
           <w:lang w:val="es-ES"/>
         </w:rPr>
@@ -846,7 +780,21 @@
           <w:lang w:val="es-ES"/>
         </w:rPr>
         <w:lastRenderedPageBreak/>
-        <w:t>Entonces, el modelo de dominio son todas las partes con sus atributos, métodos y relaciones que surgen entre los mismos, con el fin de representar los conceptos claves del dominio del problema. Un modelo de dominio no es un diagrama en particular; es la idea que el diagrama pretende transmitir</w:t>
+        <w:t xml:space="preserve">Entonces, </w:t>
+      </w:r>
+      <w:r>
+        <w:rPr>
+          <w:b/>
+          <w:bCs/>
+          <w:lang w:val="es-ES"/>
+        </w:rPr>
+        <w:t>el modelo de dominio</w:t>
+      </w:r>
+      <w:r>
+        <w:rPr>
+          <w:lang w:val="es-ES"/>
+        </w:rPr>
+        <w:t xml:space="preserve"> son todas las partes con sus atributos, métodos y relaciones que surgen entre los mismos, con el fin de representar los conceptos claves del dominio del problema. Un modelo de dominio no es un diagrama en particular; es la idea que el diagrama pretende transmitir</w:t>
       </w:r>
     </w:p>
     <w:p>
@@ -864,7 +812,7 @@
     </w:p>
     <w:p>
       <w:pPr>
-        <w:pStyle w:val="Ttulo1"/>
+        <w:pStyle w:val="Heading1"/>
         <w:rPr>
           <w:lang w:val="es-ES"/>
         </w:rPr>
@@ -1062,7 +1010,7 @@
     </w:p>
     <w:p>
       <w:pPr>
-        <w:pStyle w:val="Ttulo1"/>
+        <w:pStyle w:val="Heading1"/>
         <w:rPr>
           <w:lang w:val="es-ES"/>
         </w:rPr>
@@ -1328,22 +1276,1435 @@
     </w:p>
     <w:p>
       <w:pPr>
-        <w:rPr>
-          <w:lang w:val="es-ES"/>
-        </w:rPr>
-      </w:pPr>
-    </w:p>
-    <w:p>
-      <w:pPr>
-        <w:rPr>
-          <w:b/>
-          <w:bCs/>
+        <w:numPr>
+          <w:ilvl w:val="12"/>
+          <w:numId w:val="0"/>
+        </w:numPr>
+        <w:spacing w:line="480" w:lineRule="auto"/>
+        <w:rPr>
           <w:lang w:val="es-ES"/>
         </w:rPr>
       </w:pPr>
       <w:bookmarkStart w:id="12" w:name="_Toc285535805"/>
       <w:bookmarkStart w:id="13" w:name="_Toc410627900"/>
       <w:bookmarkStart w:id="14" w:name="_Toc410628925"/>
+    </w:p>
+    <w:p>
+      <w:pPr>
+        <w:pStyle w:val="Heading1"/>
+        <w:rPr>
+          <w:lang w:val="es-ES"/>
+        </w:rPr>
+      </w:pPr>
+      <w:r>
+        <w:rPr>
+          <w:lang w:val="es-ES"/>
+        </w:rPr>
+        <w:t>Principales conceptos de DDD</w:t>
+      </w:r>
+    </w:p>
+    <w:p>
+      <w:pPr>
+        <w:rPr>
+          <w:lang w:val="es-ES"/>
+        </w:rPr>
+      </w:pPr>
+    </w:p>
+    <w:p>
+      <w:pPr>
+        <w:numPr>
+          <w:ilvl w:val="12"/>
+          <w:numId w:val="0"/>
+        </w:numPr>
+        <w:spacing w:line="480" w:lineRule="auto"/>
+        <w:ind w:firstLine="720"/>
+        <w:rPr>
+          <w:lang w:val="es-ES"/>
+        </w:rPr>
+      </w:pPr>
+      <w:proofErr w:type="spellStart"/>
+      <w:r>
+        <w:rPr>
+          <w:b/>
+          <w:bCs/>
+          <w:lang w:val="es-ES"/>
+        </w:rPr>
+        <w:t>Entities</w:t>
+      </w:r>
+      <w:proofErr w:type="spellEnd"/>
+      <w:r>
+        <w:rPr>
+          <w:lang w:val="es-ES"/>
+        </w:rPr>
+        <w:t>: son objetos con identidad, es decir tiene un ID único. Tienen la capacidad de ser buscadas, almacenadas y recuperadas. Y tiene una alta cohesión en su definición, es decir, podemos decir que tiene una única responsabilidad.</w:t>
+      </w:r>
+    </w:p>
+    <w:p>
+      <w:pPr>
+        <w:numPr>
+          <w:ilvl w:val="12"/>
+          <w:numId w:val="0"/>
+        </w:numPr>
+        <w:spacing w:line="480" w:lineRule="auto"/>
+        <w:ind w:firstLine="720"/>
+        <w:rPr>
+          <w:lang w:val="es-ES"/>
+        </w:rPr>
+      </w:pPr>
+    </w:p>
+    <w:p>
+      <w:pPr>
+        <w:numPr>
+          <w:ilvl w:val="12"/>
+          <w:numId w:val="0"/>
+        </w:numPr>
+        <w:spacing w:line="480" w:lineRule="auto"/>
+        <w:ind w:firstLine="720"/>
+        <w:rPr>
+          <w:lang w:val="es-ES"/>
+        </w:rPr>
+      </w:pPr>
+      <w:proofErr w:type="spellStart"/>
+      <w:r>
+        <w:rPr>
+          <w:b/>
+          <w:bCs/>
+          <w:lang w:val="es-ES"/>
+        </w:rPr>
+        <w:t>Value</w:t>
+      </w:r>
+      <w:proofErr w:type="spellEnd"/>
+      <w:r>
+        <w:rPr>
+          <w:b/>
+          <w:bCs/>
+          <w:lang w:val="es-ES"/>
+        </w:rPr>
+        <w:t xml:space="preserve"> </w:t>
+      </w:r>
+      <w:proofErr w:type="spellStart"/>
+      <w:r>
+        <w:rPr>
+          <w:b/>
+          <w:bCs/>
+          <w:lang w:val="es-ES"/>
+        </w:rPr>
+        <w:t>Objects</w:t>
+      </w:r>
+      <w:proofErr w:type="spellEnd"/>
+      <w:r>
+        <w:rPr>
+          <w:lang w:val="es-ES"/>
+        </w:rPr>
+        <w:t xml:space="preserve">: Un objeto que representa un aspecto descriptivo del dominio sin identidad conceptual se denomina </w:t>
+      </w:r>
+      <w:proofErr w:type="spellStart"/>
+      <w:r>
+        <w:rPr>
+          <w:lang w:val="es-ES"/>
+        </w:rPr>
+        <w:t>Value</w:t>
+      </w:r>
+      <w:proofErr w:type="spellEnd"/>
+      <w:r>
+        <w:rPr>
+          <w:lang w:val="es-ES"/>
+        </w:rPr>
+        <w:t xml:space="preserve"> </w:t>
+      </w:r>
+      <w:proofErr w:type="spellStart"/>
+      <w:r>
+        <w:rPr>
+          <w:lang w:val="es-ES"/>
+        </w:rPr>
+        <w:t>Objects</w:t>
+      </w:r>
+      <w:proofErr w:type="spellEnd"/>
+      <w:r>
+        <w:rPr>
+          <w:lang w:val="es-ES"/>
+        </w:rPr>
+        <w:t xml:space="preserve">. No tienen identidad. Características: </w:t>
+      </w:r>
+    </w:p>
+    <w:p>
+      <w:pPr>
+        <w:pStyle w:val="ListParagraph"/>
+        <w:numPr>
+          <w:ilvl w:val="0"/>
+          <w:numId w:val="12"/>
+        </w:numPr>
+        <w:spacing w:line="480" w:lineRule="auto"/>
+        <w:rPr>
+          <w:lang w:val="es-ES"/>
+        </w:rPr>
+      </w:pPr>
+      <w:r>
+        <w:rPr>
+          <w:lang w:val="es-ES"/>
+        </w:rPr>
+        <w:t xml:space="preserve">Inmutabilidad: si queremos nuevos valores, no podemos modificar sus atributos, sino crear uno nuevo. </w:t>
+      </w:r>
+    </w:p>
+    <w:p>
+      <w:pPr>
+        <w:pStyle w:val="ListParagraph"/>
+        <w:numPr>
+          <w:ilvl w:val="0"/>
+          <w:numId w:val="12"/>
+        </w:numPr>
+        <w:spacing w:line="480" w:lineRule="auto"/>
+        <w:rPr>
+          <w:lang w:val="es-ES"/>
+        </w:rPr>
+      </w:pPr>
+      <w:r>
+        <w:rPr>
+          <w:lang w:val="es-ES"/>
+        </w:rPr>
+        <w:t>No tiene identidad, entonces son objetos que pueden ser creados y descartados en cualquier momento.</w:t>
+      </w:r>
+    </w:p>
+    <w:p>
+      <w:pPr>
+        <w:pStyle w:val="ListParagraph"/>
+        <w:numPr>
+          <w:ilvl w:val="0"/>
+          <w:numId w:val="12"/>
+        </w:numPr>
+        <w:spacing w:line="480" w:lineRule="auto"/>
+        <w:rPr>
+          <w:lang w:val="es-ES"/>
+        </w:rPr>
+      </w:pPr>
+      <w:r>
+        <w:rPr>
+          <w:lang w:val="es-ES"/>
+        </w:rPr>
+        <w:t xml:space="preserve">A nivel implementación, no se debe poder alterar el estado interno y todos los métodos públicos deben comportarse como creacionales, retornando un nuevo objeto con los datos modificados. </w:t>
+      </w:r>
+    </w:p>
+    <w:p>
+      <w:pPr>
+        <w:pStyle w:val="ListParagraph"/>
+        <w:numPr>
+          <w:ilvl w:val="0"/>
+          <w:numId w:val="12"/>
+        </w:numPr>
+        <w:spacing w:line="480" w:lineRule="auto"/>
+        <w:rPr>
+          <w:lang w:val="es-ES"/>
+        </w:rPr>
+      </w:pPr>
+      <w:r>
+        <w:rPr>
+          <w:lang w:val="es-ES"/>
+        </w:rPr>
+        <w:lastRenderedPageBreak/>
+        <w:t>La igualdad entre objectos va a estar dada por el valor de sus atributos.</w:t>
+      </w:r>
+    </w:p>
+    <w:p>
+      <w:pPr>
+        <w:spacing w:line="480" w:lineRule="auto"/>
+        <w:rPr>
+          <w:lang w:val="es-ES"/>
+        </w:rPr>
+      </w:pPr>
+    </w:p>
+    <w:p>
+      <w:pPr>
+        <w:numPr>
+          <w:ilvl w:val="12"/>
+          <w:numId w:val="0"/>
+        </w:numPr>
+        <w:spacing w:line="480" w:lineRule="auto"/>
+        <w:ind w:firstLine="720"/>
+        <w:rPr>
+          <w:lang w:val="es-ES"/>
+        </w:rPr>
+      </w:pPr>
+      <w:r>
+        <w:rPr>
+          <w:lang w:val="es-ES"/>
+        </w:rPr>
+        <w:t xml:space="preserve"> </w:t>
+      </w:r>
+      <w:proofErr w:type="spellStart"/>
+      <w:r>
+        <w:rPr>
+          <w:b/>
+          <w:bCs/>
+          <w:lang w:val="es-ES"/>
+        </w:rPr>
+        <w:t>Services</w:t>
+      </w:r>
+      <w:proofErr w:type="spellEnd"/>
+      <w:r>
+        <w:rPr>
+          <w:lang w:val="es-ES"/>
+        </w:rPr>
+        <w:t xml:space="preserve">: son usados para almacenar lógica que no pertenece ni a una entidad ni a un </w:t>
+      </w:r>
+      <w:proofErr w:type="spellStart"/>
+      <w:r>
+        <w:rPr>
+          <w:lang w:val="es-ES"/>
+        </w:rPr>
+        <w:t>value</w:t>
+      </w:r>
+      <w:proofErr w:type="spellEnd"/>
+      <w:r>
+        <w:rPr>
+          <w:lang w:val="es-ES"/>
+        </w:rPr>
+        <w:t xml:space="preserve"> </w:t>
+      </w:r>
+      <w:proofErr w:type="spellStart"/>
+      <w:r>
+        <w:rPr>
+          <w:lang w:val="es-ES"/>
+        </w:rPr>
+        <w:t>object</w:t>
+      </w:r>
+      <w:proofErr w:type="spellEnd"/>
+      <w:r>
+        <w:rPr>
+          <w:lang w:val="es-ES"/>
+        </w:rPr>
+        <w:t xml:space="preserve">. Sirven de orquestadores de varias entidades que colaboran entre </w:t>
+      </w:r>
+      <w:proofErr w:type="spellStart"/>
+      <w:r>
+        <w:rPr>
+          <w:lang w:val="es-ES"/>
+        </w:rPr>
+        <w:t>si</w:t>
+      </w:r>
+      <w:proofErr w:type="spellEnd"/>
+      <w:r>
+        <w:rPr>
+          <w:lang w:val="es-ES"/>
+        </w:rPr>
+        <w:t xml:space="preserve">, y de lógica que no pertenece a las propias entidades. </w:t>
+      </w:r>
+    </w:p>
+    <w:p>
+      <w:pPr>
+        <w:numPr>
+          <w:ilvl w:val="12"/>
+          <w:numId w:val="0"/>
+        </w:numPr>
+        <w:spacing w:line="480" w:lineRule="auto"/>
+        <w:ind w:firstLine="720"/>
+        <w:rPr>
+          <w:lang w:val="es-ES"/>
+        </w:rPr>
+      </w:pPr>
+      <w:r>
+        <w:rPr>
+          <w:lang w:val="es-ES"/>
+        </w:rPr>
+        <w:t>El nombre del servicio debe representar la acción a realizar, y solo debe tener una intensión de cambio (</w:t>
+      </w:r>
+      <w:proofErr w:type="gramStart"/>
+      <w:r>
+        <w:rPr>
+          <w:lang w:val="es-ES"/>
+        </w:rPr>
+        <w:t>Single</w:t>
+      </w:r>
+      <w:proofErr w:type="gramEnd"/>
+      <w:r>
+        <w:rPr>
+          <w:lang w:val="es-ES"/>
+        </w:rPr>
+        <w:t xml:space="preserve"> </w:t>
+      </w:r>
+      <w:proofErr w:type="spellStart"/>
+      <w:r>
+        <w:rPr>
+          <w:lang w:val="es-ES"/>
+        </w:rPr>
+        <w:t>Responsibility</w:t>
+      </w:r>
+      <w:proofErr w:type="spellEnd"/>
+      <w:r>
+        <w:rPr>
+          <w:lang w:val="es-ES"/>
+        </w:rPr>
+        <w:t xml:space="preserve"> </w:t>
+      </w:r>
+      <w:proofErr w:type="spellStart"/>
+      <w:r>
+        <w:rPr>
+          <w:lang w:val="es-ES"/>
+        </w:rPr>
+        <w:t>Principle</w:t>
+      </w:r>
+      <w:proofErr w:type="spellEnd"/>
+      <w:r>
+        <w:rPr>
+          <w:lang w:val="es-ES"/>
+        </w:rPr>
+        <w:t xml:space="preserve"> nuevamente).</w:t>
+      </w:r>
+    </w:p>
+    <w:p>
+      <w:pPr>
+        <w:numPr>
+          <w:ilvl w:val="12"/>
+          <w:numId w:val="0"/>
+        </w:numPr>
+        <w:spacing w:line="480" w:lineRule="auto"/>
+        <w:ind w:firstLine="720"/>
+        <w:rPr>
+          <w:lang w:val="es-ES"/>
+        </w:rPr>
+      </w:pPr>
+      <w:r>
+        <w:rPr>
+          <w:lang w:val="es-ES"/>
+        </w:rPr>
+        <w:t xml:space="preserve">Se pueden asociar o agrupar varios servicios, implementando el patrón </w:t>
+      </w:r>
+      <w:proofErr w:type="spellStart"/>
+      <w:r>
+        <w:rPr>
+          <w:lang w:val="es-ES"/>
+        </w:rPr>
+        <w:t>Façade</w:t>
+      </w:r>
+      <w:proofErr w:type="spellEnd"/>
+      <w:r>
+        <w:rPr>
+          <w:lang w:val="es-ES"/>
+        </w:rPr>
+        <w:t>.</w:t>
+      </w:r>
+    </w:p>
+    <w:p>
+      <w:pPr>
+        <w:numPr>
+          <w:ilvl w:val="12"/>
+          <w:numId w:val="0"/>
+        </w:numPr>
+        <w:spacing w:line="480" w:lineRule="auto"/>
+        <w:ind w:firstLine="720"/>
+        <w:rPr>
+          <w:lang w:val="es-ES"/>
+        </w:rPr>
+      </w:pPr>
+      <w:r>
+        <w:rPr>
+          <w:lang w:val="es-ES"/>
+        </w:rPr>
+        <w:t>Ocurre que, al utilizar estos servicios, estemos programando con interfaces de estos y sus implementaciones se encuentre en la capa de infraestructura. Esta diferenciación suele darse así:</w:t>
+      </w:r>
+    </w:p>
+    <w:p>
+      <w:pPr>
+        <w:numPr>
+          <w:ilvl w:val="12"/>
+          <w:numId w:val="0"/>
+        </w:numPr>
+        <w:spacing w:line="480" w:lineRule="auto"/>
+        <w:ind w:firstLine="720"/>
+        <w:rPr>
+          <w:lang w:val="es-ES"/>
+        </w:rPr>
+      </w:pPr>
+      <w:r>
+        <w:rPr>
+          <w:lang w:val="es-ES"/>
+        </w:rPr>
+        <w:t xml:space="preserve">Los servicios que solo representan lógica de negocio e interactúan con objetos del dominio, se deben encontrar en el </w:t>
+      </w:r>
+      <w:proofErr w:type="spellStart"/>
+      <w:r>
+        <w:rPr>
+          <w:lang w:val="es-ES"/>
+        </w:rPr>
+        <w:t>core</w:t>
+      </w:r>
+      <w:proofErr w:type="spellEnd"/>
+      <w:r>
+        <w:rPr>
+          <w:lang w:val="es-ES"/>
+        </w:rPr>
+        <w:t xml:space="preserve"> </w:t>
+      </w:r>
+      <w:proofErr w:type="spellStart"/>
+      <w:r>
+        <w:rPr>
+          <w:lang w:val="es-ES"/>
+        </w:rPr>
+        <w:t>domain</w:t>
+      </w:r>
+      <w:proofErr w:type="spellEnd"/>
+      <w:r>
+        <w:rPr>
+          <w:lang w:val="es-ES"/>
+        </w:rPr>
+        <w:t>.</w:t>
+      </w:r>
+    </w:p>
+    <w:p>
+      <w:pPr>
+        <w:numPr>
+          <w:ilvl w:val="12"/>
+          <w:numId w:val="0"/>
+        </w:numPr>
+        <w:spacing w:line="480" w:lineRule="auto"/>
+        <w:ind w:firstLine="720"/>
+        <w:rPr>
+          <w:lang w:val="es-ES"/>
+        </w:rPr>
+      </w:pPr>
+      <w:r>
+        <w:rPr>
+          <w:lang w:val="es-ES"/>
+        </w:rPr>
+        <w:t xml:space="preserve">Los servicios que interactúan con entidades externas deben estar en la capa de infraestructura, como, por ejemplo: </w:t>
+      </w:r>
+      <w:proofErr w:type="spellStart"/>
+      <w:r>
+        <w:rPr>
+          <w:lang w:val="es-ES"/>
+        </w:rPr>
+        <w:t>EmailSender</w:t>
+      </w:r>
+      <w:proofErr w:type="spellEnd"/>
+      <w:r>
+        <w:rPr>
+          <w:lang w:val="es-ES"/>
+        </w:rPr>
+        <w:t xml:space="preserve">, </w:t>
+      </w:r>
+      <w:proofErr w:type="spellStart"/>
+      <w:r>
+        <w:rPr>
+          <w:lang w:val="es-ES"/>
+        </w:rPr>
+        <w:t>SmsSender</w:t>
+      </w:r>
+      <w:proofErr w:type="spellEnd"/>
+      <w:r>
+        <w:rPr>
+          <w:lang w:val="es-ES"/>
+        </w:rPr>
+        <w:t xml:space="preserve">, </w:t>
+      </w:r>
+      <w:proofErr w:type="spellStart"/>
+      <w:r>
+        <w:rPr>
+          <w:lang w:val="es-ES"/>
+        </w:rPr>
+        <w:t>ReporterPrinter</w:t>
+      </w:r>
+      <w:proofErr w:type="spellEnd"/>
+      <w:r>
+        <w:rPr>
+          <w:lang w:val="es-ES"/>
+        </w:rPr>
+        <w:t>.</w:t>
+      </w:r>
+    </w:p>
+    <w:p>
+      <w:pPr>
+        <w:numPr>
+          <w:ilvl w:val="12"/>
+          <w:numId w:val="0"/>
+        </w:numPr>
+        <w:spacing w:line="480" w:lineRule="auto"/>
+        <w:ind w:firstLine="720"/>
+        <w:rPr>
+          <w:lang w:val="es-ES"/>
+        </w:rPr>
+      </w:pPr>
+    </w:p>
+    <w:p>
+      <w:pPr>
+        <w:numPr>
+          <w:ilvl w:val="12"/>
+          <w:numId w:val="0"/>
+        </w:numPr>
+        <w:spacing w:line="480" w:lineRule="auto"/>
+        <w:ind w:firstLine="720"/>
+        <w:rPr>
+          <w:lang w:val="es-ES"/>
+        </w:rPr>
+      </w:pPr>
+      <w:proofErr w:type="spellStart"/>
+      <w:r>
+        <w:rPr>
+          <w:b/>
+          <w:bCs/>
+          <w:lang w:val="es-ES"/>
+        </w:rPr>
+        <w:t>Factories</w:t>
+      </w:r>
+      <w:proofErr w:type="spellEnd"/>
+      <w:r>
+        <w:rPr>
+          <w:lang w:val="es-ES"/>
+        </w:rPr>
+        <w:t>: Puede ocurrir que la construcción de Entidades y Agregaciones sea demasiado compleja. Y en realidad, lo que nos interesa es la utilización y no tanto la fabricación de este: es como cuando utilizamos cualquier electrodoméstico, solamente lo usamos y delegamos la fabricación en algún señor que se dedique a eso.</w:t>
+      </w:r>
+    </w:p>
+    <w:p>
+      <w:pPr>
+        <w:numPr>
+          <w:ilvl w:val="12"/>
+          <w:numId w:val="0"/>
+        </w:numPr>
+        <w:spacing w:line="480" w:lineRule="auto"/>
+        <w:ind w:firstLine="720"/>
+        <w:rPr>
+          <w:lang w:val="es-ES"/>
+        </w:rPr>
+      </w:pPr>
+      <w:r>
+        <w:rPr>
+          <w:lang w:val="es-ES"/>
+        </w:rPr>
+        <w:t xml:space="preserve">Ocurre lo mismo con las Entidades y Agregaciones, internamente puede ocurrir que sean estructuras complejas, y conocer estructuras internas para su fabricación sería </w:t>
+      </w:r>
+      <w:r>
+        <w:rPr>
+          <w:lang w:val="es-ES"/>
+        </w:rPr>
+        <w:lastRenderedPageBreak/>
+        <w:t>violar el principio de encapsulamiento. Por ende, vamos a delegar la fabricación en un objeto Factory.</w:t>
+      </w:r>
+    </w:p>
+    <w:p>
+      <w:pPr>
+        <w:numPr>
+          <w:ilvl w:val="12"/>
+          <w:numId w:val="0"/>
+        </w:numPr>
+        <w:spacing w:line="480" w:lineRule="auto"/>
+        <w:ind w:firstLine="720"/>
+        <w:rPr>
+          <w:lang w:val="es-ES"/>
+        </w:rPr>
+      </w:pPr>
+      <w:r>
+        <w:rPr>
+          <w:lang w:val="es-ES"/>
+        </w:rPr>
+        <w:t xml:space="preserve">Este objeto, tendrá la responsabilidad de fabricar objetos complejos, centralizando el conocimiento de la fabricación (y que no quede desperdigada por todo nuestro código), mejorando la calidad de este, generando código </w:t>
+      </w:r>
+      <w:proofErr w:type="spellStart"/>
+      <w:r>
+        <w:rPr>
+          <w:lang w:val="es-ES"/>
+        </w:rPr>
+        <w:t>testeable</w:t>
+      </w:r>
+      <w:proofErr w:type="spellEnd"/>
+      <w:r>
+        <w:rPr>
+          <w:lang w:val="es-ES"/>
+        </w:rPr>
+        <w:t>.</w:t>
+      </w:r>
+    </w:p>
+    <w:p>
+      <w:pPr>
+        <w:numPr>
+          <w:ilvl w:val="12"/>
+          <w:numId w:val="0"/>
+        </w:numPr>
+        <w:spacing w:line="480" w:lineRule="auto"/>
+        <w:ind w:firstLine="720"/>
+        <w:rPr>
+          <w:lang w:val="es-ES"/>
+        </w:rPr>
+      </w:pPr>
+    </w:p>
+    <w:p>
+      <w:pPr>
+        <w:numPr>
+          <w:ilvl w:val="12"/>
+          <w:numId w:val="0"/>
+        </w:numPr>
+        <w:spacing w:line="480" w:lineRule="auto"/>
+        <w:ind w:firstLine="720"/>
+        <w:rPr>
+          <w:lang w:val="es-ES"/>
+        </w:rPr>
+      </w:pPr>
+      <w:proofErr w:type="spellStart"/>
+      <w:r>
+        <w:rPr>
+          <w:b/>
+          <w:bCs/>
+          <w:lang w:val="es-ES"/>
+        </w:rPr>
+        <w:t>Repositories</w:t>
+      </w:r>
+      <w:proofErr w:type="spellEnd"/>
+      <w:r>
+        <w:rPr>
+          <w:lang w:val="es-ES"/>
+        </w:rPr>
+        <w:t>: Las entidades desconocen completamente su forma de persistirse, no tienen ese conocimiento ni tampoco le interesa: solo debe interesarse por cumplir las reglas de negocio.</w:t>
+      </w:r>
+    </w:p>
+    <w:p>
+      <w:pPr>
+        <w:numPr>
+          <w:ilvl w:val="12"/>
+          <w:numId w:val="0"/>
+        </w:numPr>
+        <w:spacing w:line="480" w:lineRule="auto"/>
+        <w:ind w:firstLine="720"/>
+        <w:rPr>
+          <w:lang w:val="es-ES"/>
+        </w:rPr>
+      </w:pPr>
+      <w:r>
+        <w:rPr>
+          <w:lang w:val="es-ES"/>
+        </w:rPr>
+        <w:t>Entidades van al repositorio. No habrá acoplamiento con un motor de bases de datos.</w:t>
+      </w:r>
+    </w:p>
+    <w:p>
+      <w:pPr>
+        <w:numPr>
+          <w:ilvl w:val="12"/>
+          <w:numId w:val="0"/>
+        </w:numPr>
+        <w:spacing w:line="480" w:lineRule="auto"/>
+        <w:ind w:firstLine="720"/>
+        <w:rPr>
+          <w:lang w:val="es-ES"/>
+        </w:rPr>
+      </w:pPr>
+    </w:p>
+    <w:p>
+      <w:pPr>
+        <w:numPr>
+          <w:ilvl w:val="12"/>
+          <w:numId w:val="0"/>
+        </w:numPr>
+        <w:spacing w:line="480" w:lineRule="auto"/>
+        <w:ind w:firstLine="720"/>
+        <w:rPr>
+          <w:lang w:val="es-ES"/>
+        </w:rPr>
+      </w:pPr>
+      <w:r>
+        <w:rPr>
+          <w:b/>
+          <w:bCs/>
+          <w:lang w:val="es-ES"/>
+        </w:rPr>
+        <w:t>Lenguaje Ubicuo</w:t>
+      </w:r>
+      <w:r>
+        <w:rPr>
+          <w:lang w:val="es-ES"/>
+        </w:rPr>
+        <w:t xml:space="preserve">: La comunicación efectiva entre los desarrolladores y los expertos del dominio es esencial para el proyecto. Un lenguaje común, que sea representado en el dominio, tanto como en los </w:t>
+      </w:r>
+      <w:proofErr w:type="spellStart"/>
+      <w:r>
+        <w:rPr>
+          <w:lang w:val="es-ES"/>
+        </w:rPr>
+        <w:t>bounded</w:t>
+      </w:r>
+      <w:proofErr w:type="spellEnd"/>
+      <w:r>
+        <w:rPr>
+          <w:lang w:val="es-ES"/>
+        </w:rPr>
+        <w:t xml:space="preserve"> </w:t>
+      </w:r>
+      <w:proofErr w:type="spellStart"/>
+      <w:r>
+        <w:rPr>
+          <w:lang w:val="es-ES"/>
+        </w:rPr>
+        <w:t>contexts</w:t>
+      </w:r>
+      <w:proofErr w:type="spellEnd"/>
+      <w:r>
+        <w:rPr>
+          <w:lang w:val="es-ES"/>
+        </w:rPr>
+        <w:t xml:space="preserve"> es muy importante para evitar tener problemas futuros y desarrollar un software exitoso, donde la comunicación sea el pilar para su obtención. En resumen, es hablar en el código como hablamos en el negocio.</w:t>
+      </w:r>
+    </w:p>
+    <w:p>
+      <w:pPr>
+        <w:numPr>
+          <w:ilvl w:val="12"/>
+          <w:numId w:val="0"/>
+        </w:numPr>
+        <w:spacing w:line="480" w:lineRule="auto"/>
+        <w:ind w:firstLine="720"/>
+        <w:rPr>
+          <w:lang w:val="es-ES"/>
+        </w:rPr>
+      </w:pPr>
+    </w:p>
+    <w:p>
+      <w:pPr>
+        <w:numPr>
+          <w:ilvl w:val="12"/>
+          <w:numId w:val="0"/>
+        </w:numPr>
+        <w:spacing w:line="480" w:lineRule="auto"/>
+        <w:ind w:firstLine="720"/>
+        <w:rPr>
+          <w:lang w:val="es-ES"/>
+        </w:rPr>
+      </w:pPr>
+      <w:proofErr w:type="spellStart"/>
+      <w:r>
+        <w:rPr>
+          <w:b/>
+          <w:bCs/>
+          <w:lang w:val="es-ES"/>
+        </w:rPr>
+        <w:t>Bounded</w:t>
+      </w:r>
+      <w:proofErr w:type="spellEnd"/>
+      <w:r>
+        <w:rPr>
+          <w:b/>
+          <w:bCs/>
+          <w:lang w:val="es-ES"/>
+        </w:rPr>
+        <w:t xml:space="preserve"> </w:t>
+      </w:r>
+      <w:proofErr w:type="spellStart"/>
+      <w:r>
+        <w:rPr>
+          <w:b/>
+          <w:bCs/>
+          <w:lang w:val="es-ES"/>
+        </w:rPr>
+        <w:t>context</w:t>
+      </w:r>
+      <w:proofErr w:type="spellEnd"/>
+      <w:r>
+        <w:rPr>
+          <w:lang w:val="es-ES"/>
+        </w:rPr>
+        <w:t xml:space="preserve">: ayuda a definir límites. Busca la autonomía real de las partes de la aplicación. Es un espacio delimitado donde un elemento del negocio tiene un significado perfectamente definido. Podemos indicar que el equivalente a los </w:t>
+      </w:r>
+      <w:r>
+        <w:rPr>
+          <w:lang w:val="es-ES"/>
+        </w:rPr>
+        <w:lastRenderedPageBreak/>
+        <w:t xml:space="preserve">subdominios es lo que se llama </w:t>
+      </w:r>
+      <w:proofErr w:type="spellStart"/>
+      <w:r>
+        <w:rPr>
+          <w:lang w:val="es-ES"/>
+        </w:rPr>
+        <w:t>Bounded</w:t>
+      </w:r>
+      <w:proofErr w:type="spellEnd"/>
+      <w:r>
+        <w:rPr>
+          <w:lang w:val="es-ES"/>
+        </w:rPr>
+        <w:t xml:space="preserve"> </w:t>
+      </w:r>
+      <w:proofErr w:type="spellStart"/>
+      <w:r>
+        <w:rPr>
+          <w:lang w:val="es-ES"/>
+        </w:rPr>
+        <w:t>Context</w:t>
+      </w:r>
+      <w:proofErr w:type="spellEnd"/>
+      <w:r>
+        <w:rPr>
+          <w:lang w:val="es-ES"/>
+        </w:rPr>
+        <w:t>, mientras que el equivalente a Dominio es el modelo de dominio (esto para el DDD).</w:t>
+      </w:r>
+    </w:p>
+    <w:p>
+      <w:pPr>
+        <w:numPr>
+          <w:ilvl w:val="12"/>
+          <w:numId w:val="0"/>
+        </w:numPr>
+        <w:spacing w:line="480" w:lineRule="auto"/>
+        <w:ind w:firstLine="720"/>
+        <w:rPr>
+          <w:lang w:val="es-ES"/>
+        </w:rPr>
+      </w:pPr>
+    </w:p>
+    <w:p>
+      <w:pPr>
+        <w:pStyle w:val="Heading1"/>
+        <w:rPr>
+          <w:lang w:val="es-ES"/>
+        </w:rPr>
+      </w:pPr>
+      <w:r>
+        <w:rPr>
+          <w:lang w:val="es-ES"/>
+        </w:rPr>
+        <w:t>Beneficios e inconvenientes del DDD</w:t>
+      </w:r>
+    </w:p>
+    <w:p>
+      <w:pPr>
+        <w:rPr>
+          <w:lang w:val="es-ES"/>
+        </w:rPr>
+      </w:pPr>
+    </w:p>
+    <w:p>
+      <w:pPr>
+        <w:rPr>
+          <w:lang w:val="es-CO"/>
+        </w:rPr>
+      </w:pPr>
+    </w:p>
+    <w:tbl>
+      <w:tblPr>
+        <w:tblW w:w="9026" w:type="dxa"/>
+        <w:tblCellMar>
+          <w:top w:w="15" w:type="dxa"/>
+          <w:left w:w="15" w:type="dxa"/>
+          <w:bottom w:w="15" w:type="dxa"/>
+          <w:right w:w="15" w:type="dxa"/>
+        </w:tblCellMar>
+        <w:tblLook w:val="04A0" w:firstRow="1" w:lastRow="0" w:firstColumn="1" w:lastColumn="0" w:noHBand="0" w:noVBand="1"/>
+      </w:tblPr>
+      <w:tblGrid>
+        <w:gridCol w:w="4234"/>
+        <w:gridCol w:w="4792"/>
+      </w:tblGrid>
+      <w:tr>
+        <w:tc>
+          <w:tcPr>
+            <w:tcW w:w="0" w:type="auto"/>
+            <w:tcBorders>
+              <w:top w:val="single" w:sz="8" w:space="0" w:color="000000"/>
+              <w:left w:val="single" w:sz="8" w:space="0" w:color="000000"/>
+              <w:bottom w:val="single" w:sz="8" w:space="0" w:color="000000"/>
+              <w:right w:val="single" w:sz="8" w:space="0" w:color="000000"/>
+            </w:tcBorders>
+            <w:tcMar>
+              <w:top w:w="100" w:type="dxa"/>
+              <w:left w:w="100" w:type="dxa"/>
+              <w:bottom w:w="100" w:type="dxa"/>
+              <w:right w:w="100" w:type="dxa"/>
+            </w:tcMar>
+            <w:hideMark/>
+          </w:tcPr>
+          <w:p>
+            <w:pPr>
+              <w:rPr>
+                <w:lang w:val="es-CO"/>
+              </w:rPr>
+            </w:pPr>
+            <w:r>
+              <w:rPr>
+                <w:lang w:val="es-CO"/>
+              </w:rPr>
+              <w:t>Beneficios</w:t>
+            </w:r>
+          </w:p>
+        </w:tc>
+        <w:tc>
+          <w:tcPr>
+            <w:tcW w:w="0" w:type="auto"/>
+            <w:tcBorders>
+              <w:top w:val="single" w:sz="8" w:space="0" w:color="000000"/>
+              <w:left w:val="single" w:sz="8" w:space="0" w:color="000000"/>
+              <w:bottom w:val="single" w:sz="8" w:space="0" w:color="000000"/>
+              <w:right w:val="single" w:sz="8" w:space="0" w:color="000000"/>
+            </w:tcBorders>
+            <w:tcMar>
+              <w:top w:w="100" w:type="dxa"/>
+              <w:left w:w="100" w:type="dxa"/>
+              <w:bottom w:w="100" w:type="dxa"/>
+              <w:right w:w="100" w:type="dxa"/>
+            </w:tcMar>
+            <w:hideMark/>
+          </w:tcPr>
+          <w:p>
+            <w:pPr>
+              <w:rPr>
+                <w:lang w:val="es-CO"/>
+              </w:rPr>
+            </w:pPr>
+            <w:r>
+              <w:rPr>
+                <w:lang w:val="es-CO"/>
+              </w:rPr>
+              <w:t>Inconvenientes</w:t>
+            </w:r>
+          </w:p>
+        </w:tc>
+      </w:tr>
+      <w:tr>
+        <w:tc>
+          <w:tcPr>
+            <w:tcW w:w="0" w:type="auto"/>
+            <w:tcBorders>
+              <w:top w:val="single" w:sz="8" w:space="0" w:color="000000"/>
+              <w:left w:val="single" w:sz="8" w:space="0" w:color="000000"/>
+              <w:bottom w:val="single" w:sz="8" w:space="0" w:color="000000"/>
+              <w:right w:val="single" w:sz="8" w:space="0" w:color="000000"/>
+            </w:tcBorders>
+            <w:tcMar>
+              <w:top w:w="100" w:type="dxa"/>
+              <w:left w:w="100" w:type="dxa"/>
+              <w:bottom w:w="100" w:type="dxa"/>
+              <w:right w:w="100" w:type="dxa"/>
+            </w:tcMar>
+            <w:hideMark/>
+          </w:tcPr>
+          <w:p>
+            <w:pPr>
+              <w:rPr>
+                <w:lang w:val="es-CO"/>
+              </w:rPr>
+            </w:pPr>
+            <w:r>
+              <w:rPr>
+                <w:lang w:val="es-CO"/>
+              </w:rPr>
+              <w:t>Software con fuertes lazos con el dominio</w:t>
+            </w:r>
+          </w:p>
+        </w:tc>
+        <w:tc>
+          <w:tcPr>
+            <w:tcW w:w="0" w:type="auto"/>
+            <w:tcBorders>
+              <w:top w:val="single" w:sz="8" w:space="0" w:color="000000"/>
+              <w:left w:val="single" w:sz="8" w:space="0" w:color="000000"/>
+              <w:bottom w:val="single" w:sz="8" w:space="0" w:color="000000"/>
+              <w:right w:val="single" w:sz="8" w:space="0" w:color="000000"/>
+            </w:tcBorders>
+            <w:tcMar>
+              <w:top w:w="100" w:type="dxa"/>
+              <w:left w:w="100" w:type="dxa"/>
+              <w:bottom w:w="100" w:type="dxa"/>
+              <w:right w:w="100" w:type="dxa"/>
+            </w:tcMar>
+            <w:hideMark/>
+          </w:tcPr>
+          <w:p>
+            <w:pPr>
+              <w:rPr>
+                <w:lang w:val="es-CO"/>
+              </w:rPr>
+            </w:pPr>
+            <w:r>
+              <w:rPr>
+                <w:lang w:val="es-CO"/>
+              </w:rPr>
+              <w:t>Necesidad del experto de dominio</w:t>
+            </w:r>
+          </w:p>
+        </w:tc>
+      </w:tr>
+      <w:tr>
+        <w:tc>
+          <w:tcPr>
+            <w:tcW w:w="0" w:type="auto"/>
+            <w:tcBorders>
+              <w:top w:val="single" w:sz="8" w:space="0" w:color="000000"/>
+              <w:left w:val="single" w:sz="8" w:space="0" w:color="000000"/>
+              <w:bottom w:val="single" w:sz="8" w:space="0" w:color="000000"/>
+              <w:right w:val="single" w:sz="8" w:space="0" w:color="000000"/>
+            </w:tcBorders>
+            <w:tcMar>
+              <w:top w:w="100" w:type="dxa"/>
+              <w:left w:w="100" w:type="dxa"/>
+              <w:bottom w:w="100" w:type="dxa"/>
+              <w:right w:w="100" w:type="dxa"/>
+            </w:tcMar>
+            <w:hideMark/>
+          </w:tcPr>
+          <w:p>
+            <w:pPr>
+              <w:rPr>
+                <w:lang w:val="es-CO"/>
+              </w:rPr>
+            </w:pPr>
+            <w:r>
+              <w:rPr>
+                <w:lang w:val="es-CO"/>
+              </w:rPr>
+              <w:t xml:space="preserve">En ocasiones permite el </w:t>
+            </w:r>
+            <w:proofErr w:type="spellStart"/>
+            <w:r>
+              <w:rPr>
+                <w:lang w:val="es-CO"/>
+              </w:rPr>
+              <w:t>testing</w:t>
+            </w:r>
+            <w:proofErr w:type="spellEnd"/>
+            <w:r>
+              <w:rPr>
+                <w:lang w:val="es-CO"/>
+              </w:rPr>
+              <w:t xml:space="preserve"> de las distintas partes del dominio de manera aislada</w:t>
+            </w:r>
+          </w:p>
+        </w:tc>
+        <w:tc>
+          <w:tcPr>
+            <w:tcW w:w="0" w:type="auto"/>
+            <w:tcBorders>
+              <w:top w:val="single" w:sz="8" w:space="0" w:color="000000"/>
+              <w:left w:val="single" w:sz="8" w:space="0" w:color="000000"/>
+              <w:bottom w:val="single" w:sz="8" w:space="0" w:color="000000"/>
+              <w:right w:val="single" w:sz="8" w:space="0" w:color="000000"/>
+            </w:tcBorders>
+            <w:tcMar>
+              <w:top w:w="100" w:type="dxa"/>
+              <w:left w:w="100" w:type="dxa"/>
+              <w:bottom w:w="100" w:type="dxa"/>
+              <w:right w:w="100" w:type="dxa"/>
+            </w:tcMar>
+            <w:hideMark/>
+          </w:tcPr>
+          <w:p>
+            <w:pPr>
+              <w:rPr>
+                <w:lang w:val="es-CO"/>
+              </w:rPr>
+            </w:pPr>
+            <w:r>
+              <w:rPr>
+                <w:lang w:val="es-CO"/>
+              </w:rPr>
+              <w:t>Aprender a implementar buenas prácticas, patrones y nuevos procedimientos en el desarrollo, implica tiempo.</w:t>
+            </w:r>
+          </w:p>
+        </w:tc>
+      </w:tr>
+      <w:tr>
+        <w:tc>
+          <w:tcPr>
+            <w:tcW w:w="0" w:type="auto"/>
+            <w:tcBorders>
+              <w:top w:val="single" w:sz="8" w:space="0" w:color="000000"/>
+              <w:left w:val="single" w:sz="8" w:space="0" w:color="000000"/>
+              <w:bottom w:val="single" w:sz="8" w:space="0" w:color="000000"/>
+              <w:right w:val="single" w:sz="8" w:space="0" w:color="000000"/>
+            </w:tcBorders>
+            <w:tcMar>
+              <w:top w:w="100" w:type="dxa"/>
+              <w:left w:w="100" w:type="dxa"/>
+              <w:bottom w:w="100" w:type="dxa"/>
+              <w:right w:w="100" w:type="dxa"/>
+            </w:tcMar>
+            <w:hideMark/>
+          </w:tcPr>
+          <w:p>
+            <w:pPr>
+              <w:rPr>
+                <w:lang w:val="es-CO"/>
+              </w:rPr>
+            </w:pPr>
+            <w:r>
+              <w:rPr>
+                <w:lang w:val="es-CO"/>
+              </w:rPr>
+              <w:t>Lógica de negocio bien enfocada y dividida por contextos.</w:t>
+            </w:r>
+          </w:p>
+        </w:tc>
+        <w:tc>
+          <w:tcPr>
+            <w:tcW w:w="0" w:type="auto"/>
+            <w:tcBorders>
+              <w:top w:val="single" w:sz="8" w:space="0" w:color="000000"/>
+              <w:left w:val="single" w:sz="8" w:space="0" w:color="000000"/>
+              <w:bottom w:val="single" w:sz="8" w:space="0" w:color="000000"/>
+              <w:right w:val="single" w:sz="8" w:space="0" w:color="000000"/>
+            </w:tcBorders>
+            <w:tcMar>
+              <w:top w:w="100" w:type="dxa"/>
+              <w:left w:w="100" w:type="dxa"/>
+              <w:bottom w:w="100" w:type="dxa"/>
+              <w:right w:w="100" w:type="dxa"/>
+            </w:tcMar>
+            <w:hideMark/>
+          </w:tcPr>
+          <w:p>
+            <w:pPr>
+              <w:rPr>
+                <w:lang w:val="es-CO"/>
+              </w:rPr>
+            </w:pPr>
+            <w:r>
+              <w:rPr>
+                <w:lang w:val="es-CO"/>
+              </w:rPr>
+              <w:t>No se recomienda para un simple CRUD</w:t>
+            </w:r>
+          </w:p>
+        </w:tc>
+      </w:tr>
+      <w:tr>
+        <w:tc>
+          <w:tcPr>
+            <w:tcW w:w="0" w:type="auto"/>
+            <w:tcBorders>
+              <w:top w:val="single" w:sz="8" w:space="0" w:color="000000"/>
+              <w:left w:val="single" w:sz="8" w:space="0" w:color="000000"/>
+              <w:bottom w:val="single" w:sz="8" w:space="0" w:color="000000"/>
+              <w:right w:val="single" w:sz="8" w:space="0" w:color="000000"/>
+            </w:tcBorders>
+            <w:tcMar>
+              <w:top w:w="100" w:type="dxa"/>
+              <w:left w:w="100" w:type="dxa"/>
+              <w:bottom w:w="100" w:type="dxa"/>
+              <w:right w:w="100" w:type="dxa"/>
+            </w:tcMar>
+            <w:hideMark/>
+          </w:tcPr>
+          <w:p>
+            <w:pPr>
+              <w:rPr>
+                <w:lang w:val="es-CO"/>
+              </w:rPr>
+            </w:pPr>
+            <w:r>
+              <w:rPr>
+                <w:lang w:val="es-CO"/>
+              </w:rPr>
+              <w:t>A largo plazo es mantenible</w:t>
+            </w:r>
+          </w:p>
+        </w:tc>
+        <w:tc>
+          <w:tcPr>
+            <w:tcW w:w="0" w:type="auto"/>
+            <w:tcBorders>
+              <w:top w:val="single" w:sz="8" w:space="0" w:color="000000"/>
+              <w:left w:val="single" w:sz="8" w:space="0" w:color="000000"/>
+              <w:bottom w:val="single" w:sz="8" w:space="0" w:color="000000"/>
+              <w:right w:val="single" w:sz="8" w:space="0" w:color="000000"/>
+            </w:tcBorders>
+            <w:tcMar>
+              <w:top w:w="100" w:type="dxa"/>
+              <w:left w:w="100" w:type="dxa"/>
+              <w:bottom w:w="100" w:type="dxa"/>
+              <w:right w:w="100" w:type="dxa"/>
+            </w:tcMar>
+            <w:hideMark/>
+          </w:tcPr>
+          <w:p>
+            <w:pPr>
+              <w:rPr>
+                <w:lang w:val="es-CO"/>
+              </w:rPr>
+            </w:pPr>
+            <w:r>
+              <w:rPr>
+                <w:lang w:val="es-CO"/>
+              </w:rPr>
+              <w:t>Es costoso a nivel de tiempo determinar el modelo de dominio con un experto y el equipo de desarrollo</w:t>
+            </w:r>
+          </w:p>
+        </w:tc>
+      </w:tr>
+      <w:tr>
+        <w:tc>
+          <w:tcPr>
+            <w:tcW w:w="0" w:type="auto"/>
+            <w:tcBorders>
+              <w:top w:val="single" w:sz="8" w:space="0" w:color="000000"/>
+              <w:left w:val="single" w:sz="8" w:space="0" w:color="000000"/>
+              <w:bottom w:val="single" w:sz="8" w:space="0" w:color="000000"/>
+              <w:right w:val="single" w:sz="8" w:space="0" w:color="000000"/>
+            </w:tcBorders>
+            <w:tcMar>
+              <w:top w:w="100" w:type="dxa"/>
+              <w:left w:w="100" w:type="dxa"/>
+              <w:bottom w:w="100" w:type="dxa"/>
+              <w:right w:w="100" w:type="dxa"/>
+            </w:tcMar>
+            <w:hideMark/>
+          </w:tcPr>
+          <w:p>
+            <w:pPr>
+              <w:rPr>
+                <w:lang w:val="es-CO"/>
+              </w:rPr>
+            </w:pPr>
+            <w:r>
+              <w:rPr>
+                <w:lang w:val="es-CO"/>
+              </w:rPr>
+              <w:t xml:space="preserve">Se enfoca en el dominio y los subdominios a través del </w:t>
+            </w:r>
+            <w:proofErr w:type="spellStart"/>
+            <w:r>
+              <w:rPr>
+                <w:lang w:val="es-CO"/>
+              </w:rPr>
+              <w:t>Bounded</w:t>
+            </w:r>
+            <w:proofErr w:type="spellEnd"/>
+            <w:r>
+              <w:rPr>
+                <w:lang w:val="es-CO"/>
+              </w:rPr>
+              <w:t xml:space="preserve"> </w:t>
+            </w:r>
+            <w:proofErr w:type="spellStart"/>
+            <w:r>
+              <w:rPr>
+                <w:lang w:val="es-CO"/>
+              </w:rPr>
+              <w:t>Contexts</w:t>
+            </w:r>
+            <w:proofErr w:type="spellEnd"/>
+          </w:p>
+        </w:tc>
+        <w:tc>
+          <w:tcPr>
+            <w:tcW w:w="0" w:type="auto"/>
+            <w:tcBorders>
+              <w:top w:val="single" w:sz="8" w:space="0" w:color="000000"/>
+              <w:left w:val="single" w:sz="8" w:space="0" w:color="000000"/>
+              <w:bottom w:val="single" w:sz="8" w:space="0" w:color="000000"/>
+              <w:right w:val="single" w:sz="8" w:space="0" w:color="000000"/>
+            </w:tcBorders>
+            <w:tcMar>
+              <w:top w:w="100" w:type="dxa"/>
+              <w:left w:w="100" w:type="dxa"/>
+              <w:bottom w:w="100" w:type="dxa"/>
+              <w:right w:w="100" w:type="dxa"/>
+            </w:tcMar>
+            <w:hideMark/>
+          </w:tcPr>
+          <w:p>
+            <w:pPr>
+              <w:rPr>
+                <w:lang w:val="es-CO"/>
+              </w:rPr>
+            </w:pPr>
+          </w:p>
+        </w:tc>
+      </w:tr>
+      <w:tr>
+        <w:tc>
+          <w:tcPr>
+            <w:tcW w:w="0" w:type="auto"/>
+            <w:tcBorders>
+              <w:top w:val="single" w:sz="8" w:space="0" w:color="000000"/>
+              <w:left w:val="single" w:sz="8" w:space="0" w:color="000000"/>
+              <w:bottom w:val="single" w:sz="8" w:space="0" w:color="000000"/>
+              <w:right w:val="single" w:sz="8" w:space="0" w:color="000000"/>
+            </w:tcBorders>
+            <w:tcMar>
+              <w:top w:w="100" w:type="dxa"/>
+              <w:left w:w="100" w:type="dxa"/>
+              <w:bottom w:w="100" w:type="dxa"/>
+              <w:right w:w="100" w:type="dxa"/>
+            </w:tcMar>
+            <w:hideMark/>
+          </w:tcPr>
+          <w:p>
+            <w:pPr>
+              <w:rPr>
+                <w:lang w:val="es-CO"/>
+              </w:rPr>
+            </w:pPr>
+            <w:r>
+              <w:rPr>
+                <w:lang w:val="es-CO"/>
+              </w:rPr>
+              <w:t>Información de primera mano. Los expertos y los desarrolladores se comunican directamente</w:t>
+            </w:r>
+          </w:p>
+        </w:tc>
+        <w:tc>
+          <w:tcPr>
+            <w:tcW w:w="0" w:type="auto"/>
+            <w:tcBorders>
+              <w:top w:val="single" w:sz="8" w:space="0" w:color="000000"/>
+              <w:left w:val="single" w:sz="8" w:space="0" w:color="000000"/>
+              <w:bottom w:val="single" w:sz="8" w:space="0" w:color="000000"/>
+              <w:right w:val="single" w:sz="8" w:space="0" w:color="000000"/>
+            </w:tcBorders>
+            <w:tcMar>
+              <w:top w:w="100" w:type="dxa"/>
+              <w:left w:w="100" w:type="dxa"/>
+              <w:bottom w:w="100" w:type="dxa"/>
+              <w:right w:w="100" w:type="dxa"/>
+            </w:tcMar>
+            <w:hideMark/>
+          </w:tcPr>
+          <w:p>
+            <w:pPr>
+              <w:rPr>
+                <w:lang w:val="es-CO"/>
+              </w:rPr>
+            </w:pPr>
+          </w:p>
+        </w:tc>
+      </w:tr>
+    </w:tbl>
+    <w:p>
+      <w:pPr>
+        <w:rPr>
+          <w:lang w:val="es-CO"/>
+        </w:rPr>
+      </w:pPr>
+    </w:p>
+    <w:p>
+      <w:pPr>
+        <w:numPr>
+          <w:ilvl w:val="12"/>
+          <w:numId w:val="0"/>
+        </w:numPr>
+        <w:spacing w:line="480" w:lineRule="auto"/>
+        <w:ind w:firstLine="720"/>
+        <w:rPr>
+          <w:lang w:val="es-ES"/>
+        </w:rPr>
+      </w:pPr>
+    </w:p>
+    <w:p>
+      <w:pPr>
+        <w:numPr>
+          <w:ilvl w:val="12"/>
+          <w:numId w:val="0"/>
+        </w:numPr>
+        <w:spacing w:line="480" w:lineRule="auto"/>
+        <w:ind w:firstLine="720"/>
+        <w:rPr>
+          <w:lang w:val="es-ES"/>
+        </w:rPr>
+      </w:pPr>
+    </w:p>
+    <w:p>
+      <w:pPr>
+        <w:rPr>
+          <w:b/>
+          <w:bCs/>
+          <w:lang w:val="es-ES"/>
+        </w:rPr>
+      </w:pPr>
       <w:r>
         <w:rPr>
           <w:lang w:val="es-ES"/>
@@ -1356,7 +2717,7 @@
     </w:p>
     <w:p>
       <w:pPr>
-        <w:pStyle w:val="Ttulo1"/>
+        <w:pStyle w:val="Heading1"/>
         <w:rPr>
           <w:lang w:val="es-ES"/>
         </w:rPr>
@@ -1540,27 +2901,27 @@
 <w:hdr xmlns:wpc="http://schemas.microsoft.com/office/word/2010/wordprocessingCanvas" xmlns:cx="http://schemas.microsoft.com/office/drawing/2014/chartex" xmlns:cx1="http://schemas.microsoft.com/office/drawing/2015/9/8/chartex" xmlns:cx2="http://schemas.microsoft.com/office/drawing/2015/10/21/chartex" xmlns:cx3="http://schemas.microsoft.com/office/drawing/2016/5/9/chartex" xmlns:cx4="http://schemas.microsoft.com/office/drawing/2016/5/10/chartex" xmlns:cx5="http://schemas.microsoft.com/office/drawing/2016/5/11/chartex" xmlns:cx6="http://schemas.microsoft.com/office/drawing/2016/5/12/chartex" xmlns:cx7="http://schemas.microsoft.com/office/drawing/2016/5/13/chartex" xmlns:cx8="http://schemas.microsoft.com/office/drawing/2016/5/14/chartex" xmlns:mc="http://schemas.openxmlformats.org/markup-compatibility/2006" xmlns:aink="http://schemas.microsoft.com/office/drawing/2016/ink" xmlns:am3d="http://schemas.microsoft.com/office/drawing/2017/model3d" xmlns:o="urn:schemas-microsoft-com:office:office" xmlns:r="http://schemas.openxmlformats.org/officeDocument/2006/relationships" xmlns:m="http://schemas.openxmlformats.org/officeDocument/2006/math" xmlns:v="urn:schemas-microsoft-com:vml" xmlns:wp14="http://schemas.microsoft.com/office/word/2010/wordprocessingDrawing" xmlns:wp="http://schemas.openxmlformats.org/drawingml/2006/wordprocessingDrawing" xmlns:w10="urn:schemas-microsoft-com:office:word" xmlns:w="http://schemas.openxmlformats.org/wordprocessingml/2006/main" xmlns:w14="http://schemas.microsoft.com/office/word/2010/wordml" xmlns:w15="http://schemas.microsoft.com/office/word/2012/wordml" xmlns:w16cex="http://schemas.microsoft.com/office/word/2018/wordml/cex" xmlns:w16cid="http://schemas.microsoft.com/office/word/2016/wordml/cid" xmlns:w16="http://schemas.microsoft.com/office/word/2018/wordml" xmlns:w16se="http://schemas.microsoft.com/office/word/2015/wordml/symex" xmlns:wpg="http://schemas.microsoft.com/office/word/2010/wordprocessingGroup" xmlns:wpi="http://schemas.microsoft.com/office/word/2010/wordprocessingInk" xmlns:wne="http://schemas.microsoft.com/office/word/2006/wordml" xmlns:wps="http://schemas.microsoft.com/office/word/2010/wordprocessingShape" mc:Ignorable="w14 w15 w16se w16cid w16 w16cex wp14">
   <w:p>
     <w:pPr>
-      <w:pStyle w:val="Encabezado"/>
+      <w:pStyle w:val="Header"/>
       <w:framePr w:wrap="around" w:vAnchor="text" w:hAnchor="margin" w:xAlign="right" w:y="1"/>
       <w:rPr>
-        <w:rStyle w:val="Nmerodepgina"/>
+        <w:rStyle w:val="PageNumber"/>
       </w:rPr>
     </w:pPr>
     <w:r>
       <w:rPr>
-        <w:rStyle w:val="Nmerodepgina"/>
+        <w:rStyle w:val="PageNumber"/>
       </w:rPr>
       <w:fldChar w:fldCharType="begin"/>
     </w:r>
     <w:r>
       <w:rPr>
-        <w:rStyle w:val="Nmerodepgina"/>
+        <w:rStyle w:val="PageNumber"/>
       </w:rPr>
       <w:instrText xml:space="preserve">PAGE  </w:instrText>
     </w:r>
     <w:r>
       <w:rPr>
-        <w:rStyle w:val="Nmerodepgina"/>
+        <w:rStyle w:val="PageNumber"/>
       </w:rPr>
       <w:fldChar w:fldCharType="end"/>
     </w:r>
@@ -1579,40 +2940,40 @@
 <w:hdr xmlns:wpc="http://schemas.microsoft.com/office/word/2010/wordprocessingCanvas" xmlns:cx="http://schemas.microsoft.com/office/drawing/2014/chartex" xmlns:cx1="http://schemas.microsoft.com/office/drawing/2015/9/8/chartex" xmlns:cx2="http://schemas.microsoft.com/office/drawing/2015/10/21/chartex" xmlns:cx3="http://schemas.microsoft.com/office/drawing/2016/5/9/chartex" xmlns:cx4="http://schemas.microsoft.com/office/drawing/2016/5/10/chartex" xmlns:cx5="http://schemas.microsoft.com/office/drawing/2016/5/11/chartex" xmlns:cx6="http://schemas.microsoft.com/office/drawing/2016/5/12/chartex" xmlns:cx7="http://schemas.microsoft.com/office/drawing/2016/5/13/chartex" xmlns:cx8="http://schemas.microsoft.com/office/drawing/2016/5/14/chartex" xmlns:mc="http://schemas.openxmlformats.org/markup-compatibility/2006" xmlns:aink="http://schemas.microsoft.com/office/drawing/2016/ink" xmlns:am3d="http://schemas.microsoft.com/office/drawing/2017/model3d" xmlns:o="urn:schemas-microsoft-com:office:office" xmlns:r="http://schemas.openxmlformats.org/officeDocument/2006/relationships" xmlns:m="http://schemas.openxmlformats.org/officeDocument/2006/math" xmlns:v="urn:schemas-microsoft-com:vml" xmlns:wp14="http://schemas.microsoft.com/office/word/2010/wordprocessingDrawing" xmlns:wp="http://schemas.openxmlformats.org/drawingml/2006/wordprocessingDrawing" xmlns:w10="urn:schemas-microsoft-com:office:word" xmlns:w="http://schemas.openxmlformats.org/wordprocessingml/2006/main" xmlns:w14="http://schemas.microsoft.com/office/word/2010/wordml" xmlns:w15="http://schemas.microsoft.com/office/word/2012/wordml" xmlns:w16cex="http://schemas.microsoft.com/office/word/2018/wordml/cex" xmlns:w16cid="http://schemas.microsoft.com/office/word/2016/wordml/cid" xmlns:w16="http://schemas.microsoft.com/office/word/2018/wordml" xmlns:w16se="http://schemas.microsoft.com/office/word/2015/wordml/symex" xmlns:wpg="http://schemas.microsoft.com/office/word/2010/wordprocessingGroup" xmlns:wpi="http://schemas.microsoft.com/office/word/2010/wordprocessingInk" xmlns:wne="http://schemas.microsoft.com/office/word/2006/wordml" xmlns:wps="http://schemas.microsoft.com/office/word/2010/wordprocessingShape" mc:Ignorable="w14 w15 w16se w16cid w16 w16cex wp14">
   <w:p>
     <w:pPr>
-      <w:pStyle w:val="Encabezado"/>
+      <w:pStyle w:val="Header"/>
       <w:framePr w:wrap="around" w:vAnchor="text" w:hAnchor="margin" w:xAlign="right" w:y="1"/>
       <w:rPr>
-        <w:rStyle w:val="Nmerodepgina"/>
+        <w:rStyle w:val="PageNumber"/>
       </w:rPr>
     </w:pPr>
     <w:r>
       <w:rPr>
-        <w:rStyle w:val="Nmerodepgina"/>
+        <w:rStyle w:val="PageNumber"/>
       </w:rPr>
       <w:fldChar w:fldCharType="begin"/>
     </w:r>
     <w:r>
       <w:rPr>
-        <w:rStyle w:val="Nmerodepgina"/>
+        <w:rStyle w:val="PageNumber"/>
       </w:rPr>
       <w:instrText xml:space="preserve">PAGE  </w:instrText>
     </w:r>
     <w:r>
       <w:rPr>
-        <w:rStyle w:val="Nmerodepgina"/>
+        <w:rStyle w:val="PageNumber"/>
       </w:rPr>
       <w:fldChar w:fldCharType="separate"/>
     </w:r>
     <w:r>
       <w:rPr>
-        <w:rStyle w:val="Nmerodepgina"/>
+        <w:rStyle w:val="PageNumber"/>
         <w:noProof/>
       </w:rPr>
       <w:t>6</w:t>
     </w:r>
     <w:r>
       <w:rPr>
-        <w:rStyle w:val="Nmerodepgina"/>
+        <w:rStyle w:val="PageNumber"/>
       </w:rPr>
       <w:fldChar w:fldCharType="end"/>
     </w:r>
@@ -1815,6 +3176,119 @@
     </w:lvl>
   </w:abstractNum>
   <w:abstractNum w:abstractNumId="10" w15:restartNumberingAfterBreak="0">
+    <w:nsid w:val="01E023A3"/>
+    <w:multiLevelType w:val="hybridMultilevel"/>
+    <w:tmpl w:val="94004314"/>
+    <w:lvl w:ilvl="0" w:tplc="240A0001">
+      <w:start w:val="1"/>
+      <w:numFmt w:val="bullet"/>
+      <w:lvlText w:val=""/>
+      <w:lvlJc w:val="left"/>
+      <w:pPr>
+        <w:ind w:left="1440" w:hanging="360"/>
+      </w:pPr>
+      <w:rPr>
+        <w:rFonts w:ascii="Symbol" w:hAnsi="Symbol" w:hint="default"/>
+      </w:rPr>
+    </w:lvl>
+    <w:lvl w:ilvl="1" w:tplc="240A0003" w:tentative="1">
+      <w:start w:val="1"/>
+      <w:numFmt w:val="bullet"/>
+      <w:lvlText w:val="o"/>
+      <w:lvlJc w:val="left"/>
+      <w:pPr>
+        <w:ind w:left="2160" w:hanging="360"/>
+      </w:pPr>
+      <w:rPr>
+        <w:rFonts w:ascii="Courier New" w:hAnsi="Courier New" w:cs="Courier New" w:hint="default"/>
+      </w:rPr>
+    </w:lvl>
+    <w:lvl w:ilvl="2" w:tplc="240A0005" w:tentative="1">
+      <w:start w:val="1"/>
+      <w:numFmt w:val="bullet"/>
+      <w:lvlText w:val=""/>
+      <w:lvlJc w:val="left"/>
+      <w:pPr>
+        <w:ind w:left="2880" w:hanging="360"/>
+      </w:pPr>
+      <w:rPr>
+        <w:rFonts w:ascii="Wingdings" w:hAnsi="Wingdings" w:hint="default"/>
+      </w:rPr>
+    </w:lvl>
+    <w:lvl w:ilvl="3" w:tplc="240A0001" w:tentative="1">
+      <w:start w:val="1"/>
+      <w:numFmt w:val="bullet"/>
+      <w:lvlText w:val=""/>
+      <w:lvlJc w:val="left"/>
+      <w:pPr>
+        <w:ind w:left="3600" w:hanging="360"/>
+      </w:pPr>
+      <w:rPr>
+        <w:rFonts w:ascii="Symbol" w:hAnsi="Symbol" w:hint="default"/>
+      </w:rPr>
+    </w:lvl>
+    <w:lvl w:ilvl="4" w:tplc="240A0003" w:tentative="1">
+      <w:start w:val="1"/>
+      <w:numFmt w:val="bullet"/>
+      <w:lvlText w:val="o"/>
+      <w:lvlJc w:val="left"/>
+      <w:pPr>
+        <w:ind w:left="4320" w:hanging="360"/>
+      </w:pPr>
+      <w:rPr>
+        <w:rFonts w:ascii="Courier New" w:hAnsi="Courier New" w:cs="Courier New" w:hint="default"/>
+      </w:rPr>
+    </w:lvl>
+    <w:lvl w:ilvl="5" w:tplc="240A0005" w:tentative="1">
+      <w:start w:val="1"/>
+      <w:numFmt w:val="bullet"/>
+      <w:lvlText w:val=""/>
+      <w:lvlJc w:val="left"/>
+      <w:pPr>
+        <w:ind w:left="5040" w:hanging="360"/>
+      </w:pPr>
+      <w:rPr>
+        <w:rFonts w:ascii="Wingdings" w:hAnsi="Wingdings" w:hint="default"/>
+      </w:rPr>
+    </w:lvl>
+    <w:lvl w:ilvl="6" w:tplc="240A0001" w:tentative="1">
+      <w:start w:val="1"/>
+      <w:numFmt w:val="bullet"/>
+      <w:lvlText w:val=""/>
+      <w:lvlJc w:val="left"/>
+      <w:pPr>
+        <w:ind w:left="5760" w:hanging="360"/>
+      </w:pPr>
+      <w:rPr>
+        <w:rFonts w:ascii="Symbol" w:hAnsi="Symbol" w:hint="default"/>
+      </w:rPr>
+    </w:lvl>
+    <w:lvl w:ilvl="7" w:tplc="240A0003" w:tentative="1">
+      <w:start w:val="1"/>
+      <w:numFmt w:val="bullet"/>
+      <w:lvlText w:val="o"/>
+      <w:lvlJc w:val="left"/>
+      <w:pPr>
+        <w:ind w:left="6480" w:hanging="360"/>
+      </w:pPr>
+      <w:rPr>
+        <w:rFonts w:ascii="Courier New" w:hAnsi="Courier New" w:cs="Courier New" w:hint="default"/>
+      </w:rPr>
+    </w:lvl>
+    <w:lvl w:ilvl="8" w:tplc="240A0005" w:tentative="1">
+      <w:start w:val="1"/>
+      <w:numFmt w:val="bullet"/>
+      <w:lvlText w:val=""/>
+      <w:lvlJc w:val="left"/>
+      <w:pPr>
+        <w:ind w:left="7200" w:hanging="360"/>
+      </w:pPr>
+      <w:rPr>
+        <w:rFonts w:ascii="Wingdings" w:hAnsi="Wingdings" w:hint="default"/>
+      </w:rPr>
+    </w:lvl>
+  </w:abstractNum>
+  <w:abstractNum w:abstractNumId="11" w15:restartNumberingAfterBreak="0">
     <w:nsid w:val="2A623DEE"/>
     <w:multiLevelType w:val="multilevel"/>
     <w:tmpl w:val="0409001F"/>
@@ -1931,6 +3405,9 @@
     <w:abstractNumId w:val="0"/>
   </w:num>
   <w:num w:numId="11">
+    <w:abstractNumId w:val="11"/>
+  </w:num>
+  <w:num w:numId="12">
     <w:abstractNumId w:val="10"/>
   </w:num>
 </w:numbering>
@@ -2092,6 +3569,9 @@
     <w:lsdException w:name="Table Subtle 1" w:semiHidden="1" w:unhideWhenUsed="1"/>
     <w:lsdException w:name="Table Subtle 2" w:semiHidden="1" w:unhideWhenUsed="1"/>
     <w:lsdException w:name="Table Web 1" w:semiHidden="1" w:unhideWhenUsed="1"/>
+    <w:lsdException w:name="Table Web 2" w:semiHidden="1" w:unhideWhenUsed="1"/>
+    <w:lsdException w:name="Table Web 3" w:semiHidden="1" w:unhideWhenUsed="1"/>
+    <w:lsdException w:name="Table Theme" w:semiHidden="1" w:unhideWhenUsed="1"/>
     <w:lsdException w:name="Placeholder Text" w:semiHidden="1" w:uiPriority="99"/>
     <w:lsdException w:name="No Spacing" w:uiPriority="1" w:qFormat="1"/>
     <w:lsdException w:name="Light Shading" w:uiPriority="60"/>
@@ -2323,11 +3803,11 @@
       <w:lang w:val="en-US" w:eastAsia="en-US"/>
     </w:rPr>
   </w:style>
-  <w:style w:type="paragraph" w:styleId="Ttulo1">
+  <w:style w:type="paragraph" w:styleId="Heading1">
     <w:name w:val="heading 1"/>
     <w:basedOn w:val="Normal"/>
     <w:next w:val="Normal"/>
-    <w:link w:val="Ttulo1Car"/>
+    <w:link w:val="Heading1Char"/>
     <w:autoRedefine/>
     <w:qFormat/>
     <w:rsid w:val="008C633D"/>
@@ -2344,7 +3824,7 @@
       <w:bCs/>
     </w:rPr>
   </w:style>
-  <w:style w:type="paragraph" w:styleId="Ttulo2">
+  <w:style w:type="paragraph" w:styleId="Heading2">
     <w:name w:val="heading 2"/>
     <w:basedOn w:val="Normal"/>
     <w:next w:val="Normal"/>
@@ -2364,7 +3844,7 @@
       <w:szCs w:val="28"/>
     </w:rPr>
   </w:style>
-  <w:style w:type="paragraph" w:styleId="Ttulo3">
+  <w:style w:type="paragraph" w:styleId="Heading3">
     <w:name w:val="heading 3"/>
     <w:basedOn w:val="Normal"/>
     <w:next w:val="Normal"/>
@@ -2375,11 +3855,11 @@
       <w:outlineLvl w:val="2"/>
     </w:pPr>
   </w:style>
-  <w:style w:type="paragraph" w:styleId="Ttulo4">
+  <w:style w:type="paragraph" w:styleId="Heading4">
     <w:name w:val="heading 4"/>
     <w:basedOn w:val="Normal"/>
     <w:next w:val="Normal"/>
-    <w:link w:val="Ttulo4Car"/>
+    <w:link w:val="Heading4Char"/>
     <w:unhideWhenUsed/>
     <w:qFormat/>
     <w:rsid w:val="00546133"/>
@@ -2396,12 +3876,12 @@
       <w:szCs w:val="28"/>
     </w:rPr>
   </w:style>
-  <w:style w:type="character" w:default="1" w:styleId="Fuentedeprrafopredeter">
+  <w:style w:type="character" w:default="1" w:styleId="DefaultParagraphFont">
     <w:name w:val="Default Paragraph Font"/>
     <w:uiPriority w:val="1"/>
     <w:unhideWhenUsed/>
   </w:style>
-  <w:style w:type="table" w:default="1" w:styleId="Tablanormal">
+  <w:style w:type="table" w:default="1" w:styleId="TableNormal">
     <w:name w:val="Normal Table"/>
     <w:uiPriority w:val="99"/>
     <w:semiHidden/>
@@ -2416,13 +3896,13 @@
       </w:tblCellMar>
     </w:tblPr>
   </w:style>
-  <w:style w:type="numbering" w:default="1" w:styleId="Sinlista">
+  <w:style w:type="numbering" w:default="1" w:styleId="NoList">
     <w:name w:val="No List"/>
     <w:uiPriority w:val="99"/>
     <w:semiHidden/>
     <w:unhideWhenUsed/>
   </w:style>
-  <w:style w:type="paragraph" w:styleId="Piedepgina">
+  <w:style w:type="paragraph" w:styleId="Footer">
     <w:name w:val="footer"/>
     <w:basedOn w:val="Normal"/>
     <w:pPr>
@@ -2432,7 +3912,7 @@
       </w:tabs>
     </w:pPr>
   </w:style>
-  <w:style w:type="paragraph" w:styleId="Encabezado">
+  <w:style w:type="paragraph" w:styleId="Header">
     <w:name w:val="header"/>
     <w:basedOn w:val="Normal"/>
     <w:pPr>
@@ -2480,7 +3960,7 @@
       <w:iCs/>
     </w:rPr>
   </w:style>
-  <w:style w:type="paragraph" w:styleId="Ttulo">
+  <w:style w:type="paragraph" w:styleId="Title">
     <w:name w:val="Title"/>
     <w:basedOn w:val="Normal"/>
     <w:qFormat/>
@@ -2495,10 +3975,10 @@
       <w:szCs w:val="28"/>
     </w:rPr>
   </w:style>
-  <w:style w:type="paragraph" w:styleId="Textoindependiente">
+  <w:style w:type="paragraph" w:styleId="BodyText">
     <w:name w:val="Body Text"/>
     <w:basedOn w:val="Normal"/>
-    <w:link w:val="TextoindependienteCar"/>
+    <w:link w:val="BodyTextChar"/>
     <w:pPr>
       <w:autoSpaceDE w:val="0"/>
       <w:autoSpaceDN w:val="0"/>
@@ -2509,7 +3989,7 @@
       <w:szCs w:val="22"/>
     </w:rPr>
   </w:style>
-  <w:style w:type="paragraph" w:styleId="Subttulo">
+  <w:style w:type="paragraph" w:styleId="Subtitle">
     <w:name w:val="Subtitle"/>
     <w:basedOn w:val="Normal"/>
     <w:qFormat/>
@@ -2523,10 +4003,10 @@
       <w:bCs/>
     </w:rPr>
   </w:style>
-  <w:style w:type="paragraph" w:styleId="Sangradetextonormal">
+  <w:style w:type="paragraph" w:styleId="BodyTextIndent">
     <w:name w:val="Body Text Indent"/>
     <w:basedOn w:val="Normal"/>
-    <w:link w:val="SangradetextonormalCar"/>
+    <w:link w:val="BodyTextIndentChar"/>
     <w:pPr>
       <w:tabs>
         <w:tab w:val="left" w:pos="720"/>
@@ -2566,11 +4046,11 @@
       <w:lang w:val="en-US" w:eastAsia="en-US"/>
     </w:rPr>
   </w:style>
-  <w:style w:type="character" w:styleId="Nmerodepgina">
+  <w:style w:type="character" w:styleId="PageNumber">
     <w:name w:val="page number"/>
-    <w:basedOn w:val="Fuentedeprrafopredeter"/>
+    <w:basedOn w:val="DefaultParagraphFont"/>
   </w:style>
-  <w:style w:type="paragraph" w:styleId="Textoindependiente2">
+  <w:style w:type="paragraph" w:styleId="BodyText2">
     <w:name w:val="Body Text 2"/>
     <w:basedOn w:val="Normal"/>
     <w:pPr>
@@ -2598,7 +4078,7 @@
       <w:noProof/>
     </w:rPr>
   </w:style>
-  <w:style w:type="paragraph" w:styleId="Sangra2detindependiente">
+  <w:style w:type="paragraph" w:styleId="BodyTextIndent2">
     <w:name w:val="Body Text Indent 2"/>
     <w:basedOn w:val="Normal"/>
     <w:pPr>
@@ -2627,7 +4107,7 @@
       <w:szCs w:val="17"/>
     </w:rPr>
   </w:style>
-  <w:style w:type="paragraph" w:styleId="Sangra3detindependiente">
+  <w:style w:type="paragraph" w:styleId="BodyTextIndent3">
     <w:name w:val="Body Text Indent 3"/>
     <w:basedOn w:val="Normal"/>
     <w:pPr>
@@ -2670,7 +4150,7 @@
       <w:sz w:val="20"/>
     </w:rPr>
   </w:style>
-  <w:style w:type="paragraph" w:styleId="Textodebloque">
+  <w:style w:type="paragraph" w:styleId="BlockText">
     <w:name w:val="Block Text"/>
     <w:basedOn w:val="Normal"/>
     <w:pPr>
@@ -2701,7 +4181,7 @@
       <w:szCs w:val="18"/>
     </w:rPr>
   </w:style>
-  <w:style w:type="paragraph" w:styleId="Descripcin">
+  <w:style w:type="paragraph" w:styleId="Caption">
     <w:name w:val="caption"/>
     <w:basedOn w:val="Normal"/>
     <w:next w:val="Normal"/>
@@ -2717,7 +4197,7 @@
       <w:szCs w:val="20"/>
     </w:rPr>
   </w:style>
-  <w:style w:type="paragraph" w:styleId="Tabladeilustraciones">
+  <w:style w:type="paragraph" w:styleId="TableofFigures">
     <w:name w:val="table of figures"/>
     <w:basedOn w:val="Normal"/>
     <w:next w:val="Normal"/>
@@ -2726,7 +4206,7 @@
       <w:ind w:left="480" w:hanging="480"/>
     </w:pPr>
   </w:style>
-  <w:style w:type="character" w:styleId="Hipervnculo">
+  <w:style w:type="character" w:styleId="Hyperlink">
     <w:name w:val="Hyperlink"/>
     <w:uiPriority w:val="99"/>
     <w:rPr>
@@ -2734,14 +4214,14 @@
       <w:u w:val="single"/>
     </w:rPr>
   </w:style>
-  <w:style w:type="paragraph" w:styleId="TDC1">
+  <w:style w:type="paragraph" w:styleId="TOC1">
     <w:name w:val="toc 1"/>
     <w:basedOn w:val="Normal"/>
     <w:next w:val="Normal"/>
     <w:autoRedefine/>
     <w:uiPriority w:val="39"/>
   </w:style>
-  <w:style w:type="paragraph" w:styleId="TDC2">
+  <w:style w:type="paragraph" w:styleId="TOC2">
     <w:name w:val="toc 2"/>
     <w:basedOn w:val="Normal"/>
     <w:next w:val="Normal"/>
@@ -2751,7 +4231,7 @@
       <w:ind w:left="240"/>
     </w:pPr>
   </w:style>
-  <w:style w:type="paragraph" w:styleId="TDC3">
+  <w:style w:type="paragraph" w:styleId="TOC3">
     <w:name w:val="toc 3"/>
     <w:basedOn w:val="Normal"/>
     <w:next w:val="Normal"/>
@@ -2761,7 +4241,7 @@
       <w:ind w:left="480"/>
     </w:pPr>
   </w:style>
-  <w:style w:type="paragraph" w:styleId="TDC4">
+  <w:style w:type="paragraph" w:styleId="TOC4">
     <w:name w:val="toc 4"/>
     <w:basedOn w:val="Normal"/>
     <w:next w:val="Normal"/>
@@ -2771,7 +4251,7 @@
       <w:ind w:left="720"/>
     </w:pPr>
   </w:style>
-  <w:style w:type="paragraph" w:styleId="TDC5">
+  <w:style w:type="paragraph" w:styleId="TOC5">
     <w:name w:val="toc 5"/>
     <w:basedOn w:val="Normal"/>
     <w:next w:val="Normal"/>
@@ -2781,7 +4261,7 @@
       <w:ind w:left="960"/>
     </w:pPr>
   </w:style>
-  <w:style w:type="paragraph" w:styleId="TDC6">
+  <w:style w:type="paragraph" w:styleId="TOC6">
     <w:name w:val="toc 6"/>
     <w:basedOn w:val="Normal"/>
     <w:next w:val="Normal"/>
@@ -2791,7 +4271,7 @@
       <w:ind w:left="1200"/>
     </w:pPr>
   </w:style>
-  <w:style w:type="paragraph" w:styleId="TDC7">
+  <w:style w:type="paragraph" w:styleId="TOC7">
     <w:name w:val="toc 7"/>
     <w:basedOn w:val="Normal"/>
     <w:next w:val="Normal"/>
@@ -2801,7 +4281,7 @@
       <w:ind w:left="1440"/>
     </w:pPr>
   </w:style>
-  <w:style w:type="paragraph" w:styleId="TDC8">
+  <w:style w:type="paragraph" w:styleId="TOC8">
     <w:name w:val="toc 8"/>
     <w:basedOn w:val="Normal"/>
     <w:next w:val="Normal"/>
@@ -2811,7 +4291,7 @@
       <w:ind w:left="1680"/>
     </w:pPr>
   </w:style>
-  <w:style w:type="paragraph" w:styleId="TDC9">
+  <w:style w:type="paragraph" w:styleId="TOC9">
     <w:name w:val="toc 9"/>
     <w:basedOn w:val="Normal"/>
     <w:next w:val="Normal"/>
@@ -2836,7 +4316,7 @@
   </w:style>
   <w:style w:type="paragraph" w:customStyle="1" w:styleId="StyleCaptionCentered">
     <w:name w:val="Style Caption + Centered"/>
-    <w:basedOn w:val="Descripcin"/>
+    <w:basedOn w:val="Caption"/>
     <w:autoRedefine/>
     <w:rsid w:val="000B7AF9"/>
     <w:rPr>
@@ -2844,9 +4324,9 @@
       <w:i w:val="0"/>
     </w:rPr>
   </w:style>
-  <w:style w:type="character" w:customStyle="1" w:styleId="Ttulo1Car">
-    <w:name w:val="Título 1 Car"/>
-    <w:link w:val="Ttulo1"/>
+  <w:style w:type="character" w:customStyle="1" w:styleId="Heading1Char">
+    <w:name w:val="Heading 1 Char"/>
+    <w:link w:val="Heading1"/>
     <w:rsid w:val="008C633D"/>
     <w:rPr>
       <w:b/>
@@ -2855,9 +4335,9 @@
       <w:szCs w:val="24"/>
     </w:rPr>
   </w:style>
-  <w:style w:type="character" w:customStyle="1" w:styleId="Ttulo4Car">
-    <w:name w:val="Título 4 Car"/>
-    <w:link w:val="Ttulo4"/>
+  <w:style w:type="character" w:customStyle="1" w:styleId="Heading4Char">
+    <w:name w:val="Heading 4 Char"/>
+    <w:link w:val="Heading4"/>
     <w:rsid w:val="00546133"/>
     <w:rPr>
       <w:rFonts w:eastAsia="Times New Roman" w:cs="Times New Roman"/>
@@ -2868,27 +4348,27 @@
       <w:szCs w:val="28"/>
     </w:rPr>
   </w:style>
-  <w:style w:type="character" w:customStyle="1" w:styleId="TextoindependienteCar">
-    <w:name w:val="Texto independiente Car"/>
-    <w:link w:val="Textoindependiente"/>
+  <w:style w:type="character" w:customStyle="1" w:styleId="BodyTextChar">
+    <w:name w:val="Body Text Char"/>
+    <w:link w:val="BodyText"/>
     <w:rsid w:val="00707877"/>
     <w:rPr>
       <w:sz w:val="22"/>
       <w:szCs w:val="22"/>
     </w:rPr>
   </w:style>
-  <w:style w:type="character" w:customStyle="1" w:styleId="SangradetextonormalCar">
-    <w:name w:val="Sangría de texto normal Car"/>
-    <w:link w:val="Sangradetextonormal"/>
+  <w:style w:type="character" w:customStyle="1" w:styleId="BodyTextIndentChar">
+    <w:name w:val="Body Text Indent Char"/>
+    <w:link w:val="BodyTextIndent"/>
     <w:rsid w:val="00707877"/>
     <w:rPr>
       <w:sz w:val="32"/>
       <w:szCs w:val="32"/>
     </w:rPr>
   </w:style>
-  <w:style w:type="paragraph" w:styleId="TtuloTDC">
+  <w:style w:type="paragraph" w:styleId="TOCHeading">
     <w:name w:val="TOC Heading"/>
-    <w:basedOn w:val="Ttulo1"/>
+    <w:basedOn w:val="Heading1"/>
     <w:next w:val="Normal"/>
     <w:uiPriority w:val="39"/>
     <w:semiHidden/>
@@ -2915,7 +4395,7 @@
   </w:style>
   <w:style w:type="paragraph" w:customStyle="1" w:styleId="Piedeimagen">
     <w:name w:val="Pie de imagen"/>
-    <w:basedOn w:val="Descripcin"/>
+    <w:basedOn w:val="Caption"/>
     <w:qFormat/>
     <w:rsid w:val="00EE3934"/>
     <w:pPr>
@@ -2953,8 +4433,19 @@
   </w:style>
   <w:style w:type="character" w:customStyle="1" w:styleId="apple-tab-span">
     <w:name w:val="apple-tab-span"/>
-    <w:basedOn w:val="Fuentedeprrafopredeter"/>
+    <w:basedOn w:val="DefaultParagraphFont"/>
     <w:rsid w:val="007D403F"/>
+  </w:style>
+  <w:style w:type="paragraph" w:styleId="ListParagraph">
+    <w:name w:val="List Paragraph"/>
+    <w:basedOn w:val="Normal"/>
+    <w:uiPriority w:val="34"/>
+    <w:qFormat/>
+    <w:rsid w:val="00A00197"/>
+    <w:pPr>
+      <w:ind w:left="720"/>
+      <w:contextualSpacing/>
+    </w:pPr>
   </w:style>
 </w:styles>
 </file>

</xml_diff>

<commit_message>
Se reducen los espacios.
</commit_message>
<xml_diff>
--- a/Documentos/Ensayo DDD/Ensayo Domain Driven Design.docx
+++ b/Documentos/Ensayo DDD/Ensayo Domain Driven Design.docx
@@ -551,7 +551,8 @@
     </w:p>
     <w:p>
       <w:pPr>
-        <w:pStyle w:val="Heading1"/>
+        <w:pStyle w:val="Ttulo1"/>
+        <w:spacing w:line="240" w:lineRule="auto"/>
         <w:rPr>
           <w:lang w:val="es-ES"/>
         </w:rPr>
@@ -569,13 +570,6 @@
       <w:bookmarkEnd w:id="0"/>
       <w:bookmarkEnd w:id="1"/>
       <w:bookmarkEnd w:id="2"/>
-    </w:p>
-    <w:p>
-      <w:pPr>
-        <w:rPr>
-          <w:lang w:val="es-ES"/>
-        </w:rPr>
-      </w:pPr>
     </w:p>
     <w:p>
       <w:pPr>
@@ -610,7 +604,8 @@
     </w:p>
     <w:p>
       <w:pPr>
-        <w:pStyle w:val="Heading2"/>
+        <w:pStyle w:val="Ttulo2"/>
+        <w:spacing w:line="240" w:lineRule="auto"/>
         <w:rPr>
           <w:lang w:val="es-ES"/>
         </w:rPr>
@@ -634,7 +629,6 @@
           <w:ilvl w:val="12"/>
           <w:numId w:val="0"/>
         </w:numPr>
-        <w:spacing w:line="480" w:lineRule="auto"/>
         <w:rPr>
           <w:lang w:val="es-ES"/>
         </w:rPr>
@@ -682,7 +676,6 @@
           <w:ilvl w:val="12"/>
           <w:numId w:val="0"/>
         </w:numPr>
-        <w:spacing w:line="480" w:lineRule="auto"/>
         <w:rPr>
           <w:lang w:val="es-ES"/>
         </w:rPr>
@@ -693,7 +686,8 @@
     <w:bookmarkEnd w:id="8"/>
     <w:p>
       <w:pPr>
-        <w:pStyle w:val="Heading2"/>
+        <w:pStyle w:val="Ttulo2"/>
+        <w:spacing w:line="240" w:lineRule="auto"/>
         <w:rPr>
           <w:lang w:val="es-ES"/>
         </w:rPr>
@@ -703,6 +697,862 @@
           <w:lang w:val="es-ES"/>
         </w:rPr>
         <w:t>Dominio</w:t>
+      </w:r>
+    </w:p>
+    <w:p>
+      <w:pPr>
+        <w:numPr>
+          <w:ilvl w:val="12"/>
+          <w:numId w:val="0"/>
+        </w:numPr>
+        <w:ind w:firstLine="720"/>
+        <w:rPr>
+          <w:lang w:val="es-ES"/>
+        </w:rPr>
+      </w:pPr>
+      <w:bookmarkStart w:id="9" w:name="_Toc285535803"/>
+      <w:bookmarkStart w:id="10" w:name="_Toc410627899"/>
+      <w:bookmarkStart w:id="11" w:name="_Toc410628924"/>
+      <w:r>
+        <w:rPr>
+          <w:lang w:val="es-ES"/>
+        </w:rPr>
+        <w:t>T</w:t>
+      </w:r>
+      <w:r>
+        <w:rPr>
+          <w:lang w:val="es-ES"/>
+        </w:rPr>
+        <w:t xml:space="preserve">rata de lo que se va a resolver, es decir el negocio y sus reglas, </w:t>
+      </w:r>
+      <w:r>
+        <w:rPr>
+          <w:lang w:val="es-ES"/>
+        </w:rPr>
+        <w:t xml:space="preserve">sus </w:t>
+      </w:r>
+      <w:r>
+        <w:rPr>
+          <w:lang w:val="es-ES"/>
+        </w:rPr>
+        <w:t>procesos y de entender cómo opera la compañía. Esto se puede descomponer en subdominios, ejemplo: área contable, área de recursos humanos, proveedores, entre otros subdominios.</w:t>
+      </w:r>
+    </w:p>
+    <w:p>
+      <w:pPr>
+        <w:numPr>
+          <w:ilvl w:val="12"/>
+          <w:numId w:val="0"/>
+        </w:numPr>
+        <w:rPr>
+          <w:lang w:val="es-ES"/>
+        </w:rPr>
+      </w:pPr>
+      <w:r>
+        <w:rPr>
+          <w:lang w:val="es-ES"/>
+        </w:rPr>
+        <w:t>¿Se puede construir un software bancario robusto sin los conocimientos necesarios? La respuesta es no, debes conocer “el dominio”, es decir el negocio, sus reglas y procesos.</w:t>
+      </w:r>
+    </w:p>
+    <w:p>
+      <w:pPr>
+        <w:numPr>
+          <w:ilvl w:val="12"/>
+          <w:numId w:val="0"/>
+        </w:numPr>
+        <w:ind w:firstLine="720"/>
+        <w:rPr>
+          <w:lang w:val="es-ES"/>
+        </w:rPr>
+      </w:pPr>
+      <w:r>
+        <w:rPr>
+          <w:lang w:val="es-ES"/>
+        </w:rPr>
+        <w:t xml:space="preserve">Entonces, </w:t>
+      </w:r>
+      <w:r>
+        <w:rPr>
+          <w:b/>
+          <w:bCs/>
+          <w:lang w:val="es-ES"/>
+        </w:rPr>
+        <w:t>el modelo de dominio</w:t>
+      </w:r>
+      <w:r>
+        <w:rPr>
+          <w:lang w:val="es-ES"/>
+        </w:rPr>
+        <w:t xml:space="preserve"> son todas las partes con sus atributos, métodos y relaciones que surgen entre los mismos, con el fin de representar los conceptos claves del dominio del problema. Un modelo de dominio no es un diagrama en particular; es la idea que el diagrama pretende transmitir</w:t>
+      </w:r>
+    </w:p>
+    <w:p>
+      <w:pPr>
+        <w:numPr>
+          <w:ilvl w:val="12"/>
+          <w:numId w:val="0"/>
+        </w:numPr>
+        <w:ind w:firstLine="720"/>
+        <w:rPr>
+          <w:lang w:val="es-ES"/>
+        </w:rPr>
+      </w:pPr>
+    </w:p>
+    <w:p>
+      <w:pPr>
+        <w:pStyle w:val="Ttulo1"/>
+        <w:spacing w:line="240" w:lineRule="auto"/>
+        <w:rPr>
+          <w:lang w:val="es-ES"/>
+        </w:rPr>
+      </w:pPr>
+      <w:r>
+        <w:rPr>
+          <w:lang w:val="es-ES"/>
+        </w:rPr>
+        <w:t>¿Cómo se hace sin DDD?</w:t>
+      </w:r>
+    </w:p>
+    <w:bookmarkEnd w:id="9"/>
+    <w:bookmarkEnd w:id="10"/>
+    <w:bookmarkEnd w:id="11"/>
+    <w:p>
+      <w:pPr>
+        <w:numPr>
+          <w:ilvl w:val="12"/>
+          <w:numId w:val="0"/>
+        </w:numPr>
+        <w:ind w:firstLine="720"/>
+        <w:rPr>
+          <w:lang w:val="es-ES"/>
+        </w:rPr>
+      </w:pPr>
+      <w:r>
+        <w:rPr>
+          <w:lang w:val="es-ES"/>
+        </w:rPr>
+        <w:t xml:space="preserve">Es bueno pensar en las técnicas que actualmente tienen mayor impacto positivo en el mundo del desarrollo de software y la arquitectura de software, pero, es también oportuno mencionar los disparadores de acogidas a nuevas técnicas (no tan nueva) como el </w:t>
+      </w:r>
+      <w:proofErr w:type="spellStart"/>
+      <w:r>
+        <w:rPr>
+          <w:lang w:val="es-ES"/>
+        </w:rPr>
+        <w:t>D</w:t>
+      </w:r>
+      <w:r>
+        <w:rPr>
+          <w:lang w:val="es-ES"/>
+        </w:rPr>
+        <w:t>omain</w:t>
+      </w:r>
+      <w:proofErr w:type="spellEnd"/>
+      <w:r>
+        <w:rPr>
+          <w:lang w:val="es-ES"/>
+        </w:rPr>
+        <w:t xml:space="preserve"> </w:t>
+      </w:r>
+      <w:proofErr w:type="spellStart"/>
+      <w:r>
+        <w:rPr>
+          <w:lang w:val="es-ES"/>
+        </w:rPr>
+        <w:t>D</w:t>
+      </w:r>
+      <w:r>
+        <w:rPr>
+          <w:lang w:val="es-ES"/>
+        </w:rPr>
+        <w:t>riven</w:t>
+      </w:r>
+      <w:proofErr w:type="spellEnd"/>
+      <w:r>
+        <w:rPr>
+          <w:lang w:val="es-ES"/>
+        </w:rPr>
+        <w:t xml:space="preserve"> </w:t>
+      </w:r>
+      <w:proofErr w:type="spellStart"/>
+      <w:r>
+        <w:rPr>
+          <w:lang w:val="es-ES"/>
+        </w:rPr>
+        <w:t>D</w:t>
+      </w:r>
+      <w:r>
+        <w:rPr>
+          <w:lang w:val="es-ES"/>
+        </w:rPr>
+        <w:t>esign</w:t>
+      </w:r>
+      <w:proofErr w:type="spellEnd"/>
+      <w:r>
+        <w:rPr>
+          <w:lang w:val="es-ES"/>
+        </w:rPr>
+        <w:t xml:space="preserve"> o diseño guiado por el dominio.</w:t>
+      </w:r>
+    </w:p>
+    <w:p>
+      <w:pPr>
+        <w:numPr>
+          <w:ilvl w:val="12"/>
+          <w:numId w:val="0"/>
+        </w:numPr>
+        <w:ind w:firstLine="720"/>
+        <w:rPr>
+          <w:lang w:val="es-ES"/>
+        </w:rPr>
+      </w:pPr>
+      <w:r>
+        <w:rPr>
+          <w:lang w:val="es-ES"/>
+        </w:rPr>
+        <w:t>Anteriormente, y aún en la actualidad, hay empresas, desarrolladores freelance y otros que no se preocupan por este tema de la buena y limpia arquitectura del software, en algunos casos porque no saben el daño que hacen o porque creen que eso es algo insignificante. </w:t>
+      </w:r>
+    </w:p>
+    <w:p>
+      <w:pPr>
+        <w:numPr>
+          <w:ilvl w:val="12"/>
+          <w:numId w:val="0"/>
+        </w:numPr>
+        <w:ind w:firstLine="720"/>
+        <w:rPr>
+          <w:lang w:val="es-ES"/>
+        </w:rPr>
+      </w:pPr>
+      <w:r>
+        <w:rPr>
+          <w:lang w:val="es-ES"/>
+        </w:rPr>
+        <w:t>Sin DDD, entonces, se suele trabajar pensando en dar la solución al problema bruto, es decir sin tener en cuenta más factores de los que se ven en la superficialidad. Podríamos pensar que está bien construir algo como el siguiente ejemplo:</w:t>
+      </w:r>
+      <w:r>
+        <w:rPr>
+          <w:lang w:val="es-ES"/>
+        </w:rPr>
+        <w:t xml:space="preserve"> u</w:t>
+      </w:r>
+      <w:r>
+        <w:rPr>
+          <w:lang w:val="es-ES"/>
+        </w:rPr>
+        <w:t>na plataforma que permite comprar libros y/o realizar reseñas de estos.</w:t>
+      </w:r>
+      <w:r>
+        <w:rPr>
+          <w:lang w:val="es-ES"/>
+        </w:rPr>
+        <w:t xml:space="preserve"> </w:t>
+      </w:r>
+      <w:r>
+        <w:rPr>
+          <w:lang w:val="es-ES"/>
+        </w:rPr>
+        <w:t>Observe que los usuarios pueden comprar libros o realizar reseñas de estos. Para comprar el libro harán falta ciertos datos especiales. Entonces, el usuario y su definición tendrán sentido con ciertos campos, puede ser: nombre y email, para realizar la reseña; sin embargo, la definición del usuario que incluye “tarjeta de crédito” para las compras no tiene mucho sentido en Reseña.</w:t>
+      </w:r>
+    </w:p>
+    <w:p>
+      <w:pPr>
+        <w:numPr>
+          <w:ilvl w:val="12"/>
+          <w:numId w:val="0"/>
+        </w:numPr>
+        <w:ind w:firstLine="720"/>
+        <w:rPr>
+          <w:lang w:val="es-ES"/>
+        </w:rPr>
+      </w:pPr>
+      <w:r>
+        <w:rPr>
+          <w:lang w:val="es-ES"/>
+        </w:rPr>
+        <w:t>El anterior es un ejemplo que no está fuera de la realidad de muchas aplicaciones, sin embargo, eso no implica que duren poco, implica que cuesta que ese software evolucione a través de sucesivas iteraciones del diseño.</w:t>
+      </w:r>
+    </w:p>
+    <w:p>
+      <w:pPr>
+        <w:numPr>
+          <w:ilvl w:val="12"/>
+          <w:numId w:val="0"/>
+        </w:numPr>
+        <w:ind w:firstLine="720"/>
+        <w:rPr>
+          <w:lang w:val="es-ES"/>
+        </w:rPr>
+      </w:pPr>
+    </w:p>
+    <w:p>
+      <w:pPr>
+        <w:pStyle w:val="Ttulo1"/>
+        <w:spacing w:line="240" w:lineRule="auto"/>
+        <w:rPr>
+          <w:lang w:val="es-ES"/>
+        </w:rPr>
+      </w:pPr>
+      <w:r>
+        <w:rPr>
+          <w:lang w:val="es-ES"/>
+        </w:rPr>
+        <w:t>¿Qué es DDD?</w:t>
+      </w:r>
+    </w:p>
+    <w:p>
+      <w:pPr>
+        <w:numPr>
+          <w:ilvl w:val="12"/>
+          <w:numId w:val="0"/>
+        </w:numPr>
+        <w:ind w:firstLine="720"/>
+        <w:rPr>
+          <w:lang w:val="es-ES"/>
+        </w:rPr>
+      </w:pPr>
+      <w:r>
+        <w:rPr>
+          <w:lang w:val="es-ES"/>
+        </w:rPr>
+        <w:t>“El diseño guiado por el dominio es un enfoque de diseño de software que enlaza el modelado de dominio y el diseño del software, con el objetivo de crear un modelo del dominio que evolucione a través de sucesivas iteraciones del diseño”.</w:t>
+      </w:r>
+    </w:p>
+    <w:p>
+      <w:pPr>
+        <w:numPr>
+          <w:ilvl w:val="12"/>
+          <w:numId w:val="0"/>
+        </w:numPr>
+        <w:ind w:firstLine="720"/>
+        <w:rPr>
+          <w:lang w:val="es-ES"/>
+        </w:rPr>
+      </w:pPr>
+      <w:r>
+        <w:rPr>
+          <w:lang w:val="es-ES"/>
+        </w:rPr>
+        <w:t>En otras palabras, el diseño dirigido por el dominio consta de darle un enfoque claro y preciso al dominio, es decir a las reglas que posee el negocio, sus restricciones, sus procesos y tener una visión amplia de ellas para poder así tener una solución concreta al problema.</w:t>
+      </w:r>
+    </w:p>
+    <w:p>
+      <w:pPr>
+        <w:numPr>
+          <w:ilvl w:val="12"/>
+          <w:numId w:val="0"/>
+        </w:numPr>
+        <w:ind w:firstLine="720"/>
+        <w:rPr>
+          <w:lang w:val="es-ES"/>
+        </w:rPr>
+      </w:pPr>
+      <w:r>
+        <w:rPr>
+          <w:lang w:val="es-ES"/>
+        </w:rPr>
+        <w:t>El diseño guiado por el dominio tiene las siguientes premisas:</w:t>
+      </w:r>
+    </w:p>
+    <w:p>
+      <w:pPr>
+        <w:numPr>
+          <w:ilvl w:val="12"/>
+          <w:numId w:val="0"/>
+        </w:numPr>
+        <w:ind w:firstLine="720"/>
+        <w:rPr>
+          <w:lang w:val="es-ES"/>
+        </w:rPr>
+      </w:pPr>
+      <w:r>
+        <w:rPr>
+          <w:lang w:val="es-ES"/>
+        </w:rPr>
+        <w:lastRenderedPageBreak/>
+        <w:t>1.</w:t>
+      </w:r>
+      <w:r>
+        <w:rPr>
+          <w:lang w:val="es-ES"/>
+        </w:rPr>
+        <w:tab/>
+        <w:t>Para la mayoría de los proyectos de software, el enfoque principal debe estar en la lógica del dominio y en el dominio, ya que poseer un modelo, el cual exprese fielmente los requerimientos del cliente, hace que todo el equipo de desarrollo entienda fácilmente el problema y, por ende, detecte rápidamente la solución; mejorando así la productividad.</w:t>
+      </w:r>
+    </w:p>
+    <w:p>
+      <w:pPr>
+        <w:numPr>
+          <w:ilvl w:val="12"/>
+          <w:numId w:val="0"/>
+        </w:numPr>
+        <w:ind w:firstLine="720"/>
+        <w:rPr>
+          <w:lang w:val="es-ES"/>
+        </w:rPr>
+      </w:pPr>
+      <w:r>
+        <w:rPr>
+          <w:lang w:val="es-ES"/>
+        </w:rPr>
+        <w:t>2.</w:t>
+      </w:r>
+      <w:r>
+        <w:rPr>
+          <w:lang w:val="es-ES"/>
+        </w:rPr>
+        <w:tab/>
+        <w:t>Diseños de dominio complejo deben basarse en un modelo, es decir que para modelar</w:t>
+      </w:r>
+      <w:r>
+        <w:rPr>
+          <w:color w:val="000000"/>
+          <w:lang w:val="es-CO" w:eastAsia="es-CO"/>
+        </w:rPr>
+        <w:t xml:space="preserve"> </w:t>
+      </w:r>
+      <w:r>
+        <w:rPr>
+          <w:lang w:val="es-ES"/>
+        </w:rPr>
+        <w:t>software que posea un gran rango de acción o dominio grande, es fundamental usar un modelo como guía de todo el proceso de desarrollo, pues de esta forma se segmenta adecuadamente el dominio.</w:t>
+      </w:r>
+    </w:p>
+    <w:p>
+      <w:pPr>
+        <w:numPr>
+          <w:ilvl w:val="12"/>
+          <w:numId w:val="0"/>
+        </w:numPr>
+        <w:ind w:firstLine="720"/>
+        <w:rPr>
+          <w:lang w:val="es-ES"/>
+        </w:rPr>
+      </w:pPr>
+      <w:r>
+        <w:rPr>
+          <w:lang w:val="es-ES"/>
+        </w:rPr>
+        <w:t xml:space="preserve">Según Eric Evans, escritor del libro </w:t>
+      </w:r>
+      <w:proofErr w:type="spellStart"/>
+      <w:r>
+        <w:rPr>
+          <w:lang w:val="es-ES"/>
+        </w:rPr>
+        <w:t>Domain-Driven</w:t>
+      </w:r>
+      <w:proofErr w:type="spellEnd"/>
+      <w:r>
+        <w:rPr>
+          <w:lang w:val="es-ES"/>
+        </w:rPr>
+        <w:t xml:space="preserve"> </w:t>
+      </w:r>
+      <w:proofErr w:type="spellStart"/>
+      <w:r>
+        <w:rPr>
+          <w:lang w:val="es-ES"/>
+        </w:rPr>
+        <w:t>Design</w:t>
+      </w:r>
+      <w:proofErr w:type="spellEnd"/>
+      <w:r>
+        <w:rPr>
+          <w:lang w:val="es-ES"/>
+        </w:rPr>
+        <w:t xml:space="preserve">: </w:t>
+      </w:r>
+      <w:proofErr w:type="spellStart"/>
+      <w:r>
+        <w:rPr>
+          <w:lang w:val="es-ES"/>
+        </w:rPr>
+        <w:t>Tackling</w:t>
+      </w:r>
+      <w:proofErr w:type="spellEnd"/>
+      <w:r>
+        <w:rPr>
+          <w:lang w:val="es-ES"/>
+        </w:rPr>
+        <w:t xml:space="preserve"> </w:t>
+      </w:r>
+      <w:proofErr w:type="spellStart"/>
+      <w:r>
+        <w:rPr>
+          <w:lang w:val="es-ES"/>
+        </w:rPr>
+        <w:t>Complexity</w:t>
+      </w:r>
+      <w:proofErr w:type="spellEnd"/>
+      <w:r>
+        <w:rPr>
+          <w:lang w:val="es-ES"/>
+        </w:rPr>
+        <w:t xml:space="preserve"> in </w:t>
+      </w:r>
+      <w:proofErr w:type="spellStart"/>
+      <w:r>
+        <w:rPr>
+          <w:lang w:val="es-ES"/>
+        </w:rPr>
+        <w:t>the</w:t>
+      </w:r>
+      <w:proofErr w:type="spellEnd"/>
+      <w:r>
+        <w:rPr>
+          <w:lang w:val="es-ES"/>
+        </w:rPr>
+        <w:t xml:space="preserve"> Heart </w:t>
+      </w:r>
+      <w:proofErr w:type="spellStart"/>
+      <w:r>
+        <w:rPr>
+          <w:lang w:val="es-ES"/>
+        </w:rPr>
+        <w:t>of</w:t>
+      </w:r>
+      <w:proofErr w:type="spellEnd"/>
+      <w:r>
+        <w:rPr>
+          <w:lang w:val="es-ES"/>
+        </w:rPr>
+        <w:t xml:space="preserve"> Software, para llevar a cabo los postulados del DDD se debe usar alguna metodología de desarrollo ágil, y los desarrolladores y expertos del dominio deben trabajar juntos.</w:t>
+      </w:r>
+    </w:p>
+    <w:p>
+      <w:pPr>
+        <w:numPr>
+          <w:ilvl w:val="12"/>
+          <w:numId w:val="0"/>
+        </w:numPr>
+        <w:ind w:firstLine="720"/>
+        <w:rPr>
+          <w:lang w:val="es-ES"/>
+        </w:rPr>
+      </w:pPr>
+      <w:r>
+        <w:rPr>
+          <w:lang w:val="es-ES"/>
+        </w:rPr>
+        <w:t>Para que la comunicación entre las partes desarrolladores y expertos del dominio se debe definir un lenguaje ubicuo, es un lenguaje común entre ellos para referirse al modelo.</w:t>
+      </w:r>
+    </w:p>
+    <w:p>
+      <w:pPr>
+        <w:numPr>
+          <w:ilvl w:val="12"/>
+          <w:numId w:val="0"/>
+        </w:numPr>
+        <w:rPr>
+          <w:lang w:val="es-ES"/>
+        </w:rPr>
+      </w:pPr>
+      <w:bookmarkStart w:id="12" w:name="_Toc285535805"/>
+      <w:bookmarkStart w:id="13" w:name="_Toc410627900"/>
+      <w:bookmarkStart w:id="14" w:name="_Toc410628925"/>
+    </w:p>
+    <w:p>
+      <w:pPr>
+        <w:pStyle w:val="Ttulo1"/>
+        <w:spacing w:line="240" w:lineRule="auto"/>
+        <w:rPr>
+          <w:lang w:val="es-ES"/>
+        </w:rPr>
+      </w:pPr>
+      <w:r>
+        <w:rPr>
+          <w:lang w:val="es-ES"/>
+        </w:rPr>
+        <w:t>Principales conceptos de DDD</w:t>
+      </w:r>
+    </w:p>
+    <w:p>
+      <w:pPr>
+        <w:numPr>
+          <w:ilvl w:val="12"/>
+          <w:numId w:val="0"/>
+        </w:numPr>
+        <w:ind w:firstLine="720"/>
+        <w:rPr>
+          <w:lang w:val="es-ES"/>
+        </w:rPr>
+      </w:pPr>
+      <w:proofErr w:type="spellStart"/>
+      <w:r>
+        <w:rPr>
+          <w:b/>
+          <w:bCs/>
+          <w:lang w:val="es-ES"/>
+        </w:rPr>
+        <w:t>Entities</w:t>
+      </w:r>
+      <w:proofErr w:type="spellEnd"/>
+      <w:r>
+        <w:rPr>
+          <w:lang w:val="es-ES"/>
+        </w:rPr>
+        <w:t>: son objetos con identidad, es decir tiene un ID único. Tienen la capacidad de ser buscadas, almacenadas y recuperadas. Y tiene una alta cohesión en su definición, es decir, podemos decir que tiene una única responsabilidad.</w:t>
+      </w:r>
+    </w:p>
+    <w:p>
+      <w:pPr>
+        <w:numPr>
+          <w:ilvl w:val="12"/>
+          <w:numId w:val="0"/>
+        </w:numPr>
+        <w:ind w:firstLine="720"/>
+        <w:rPr>
+          <w:lang w:val="es-ES"/>
+        </w:rPr>
+      </w:pPr>
+      <w:proofErr w:type="spellStart"/>
+      <w:r>
+        <w:rPr>
+          <w:b/>
+          <w:bCs/>
+          <w:lang w:val="es-ES"/>
+        </w:rPr>
+        <w:t>Value</w:t>
+      </w:r>
+      <w:proofErr w:type="spellEnd"/>
+      <w:r>
+        <w:rPr>
+          <w:b/>
+          <w:bCs/>
+          <w:lang w:val="es-ES"/>
+        </w:rPr>
+        <w:t xml:space="preserve"> </w:t>
+      </w:r>
+      <w:proofErr w:type="spellStart"/>
+      <w:r>
+        <w:rPr>
+          <w:b/>
+          <w:bCs/>
+          <w:lang w:val="es-ES"/>
+        </w:rPr>
+        <w:t>Objects</w:t>
+      </w:r>
+      <w:proofErr w:type="spellEnd"/>
+      <w:r>
+        <w:rPr>
+          <w:lang w:val="es-ES"/>
+        </w:rPr>
+        <w:t xml:space="preserve">: Un objeto que representa un aspecto descriptivo del dominio sin identidad conceptual se denomina </w:t>
+      </w:r>
+      <w:proofErr w:type="spellStart"/>
+      <w:r>
+        <w:rPr>
+          <w:lang w:val="es-ES"/>
+        </w:rPr>
+        <w:t>Value</w:t>
+      </w:r>
+      <w:proofErr w:type="spellEnd"/>
+      <w:r>
+        <w:rPr>
+          <w:lang w:val="es-ES"/>
+        </w:rPr>
+        <w:t xml:space="preserve"> </w:t>
+      </w:r>
+      <w:proofErr w:type="spellStart"/>
+      <w:r>
+        <w:rPr>
+          <w:lang w:val="es-ES"/>
+        </w:rPr>
+        <w:t>Objects</w:t>
+      </w:r>
+      <w:proofErr w:type="spellEnd"/>
+      <w:r>
+        <w:rPr>
+          <w:lang w:val="es-ES"/>
+        </w:rPr>
+        <w:t xml:space="preserve">. No tienen identidad. Características: </w:t>
+      </w:r>
+    </w:p>
+    <w:p>
+      <w:pPr>
+        <w:numPr>
+          <w:ilvl w:val="12"/>
+          <w:numId w:val="0"/>
+        </w:numPr>
+        <w:ind w:firstLine="720"/>
+        <w:rPr>
+          <w:lang w:val="es-ES"/>
+        </w:rPr>
+      </w:pPr>
+      <w:r>
+        <w:rPr>
+          <w:lang w:val="es-ES"/>
+        </w:rPr>
+        <w:t xml:space="preserve"> </w:t>
+      </w:r>
+      <w:proofErr w:type="spellStart"/>
+      <w:r>
+        <w:rPr>
+          <w:b/>
+          <w:bCs/>
+          <w:lang w:val="es-ES"/>
+        </w:rPr>
+        <w:t>Services</w:t>
+      </w:r>
+      <w:proofErr w:type="spellEnd"/>
+      <w:r>
+        <w:rPr>
+          <w:lang w:val="es-ES"/>
+        </w:rPr>
+        <w:t xml:space="preserve">: son usados para almacenar lógica que no pertenece ni a una entidad ni a un </w:t>
+      </w:r>
+      <w:proofErr w:type="spellStart"/>
+      <w:r>
+        <w:rPr>
+          <w:lang w:val="es-ES"/>
+        </w:rPr>
+        <w:t>value</w:t>
+      </w:r>
+      <w:proofErr w:type="spellEnd"/>
+      <w:r>
+        <w:rPr>
+          <w:lang w:val="es-ES"/>
+        </w:rPr>
+        <w:t xml:space="preserve"> </w:t>
+      </w:r>
+      <w:proofErr w:type="spellStart"/>
+      <w:r>
+        <w:rPr>
+          <w:lang w:val="es-ES"/>
+        </w:rPr>
+        <w:t>object</w:t>
+      </w:r>
+      <w:proofErr w:type="spellEnd"/>
+      <w:r>
+        <w:rPr>
+          <w:lang w:val="es-ES"/>
+        </w:rPr>
+        <w:t xml:space="preserve">. Sirven de orquestadores de varias entidades que colaboran entre </w:t>
+      </w:r>
+      <w:r>
+        <w:rPr>
+          <w:lang w:val="es-ES"/>
+        </w:rPr>
+        <w:t>sí</w:t>
+      </w:r>
+      <w:r>
+        <w:rPr>
+          <w:lang w:val="es-ES"/>
+        </w:rPr>
+        <w:t xml:space="preserve">, y de lógica que no pertenece a las propias entidades. </w:t>
+      </w:r>
+    </w:p>
+    <w:p>
+      <w:pPr>
+        <w:numPr>
+          <w:ilvl w:val="12"/>
+          <w:numId w:val="0"/>
+        </w:numPr>
+        <w:ind w:firstLine="720"/>
+        <w:rPr>
+          <w:lang w:val="es-ES"/>
+        </w:rPr>
+      </w:pPr>
+      <w:proofErr w:type="spellStart"/>
+      <w:r>
+        <w:rPr>
+          <w:b/>
+          <w:bCs/>
+          <w:lang w:val="es-ES"/>
+        </w:rPr>
+        <w:t>Repositories</w:t>
+      </w:r>
+      <w:proofErr w:type="spellEnd"/>
+      <w:r>
+        <w:rPr>
+          <w:lang w:val="es-ES"/>
+        </w:rPr>
+        <w:t>: Las entidades desconocen completamente su forma de persistirse, no tienen ese conocimiento ni tampoco le interesa: solo debe interesarse por cumplir las reglas de negocio.</w:t>
+      </w:r>
+    </w:p>
+    <w:p>
+      <w:pPr>
+        <w:numPr>
+          <w:ilvl w:val="12"/>
+          <w:numId w:val="0"/>
+        </w:numPr>
+        <w:ind w:firstLine="720"/>
+        <w:rPr>
+          <w:lang w:val="es-ES"/>
+        </w:rPr>
+      </w:pPr>
+      <w:r>
+        <w:rPr>
+          <w:b/>
+          <w:bCs/>
+          <w:lang w:val="es-ES"/>
+        </w:rPr>
+        <w:t>Lenguaje Ubicuo</w:t>
+      </w:r>
+      <w:r>
+        <w:rPr>
+          <w:lang w:val="es-ES"/>
+        </w:rPr>
+        <w:t>: La comunicación efectiva entre los desarrolladores y los expertos del dominio es esencial para el proyecto</w:t>
+      </w:r>
+      <w:r>
+        <w:rPr>
+          <w:lang w:val="es-ES"/>
+        </w:rPr>
+        <w:t xml:space="preserve"> y se denomina Lenguaje Ubicuo, hablar en código igual que en el negocio.</w:t>
+      </w:r>
+    </w:p>
+    <w:p>
+      <w:pPr>
+        <w:numPr>
+          <w:ilvl w:val="12"/>
+          <w:numId w:val="0"/>
+        </w:numPr>
+        <w:ind w:firstLine="720"/>
+        <w:rPr>
+          <w:lang w:val="es-ES"/>
+        </w:rPr>
+      </w:pPr>
+      <w:proofErr w:type="spellStart"/>
+      <w:r>
+        <w:rPr>
+          <w:b/>
+          <w:bCs/>
+          <w:lang w:val="es-ES"/>
+        </w:rPr>
+        <w:t>Bounded</w:t>
+      </w:r>
+      <w:proofErr w:type="spellEnd"/>
+      <w:r>
+        <w:rPr>
+          <w:b/>
+          <w:bCs/>
+          <w:lang w:val="es-ES"/>
+        </w:rPr>
+        <w:t xml:space="preserve"> </w:t>
+      </w:r>
+      <w:proofErr w:type="spellStart"/>
+      <w:r>
+        <w:rPr>
+          <w:b/>
+          <w:bCs/>
+          <w:lang w:val="es-ES"/>
+        </w:rPr>
+        <w:t>context</w:t>
+      </w:r>
+      <w:proofErr w:type="spellEnd"/>
+      <w:r>
+        <w:rPr>
+          <w:lang w:val="es-ES"/>
+        </w:rPr>
+        <w:t>: Es un espacio delimitado donde un elemento del negocio tiene un significado perfectamente definido</w:t>
+      </w:r>
+      <w:r>
+        <w:rPr>
+          <w:lang w:val="es-ES"/>
+        </w:rPr>
+        <w:t>.</w:t>
       </w:r>
     </w:p>
     <w:p>
@@ -717,969 +1567,10 @@
           <w:lang w:val="es-ES"/>
         </w:rPr>
       </w:pPr>
-      <w:bookmarkStart w:id="9" w:name="_Toc285535803"/>
-      <w:bookmarkStart w:id="10" w:name="_Toc410627899"/>
-      <w:bookmarkStart w:id="11" w:name="_Toc410628924"/>
-      <w:r>
-        <w:rPr>
-          <w:lang w:val="es-ES"/>
-        </w:rPr>
-        <w:t>T</w:t>
-      </w:r>
-      <w:r>
-        <w:rPr>
-          <w:lang w:val="es-ES"/>
-        </w:rPr>
-        <w:t xml:space="preserve">rata de lo que se va a resolver, es decir el negocio y sus reglas, </w:t>
-      </w:r>
-      <w:r>
-        <w:rPr>
-          <w:lang w:val="es-ES"/>
-        </w:rPr>
-        <w:t xml:space="preserve">sus </w:t>
-      </w:r>
-      <w:r>
-        <w:rPr>
-          <w:lang w:val="es-ES"/>
-        </w:rPr>
-        <w:t>procesos y de entender cómo opera la compañía. Esto se puede descomponer en subdominios, ejemplo: área contable, área de recursos humanos, proveedores, entre otros subdominios.</w:t>
-      </w:r>
-    </w:p>
-    <w:p>
-      <w:pPr>
-        <w:numPr>
-          <w:ilvl w:val="12"/>
-          <w:numId w:val="0"/>
-        </w:numPr>
-        <w:spacing w:line="480" w:lineRule="auto"/>
-        <w:rPr>
-          <w:lang w:val="es-ES"/>
-        </w:rPr>
-      </w:pPr>
-      <w:r>
-        <w:rPr>
-          <w:lang w:val="es-ES"/>
-        </w:rPr>
-        <w:t>¿Se puede construir un software bancario robusto sin los conocimientos necesarios? La respuesta es no, debes conocer “el dominio”, es decir el negocio, sus reglas y procesos.</w:t>
-      </w:r>
-    </w:p>
-    <w:p>
-      <w:pPr>
-        <w:numPr>
-          <w:ilvl w:val="12"/>
-          <w:numId w:val="0"/>
-        </w:numPr>
-        <w:spacing w:line="480" w:lineRule="auto"/>
-        <w:ind w:firstLine="720"/>
-        <w:rPr>
-          <w:lang w:val="es-ES"/>
-        </w:rPr>
-      </w:pPr>
-      <w:r>
-        <w:rPr>
-          <w:lang w:val="es-ES"/>
-        </w:rPr>
-        <w:lastRenderedPageBreak/>
-        <w:t xml:space="preserve">Entonces, </w:t>
-      </w:r>
-      <w:r>
-        <w:rPr>
-          <w:b/>
-          <w:bCs/>
-          <w:lang w:val="es-ES"/>
-        </w:rPr>
-        <w:t>el modelo de dominio</w:t>
-      </w:r>
-      <w:r>
-        <w:rPr>
-          <w:lang w:val="es-ES"/>
-        </w:rPr>
-        <w:t xml:space="preserve"> son todas las partes con sus atributos, métodos y relaciones que surgen entre los mismos, con el fin de representar los conceptos claves del dominio del problema. Un modelo de dominio no es un diagrama en particular; es la idea que el diagrama pretende transmitir</w:t>
-      </w:r>
-    </w:p>
-    <w:p>
-      <w:pPr>
-        <w:numPr>
-          <w:ilvl w:val="12"/>
-          <w:numId w:val="0"/>
-        </w:numPr>
-        <w:spacing w:line="480" w:lineRule="auto"/>
-        <w:ind w:firstLine="720"/>
-        <w:rPr>
-          <w:lang w:val="es-ES"/>
-        </w:rPr>
-      </w:pPr>
-    </w:p>
-    <w:p>
-      <w:pPr>
-        <w:pStyle w:val="Heading1"/>
-        <w:rPr>
-          <w:lang w:val="es-ES"/>
-        </w:rPr>
-      </w:pPr>
-      <w:r>
-        <w:rPr>
-          <w:lang w:val="es-ES"/>
-        </w:rPr>
-        <w:t>¿Cómo se hace sin DDD?</w:t>
-      </w:r>
-    </w:p>
-    <w:p>
-      <w:pPr>
-        <w:rPr>
-          <w:lang w:val="es-ES"/>
-        </w:rPr>
-      </w:pPr>
-    </w:p>
-    <w:bookmarkEnd w:id="9"/>
-    <w:bookmarkEnd w:id="10"/>
-    <w:bookmarkEnd w:id="11"/>
-    <w:p>
-      <w:pPr>
-        <w:numPr>
-          <w:ilvl w:val="12"/>
-          <w:numId w:val="0"/>
-        </w:numPr>
-        <w:spacing w:line="480" w:lineRule="auto"/>
-        <w:ind w:firstLine="720"/>
-        <w:rPr>
-          <w:lang w:val="es-ES"/>
-        </w:rPr>
-      </w:pPr>
-      <w:r>
-        <w:rPr>
-          <w:lang w:val="es-ES"/>
-        </w:rPr>
-        <w:t xml:space="preserve">Es bueno pensar en las técnicas que actualmente tienen mayor impacto positivo en el mundo del desarrollo de software y la arquitectura de software, pero, es también oportuno mencionar los disparadores de acogidas a nuevas técnicas (no tan nueva) como el </w:t>
-      </w:r>
-      <w:proofErr w:type="spellStart"/>
-      <w:r>
-        <w:rPr>
-          <w:lang w:val="es-ES"/>
-        </w:rPr>
-        <w:t>D</w:t>
-      </w:r>
-      <w:r>
-        <w:rPr>
-          <w:lang w:val="es-ES"/>
-        </w:rPr>
-        <w:t>omain</w:t>
-      </w:r>
-      <w:proofErr w:type="spellEnd"/>
-      <w:r>
-        <w:rPr>
-          <w:lang w:val="es-ES"/>
-        </w:rPr>
-        <w:t xml:space="preserve"> </w:t>
-      </w:r>
-      <w:proofErr w:type="spellStart"/>
-      <w:r>
-        <w:rPr>
-          <w:lang w:val="es-ES"/>
-        </w:rPr>
-        <w:t>D</w:t>
-      </w:r>
-      <w:r>
-        <w:rPr>
-          <w:lang w:val="es-ES"/>
-        </w:rPr>
-        <w:t>riven</w:t>
-      </w:r>
-      <w:proofErr w:type="spellEnd"/>
-      <w:r>
-        <w:rPr>
-          <w:lang w:val="es-ES"/>
-        </w:rPr>
-        <w:t xml:space="preserve"> </w:t>
-      </w:r>
-      <w:proofErr w:type="spellStart"/>
-      <w:r>
-        <w:rPr>
-          <w:lang w:val="es-ES"/>
-        </w:rPr>
-        <w:t>D</w:t>
-      </w:r>
-      <w:r>
-        <w:rPr>
-          <w:lang w:val="es-ES"/>
-        </w:rPr>
-        <w:t>esign</w:t>
-      </w:r>
-      <w:proofErr w:type="spellEnd"/>
-      <w:r>
-        <w:rPr>
-          <w:lang w:val="es-ES"/>
-        </w:rPr>
-        <w:t xml:space="preserve"> o diseño guiado por el dominio.</w:t>
-      </w:r>
-    </w:p>
-    <w:p>
-      <w:pPr>
-        <w:numPr>
-          <w:ilvl w:val="12"/>
-          <w:numId w:val="0"/>
-        </w:numPr>
-        <w:spacing w:line="480" w:lineRule="auto"/>
-        <w:ind w:firstLine="720"/>
-        <w:rPr>
-          <w:lang w:val="es-ES"/>
-        </w:rPr>
-      </w:pPr>
-      <w:r>
-        <w:rPr>
-          <w:lang w:val="es-ES"/>
-        </w:rPr>
-        <w:t>Anteriormente, y aún en la actualidad, hay empresas, desarrolladores freelance y otros que no se preocupan por este tema de la buena y limpia arquitectura del software, en algunos casos porque no saben el daño que hacen o porque creen que eso es algo insignificante. </w:t>
-      </w:r>
-    </w:p>
-    <w:p>
-      <w:pPr>
-        <w:numPr>
-          <w:ilvl w:val="12"/>
-          <w:numId w:val="0"/>
-        </w:numPr>
-        <w:spacing w:line="480" w:lineRule="auto"/>
-        <w:ind w:firstLine="720"/>
-        <w:rPr>
-          <w:lang w:val="es-ES"/>
-        </w:rPr>
-      </w:pPr>
-      <w:r>
-        <w:rPr>
-          <w:lang w:val="es-ES"/>
-        </w:rPr>
-        <w:t>Sin DDD, entonces, se suele trabajar pensando en dar la solución al problema bruto, es decir sin tener en cuenta más factores de los que se ven en la superficialidad. Podríamos pensar que está bien construir algo como el siguiente ejemplo:</w:t>
-      </w:r>
-      <w:r>
-        <w:rPr>
-          <w:lang w:val="es-ES"/>
-        </w:rPr>
-        <w:t xml:space="preserve"> u</w:t>
-      </w:r>
-      <w:r>
-        <w:rPr>
-          <w:lang w:val="es-ES"/>
-        </w:rPr>
-        <w:t>na plataforma que permite comprar libros y/o realizar reseñas de estos.</w:t>
-      </w:r>
-      <w:r>
-        <w:rPr>
-          <w:lang w:val="es-ES"/>
-        </w:rPr>
-        <w:t xml:space="preserve"> </w:t>
-      </w:r>
-      <w:r>
-        <w:rPr>
-          <w:lang w:val="es-ES"/>
-        </w:rPr>
-        <w:t>Observe que los usuarios pueden comprar libros o realizar reseñas de estos. Para comprar el libro harán falta ciertos datos especiales. Entonces, el usuario y su definición tendrán sentido con ciertos campos, puede ser: nombre y email, para realizar la reseña; sin embargo, la definición del usuario que incluye “tarjeta de crédito” para las compras no tiene mucho sentido en Reseña.</w:t>
-      </w:r>
-    </w:p>
-    <w:p>
-      <w:pPr>
-        <w:numPr>
-          <w:ilvl w:val="12"/>
-          <w:numId w:val="0"/>
-        </w:numPr>
-        <w:spacing w:line="480" w:lineRule="auto"/>
-        <w:ind w:firstLine="720"/>
-        <w:rPr>
-          <w:lang w:val="es-ES"/>
-        </w:rPr>
-      </w:pPr>
-      <w:r>
-        <w:rPr>
-          <w:lang w:val="es-ES"/>
-        </w:rPr>
-        <w:lastRenderedPageBreak/>
-        <w:t>El anterior es un ejemplo que no está fuera de la realidad de muchas aplicaciones, sin embargo, eso no implica que duren poco, implica que cuesta que ese software evolucione a través de sucesivas iteraciones del diseño.</w:t>
-      </w:r>
-    </w:p>
-    <w:p>
-      <w:pPr>
-        <w:numPr>
-          <w:ilvl w:val="12"/>
-          <w:numId w:val="0"/>
-        </w:numPr>
-        <w:spacing w:line="480" w:lineRule="auto"/>
-        <w:ind w:firstLine="720"/>
-        <w:rPr>
-          <w:lang w:val="es-ES"/>
-        </w:rPr>
-      </w:pPr>
-    </w:p>
-    <w:p>
-      <w:pPr>
-        <w:pStyle w:val="Heading1"/>
-        <w:rPr>
-          <w:lang w:val="es-ES"/>
-        </w:rPr>
-      </w:pPr>
-      <w:r>
-        <w:rPr>
-          <w:lang w:val="es-ES"/>
-        </w:rPr>
-        <w:t>¿Qué es DDD?</w:t>
-      </w:r>
-    </w:p>
-    <w:p>
-      <w:pPr>
-        <w:rPr>
-          <w:lang w:val="es-ES"/>
-        </w:rPr>
-      </w:pPr>
-    </w:p>
-    <w:p>
-      <w:pPr>
-        <w:numPr>
-          <w:ilvl w:val="12"/>
-          <w:numId w:val="0"/>
-        </w:numPr>
-        <w:spacing w:line="480" w:lineRule="auto"/>
-        <w:ind w:firstLine="720"/>
-        <w:rPr>
-          <w:lang w:val="es-ES"/>
-        </w:rPr>
-      </w:pPr>
-      <w:r>
-        <w:rPr>
-          <w:lang w:val="es-ES"/>
-        </w:rPr>
-        <w:t>“El diseño guiado por el dominio es un enfoque de diseño de software que enlaza el modelado de dominio y el diseño del software, con el objetivo de crear un modelo del dominio que evolucione a través de sucesivas iteraciones del diseño”.</w:t>
-      </w:r>
-    </w:p>
-    <w:p>
-      <w:pPr>
-        <w:numPr>
-          <w:ilvl w:val="12"/>
-          <w:numId w:val="0"/>
-        </w:numPr>
-        <w:spacing w:line="480" w:lineRule="auto"/>
-        <w:ind w:firstLine="720"/>
-        <w:rPr>
-          <w:lang w:val="es-ES"/>
-        </w:rPr>
-      </w:pPr>
-      <w:r>
-        <w:rPr>
-          <w:lang w:val="es-ES"/>
-        </w:rPr>
-        <w:t>En otras palabras, el diseño dirigido por el dominio consta de darle un enfoque claro y preciso al dominio, es decir a las reglas que posee el negocio, sus restricciones, sus procesos y tener una visión amplia de ellas para poder así tener una solución concreta al problema.</w:t>
-      </w:r>
-    </w:p>
-    <w:p>
-      <w:pPr>
-        <w:numPr>
-          <w:ilvl w:val="12"/>
-          <w:numId w:val="0"/>
-        </w:numPr>
-        <w:spacing w:line="480" w:lineRule="auto"/>
-        <w:ind w:firstLine="720"/>
-        <w:rPr>
-          <w:lang w:val="es-ES"/>
-        </w:rPr>
-      </w:pPr>
-      <w:r>
-        <w:rPr>
-          <w:lang w:val="es-ES"/>
-        </w:rPr>
-        <w:t>El diseño guiado por el dominio tiene las siguientes premisas:</w:t>
-      </w:r>
-    </w:p>
-    <w:p>
-      <w:pPr>
-        <w:numPr>
-          <w:ilvl w:val="12"/>
-          <w:numId w:val="0"/>
-        </w:numPr>
-        <w:spacing w:line="480" w:lineRule="auto"/>
-        <w:ind w:firstLine="720"/>
-        <w:rPr>
-          <w:lang w:val="es-ES"/>
-        </w:rPr>
-      </w:pPr>
-      <w:r>
-        <w:rPr>
-          <w:lang w:val="es-ES"/>
-        </w:rPr>
-        <w:t>1.</w:t>
-      </w:r>
-      <w:r>
-        <w:rPr>
-          <w:lang w:val="es-ES"/>
-        </w:rPr>
-        <w:tab/>
-        <w:t>Para la mayoría de los proyectos de software, el enfoque principal debe estar en la lógica del dominio y en el dominio, ya que poseer un modelo, el cual exprese fielmente los requerimientos del cliente, hace que todo el equipo de desarrollo entienda fácilmente el problema y, por ende, detecte rápidamente la solución; mejorando así la productividad.</w:t>
-      </w:r>
-    </w:p>
-    <w:p>
-      <w:pPr>
-        <w:numPr>
-          <w:ilvl w:val="12"/>
-          <w:numId w:val="0"/>
-        </w:numPr>
-        <w:spacing w:line="480" w:lineRule="auto"/>
-        <w:ind w:firstLine="720"/>
-        <w:rPr>
-          <w:lang w:val="es-ES"/>
-        </w:rPr>
-      </w:pPr>
-      <w:r>
-        <w:rPr>
-          <w:lang w:val="es-ES"/>
-        </w:rPr>
-        <w:t>2.</w:t>
-      </w:r>
-      <w:r>
-        <w:rPr>
-          <w:lang w:val="es-ES"/>
-        </w:rPr>
-        <w:tab/>
-        <w:t>Diseños de dominio complejo deben basarse en un modelo, es decir que para modelar</w:t>
-      </w:r>
-      <w:r>
-        <w:rPr>
-          <w:color w:val="000000"/>
-          <w:lang w:val="es-CO" w:eastAsia="es-CO"/>
-        </w:rPr>
-        <w:t xml:space="preserve"> </w:t>
-      </w:r>
-      <w:r>
-        <w:rPr>
-          <w:lang w:val="es-ES"/>
-        </w:rPr>
-        <w:t>software que posea un gran rango de acción o dominio grande, es fundamental usar un modelo como guía de todo el proceso de desarrollo, pues de esta forma se segmenta adecuadamente el dominio.</w:t>
-      </w:r>
-    </w:p>
-    <w:p>
-      <w:pPr>
-        <w:numPr>
-          <w:ilvl w:val="12"/>
-          <w:numId w:val="0"/>
-        </w:numPr>
-        <w:spacing w:line="480" w:lineRule="auto"/>
-        <w:ind w:firstLine="720"/>
-        <w:rPr>
-          <w:lang w:val="es-ES"/>
-        </w:rPr>
-      </w:pPr>
-      <w:r>
-        <w:rPr>
-          <w:lang w:val="es-ES"/>
-        </w:rPr>
-        <w:lastRenderedPageBreak/>
-        <w:t xml:space="preserve">Según Eric Evans, escritor del libro </w:t>
-      </w:r>
-      <w:proofErr w:type="spellStart"/>
-      <w:r>
-        <w:rPr>
-          <w:lang w:val="es-ES"/>
-        </w:rPr>
-        <w:t>Domain-Driven</w:t>
-      </w:r>
-      <w:proofErr w:type="spellEnd"/>
-      <w:r>
-        <w:rPr>
-          <w:lang w:val="es-ES"/>
-        </w:rPr>
-        <w:t xml:space="preserve"> </w:t>
-      </w:r>
-      <w:proofErr w:type="spellStart"/>
-      <w:r>
-        <w:rPr>
-          <w:lang w:val="es-ES"/>
-        </w:rPr>
-        <w:t>Design</w:t>
-      </w:r>
-      <w:proofErr w:type="spellEnd"/>
-      <w:r>
-        <w:rPr>
-          <w:lang w:val="es-ES"/>
-        </w:rPr>
-        <w:t xml:space="preserve">: </w:t>
-      </w:r>
-      <w:proofErr w:type="spellStart"/>
-      <w:r>
-        <w:rPr>
-          <w:lang w:val="es-ES"/>
-        </w:rPr>
-        <w:t>Tackling</w:t>
-      </w:r>
-      <w:proofErr w:type="spellEnd"/>
-      <w:r>
-        <w:rPr>
-          <w:lang w:val="es-ES"/>
-        </w:rPr>
-        <w:t xml:space="preserve"> </w:t>
-      </w:r>
-      <w:proofErr w:type="spellStart"/>
-      <w:r>
-        <w:rPr>
-          <w:lang w:val="es-ES"/>
-        </w:rPr>
-        <w:t>Complexity</w:t>
-      </w:r>
-      <w:proofErr w:type="spellEnd"/>
-      <w:r>
-        <w:rPr>
-          <w:lang w:val="es-ES"/>
-        </w:rPr>
-        <w:t xml:space="preserve"> in </w:t>
-      </w:r>
-      <w:proofErr w:type="spellStart"/>
-      <w:r>
-        <w:rPr>
-          <w:lang w:val="es-ES"/>
-        </w:rPr>
-        <w:t>the</w:t>
-      </w:r>
-      <w:proofErr w:type="spellEnd"/>
-      <w:r>
-        <w:rPr>
-          <w:lang w:val="es-ES"/>
-        </w:rPr>
-        <w:t xml:space="preserve"> Heart </w:t>
-      </w:r>
-      <w:proofErr w:type="spellStart"/>
-      <w:r>
-        <w:rPr>
-          <w:lang w:val="es-ES"/>
-        </w:rPr>
-        <w:t>of</w:t>
-      </w:r>
-      <w:proofErr w:type="spellEnd"/>
-      <w:r>
-        <w:rPr>
-          <w:lang w:val="es-ES"/>
-        </w:rPr>
-        <w:t xml:space="preserve"> Software, para llevar a cabo los postulados del DDD se debe usar alguna metodología de desarrollo ágil, y los desarrolladores y expertos del dominio deben trabajar juntos.</w:t>
-      </w:r>
-    </w:p>
-    <w:p>
-      <w:pPr>
-        <w:numPr>
-          <w:ilvl w:val="12"/>
-          <w:numId w:val="0"/>
-        </w:numPr>
-        <w:spacing w:line="480" w:lineRule="auto"/>
-        <w:ind w:firstLine="720"/>
-        <w:rPr>
-          <w:lang w:val="es-ES"/>
-        </w:rPr>
-      </w:pPr>
-      <w:r>
-        <w:rPr>
-          <w:lang w:val="es-ES"/>
-        </w:rPr>
-        <w:t>Para que la comunicación entre las partes desarrolladores y expertos del dominio se debe definir un lenguaje ubicuo, es un lenguaje común entre ellos para referirse al modelo.</w:t>
-      </w:r>
-    </w:p>
-    <w:p>
-      <w:pPr>
-        <w:numPr>
-          <w:ilvl w:val="12"/>
-          <w:numId w:val="0"/>
-        </w:numPr>
-        <w:spacing w:line="480" w:lineRule="auto"/>
-        <w:rPr>
-          <w:lang w:val="es-ES"/>
-        </w:rPr>
-      </w:pPr>
-      <w:bookmarkStart w:id="12" w:name="_Toc285535805"/>
-      <w:bookmarkStart w:id="13" w:name="_Toc410627900"/>
-      <w:bookmarkStart w:id="14" w:name="_Toc410628925"/>
-    </w:p>
-    <w:p>
-      <w:pPr>
-        <w:pStyle w:val="Heading1"/>
-        <w:rPr>
-          <w:lang w:val="es-ES"/>
-        </w:rPr>
-      </w:pPr>
-      <w:r>
-        <w:rPr>
-          <w:lang w:val="es-ES"/>
-        </w:rPr>
-        <w:t>Principales conceptos de DDD</w:t>
-      </w:r>
-    </w:p>
-    <w:p>
-      <w:pPr>
-        <w:rPr>
-          <w:lang w:val="es-ES"/>
-        </w:rPr>
-      </w:pPr>
-    </w:p>
-    <w:p>
-      <w:pPr>
-        <w:numPr>
-          <w:ilvl w:val="12"/>
-          <w:numId w:val="0"/>
-        </w:numPr>
-        <w:spacing w:line="480" w:lineRule="auto"/>
-        <w:ind w:firstLine="720"/>
-        <w:rPr>
-          <w:lang w:val="es-ES"/>
-        </w:rPr>
-      </w:pPr>
-      <w:proofErr w:type="spellStart"/>
-      <w:r>
-        <w:rPr>
-          <w:b/>
-          <w:bCs/>
-          <w:lang w:val="es-ES"/>
-        </w:rPr>
-        <w:t>Entities</w:t>
-      </w:r>
-      <w:proofErr w:type="spellEnd"/>
-      <w:r>
-        <w:rPr>
-          <w:lang w:val="es-ES"/>
-        </w:rPr>
-        <w:t>: son objetos con identidad, es decir tiene un ID único. Tienen la capacidad de ser buscadas, almacenadas y recuperadas. Y tiene una alta cohesión en su definición, es decir, podemos decir que tiene una única responsabilidad.</w:t>
-      </w:r>
-    </w:p>
-    <w:p>
-      <w:pPr>
-        <w:numPr>
-          <w:ilvl w:val="12"/>
-          <w:numId w:val="0"/>
-        </w:numPr>
-        <w:spacing w:line="480" w:lineRule="auto"/>
-        <w:ind w:firstLine="720"/>
-        <w:rPr>
-          <w:lang w:val="es-ES"/>
-        </w:rPr>
-      </w:pPr>
-    </w:p>
-    <w:p>
-      <w:pPr>
-        <w:numPr>
-          <w:ilvl w:val="12"/>
-          <w:numId w:val="0"/>
-        </w:numPr>
-        <w:spacing w:line="480" w:lineRule="auto"/>
-        <w:ind w:firstLine="720"/>
-        <w:rPr>
-          <w:lang w:val="es-ES"/>
-        </w:rPr>
-      </w:pPr>
-      <w:proofErr w:type="spellStart"/>
-      <w:r>
-        <w:rPr>
-          <w:b/>
-          <w:bCs/>
-          <w:lang w:val="es-ES"/>
-        </w:rPr>
-        <w:t>Value</w:t>
-      </w:r>
-      <w:proofErr w:type="spellEnd"/>
-      <w:r>
-        <w:rPr>
-          <w:b/>
-          <w:bCs/>
-          <w:lang w:val="es-ES"/>
-        </w:rPr>
-        <w:t xml:space="preserve"> </w:t>
-      </w:r>
-      <w:proofErr w:type="spellStart"/>
-      <w:r>
-        <w:rPr>
-          <w:b/>
-          <w:bCs/>
-          <w:lang w:val="es-ES"/>
-        </w:rPr>
-        <w:t>Objects</w:t>
-      </w:r>
-      <w:proofErr w:type="spellEnd"/>
-      <w:r>
-        <w:rPr>
-          <w:lang w:val="es-ES"/>
-        </w:rPr>
-        <w:t xml:space="preserve">: Un objeto que representa un aspecto descriptivo del dominio sin identidad conceptual se denomina </w:t>
-      </w:r>
-      <w:proofErr w:type="spellStart"/>
-      <w:r>
-        <w:rPr>
-          <w:lang w:val="es-ES"/>
-        </w:rPr>
-        <w:t>Value</w:t>
-      </w:r>
-      <w:proofErr w:type="spellEnd"/>
-      <w:r>
-        <w:rPr>
-          <w:lang w:val="es-ES"/>
-        </w:rPr>
-        <w:t xml:space="preserve"> </w:t>
-      </w:r>
-      <w:proofErr w:type="spellStart"/>
-      <w:r>
-        <w:rPr>
-          <w:lang w:val="es-ES"/>
-        </w:rPr>
-        <w:t>Objects</w:t>
-      </w:r>
-      <w:proofErr w:type="spellEnd"/>
-      <w:r>
-        <w:rPr>
-          <w:lang w:val="es-ES"/>
-        </w:rPr>
-        <w:t xml:space="preserve">. No tienen identidad. Características: </w:t>
-      </w:r>
-    </w:p>
-    <w:p>
-      <w:pPr>
-        <w:spacing w:line="480" w:lineRule="auto"/>
-        <w:rPr>
-          <w:lang w:val="es-ES"/>
-        </w:rPr>
-      </w:pPr>
-    </w:p>
-    <w:p>
-      <w:pPr>
-        <w:numPr>
-          <w:ilvl w:val="12"/>
-          <w:numId w:val="0"/>
-        </w:numPr>
-        <w:spacing w:line="480" w:lineRule="auto"/>
-        <w:ind w:firstLine="720"/>
-        <w:rPr>
-          <w:lang w:val="es-ES"/>
-        </w:rPr>
-      </w:pPr>
-      <w:r>
-        <w:rPr>
-          <w:lang w:val="es-ES"/>
-        </w:rPr>
-        <w:t xml:space="preserve"> </w:t>
-      </w:r>
-      <w:proofErr w:type="spellStart"/>
-      <w:r>
-        <w:rPr>
-          <w:b/>
-          <w:bCs/>
-          <w:lang w:val="es-ES"/>
-        </w:rPr>
-        <w:t>Services</w:t>
-      </w:r>
-      <w:proofErr w:type="spellEnd"/>
-      <w:r>
-        <w:rPr>
-          <w:lang w:val="es-ES"/>
-        </w:rPr>
-        <w:t xml:space="preserve">: son usados para almacenar lógica que no pertenece ni a una entidad ni a un </w:t>
-      </w:r>
-      <w:proofErr w:type="spellStart"/>
-      <w:r>
-        <w:rPr>
-          <w:lang w:val="es-ES"/>
-        </w:rPr>
-        <w:t>value</w:t>
-      </w:r>
-      <w:proofErr w:type="spellEnd"/>
-      <w:r>
-        <w:rPr>
-          <w:lang w:val="es-ES"/>
-        </w:rPr>
-        <w:t xml:space="preserve"> </w:t>
-      </w:r>
-      <w:proofErr w:type="spellStart"/>
-      <w:r>
-        <w:rPr>
-          <w:lang w:val="es-ES"/>
-        </w:rPr>
-        <w:t>object</w:t>
-      </w:r>
-      <w:proofErr w:type="spellEnd"/>
-      <w:r>
-        <w:rPr>
-          <w:lang w:val="es-ES"/>
-        </w:rPr>
-        <w:t xml:space="preserve">. Sirven de orquestadores de varias entidades que colaboran entre </w:t>
-      </w:r>
-      <w:r>
-        <w:rPr>
-          <w:lang w:val="es-ES"/>
-        </w:rPr>
-        <w:t>sí</w:t>
-      </w:r>
-      <w:r>
-        <w:rPr>
-          <w:lang w:val="es-ES"/>
-        </w:rPr>
-        <w:t xml:space="preserve">, y de lógica que no pertenece a las propias entidades. </w:t>
-      </w:r>
-    </w:p>
-    <w:p>
-      <w:pPr>
-        <w:numPr>
-          <w:ilvl w:val="12"/>
-          <w:numId w:val="0"/>
-        </w:numPr>
-        <w:spacing w:line="480" w:lineRule="auto"/>
-        <w:rPr>
-          <w:lang w:val="es-ES"/>
-        </w:rPr>
-      </w:pPr>
-    </w:p>
-    <w:p>
-      <w:pPr>
-        <w:numPr>
-          <w:ilvl w:val="12"/>
-          <w:numId w:val="0"/>
-        </w:numPr>
-        <w:spacing w:line="480" w:lineRule="auto"/>
-        <w:ind w:firstLine="720"/>
-        <w:rPr>
-          <w:lang w:val="es-ES"/>
-        </w:rPr>
-      </w:pPr>
-      <w:proofErr w:type="spellStart"/>
-      <w:r>
-        <w:rPr>
-          <w:b/>
-          <w:bCs/>
-          <w:lang w:val="es-ES"/>
-        </w:rPr>
-        <w:lastRenderedPageBreak/>
-        <w:t>Repositories</w:t>
-      </w:r>
-      <w:proofErr w:type="spellEnd"/>
-      <w:r>
-        <w:rPr>
-          <w:lang w:val="es-ES"/>
-        </w:rPr>
-        <w:t>: Las entidades desconocen completamente su forma de persistirse, no tienen ese conocimiento ni tampoco le interesa: solo debe interesarse por cumplir las reglas de negocio.</w:t>
-      </w:r>
-    </w:p>
-    <w:p>
-      <w:pPr>
-        <w:numPr>
-          <w:ilvl w:val="12"/>
-          <w:numId w:val="0"/>
-        </w:numPr>
-        <w:spacing w:line="480" w:lineRule="auto"/>
-        <w:ind w:firstLine="720"/>
-        <w:rPr>
-          <w:lang w:val="es-ES"/>
-        </w:rPr>
-      </w:pPr>
-    </w:p>
-    <w:p>
-      <w:pPr>
-        <w:numPr>
-          <w:ilvl w:val="12"/>
-          <w:numId w:val="0"/>
-        </w:numPr>
-        <w:spacing w:line="480" w:lineRule="auto"/>
-        <w:ind w:firstLine="720"/>
-        <w:rPr>
-          <w:lang w:val="es-ES"/>
-        </w:rPr>
-      </w:pPr>
-      <w:r>
-        <w:rPr>
-          <w:b/>
-          <w:bCs/>
-          <w:lang w:val="es-ES"/>
-        </w:rPr>
-        <w:t>Lenguaje Ubicuo</w:t>
-      </w:r>
-      <w:r>
-        <w:rPr>
-          <w:lang w:val="es-ES"/>
-        </w:rPr>
-        <w:t>: La comunicación efectiva entre los desarrolladores y los expertos del dominio es esencial para el proyecto</w:t>
-      </w:r>
-      <w:r>
-        <w:rPr>
-          <w:lang w:val="es-ES"/>
-        </w:rPr>
-        <w:t xml:space="preserve"> y se denomina Lenguaje Ubicuo, hablar en código igual que en el negocio.</w:t>
-      </w:r>
-    </w:p>
-    <w:p>
-      <w:pPr>
-        <w:numPr>
-          <w:ilvl w:val="12"/>
-          <w:numId w:val="0"/>
-        </w:numPr>
-        <w:spacing w:line="480" w:lineRule="auto"/>
-        <w:ind w:firstLine="720"/>
-        <w:rPr>
-          <w:lang w:val="es-ES"/>
-        </w:rPr>
-      </w:pPr>
-    </w:p>
-    <w:p>
-      <w:pPr>
-        <w:numPr>
-          <w:ilvl w:val="12"/>
-          <w:numId w:val="0"/>
-        </w:numPr>
-        <w:spacing w:line="480" w:lineRule="auto"/>
-        <w:ind w:firstLine="720"/>
-        <w:rPr>
-          <w:lang w:val="es-ES"/>
-        </w:rPr>
-      </w:pPr>
-      <w:proofErr w:type="spellStart"/>
-      <w:r>
-        <w:rPr>
-          <w:b/>
-          <w:bCs/>
-          <w:lang w:val="es-ES"/>
-        </w:rPr>
-        <w:t>Bounded</w:t>
-      </w:r>
-      <w:proofErr w:type="spellEnd"/>
-      <w:r>
-        <w:rPr>
-          <w:b/>
-          <w:bCs/>
-          <w:lang w:val="es-ES"/>
-        </w:rPr>
-        <w:t xml:space="preserve"> </w:t>
-      </w:r>
-      <w:proofErr w:type="spellStart"/>
-      <w:r>
-        <w:rPr>
-          <w:b/>
-          <w:bCs/>
-          <w:lang w:val="es-ES"/>
-        </w:rPr>
-        <w:t>context</w:t>
-      </w:r>
-      <w:proofErr w:type="spellEnd"/>
-      <w:r>
-        <w:rPr>
-          <w:lang w:val="es-ES"/>
-        </w:rPr>
-        <w:t>: Es un espacio delimitado donde un elemento del negocio tiene un significado perfectamente definido</w:t>
-      </w:r>
-      <w:r>
-        <w:rPr>
-          <w:lang w:val="es-ES"/>
-        </w:rPr>
-        <w:t>.</w:t>
-      </w:r>
-    </w:p>
-    <w:p>
-      <w:pPr>
-        <w:numPr>
-          <w:ilvl w:val="12"/>
-          <w:numId w:val="0"/>
-        </w:numPr>
-        <w:spacing w:line="480" w:lineRule="auto"/>
-        <w:ind w:firstLine="720"/>
-        <w:rPr>
-          <w:lang w:val="es-ES"/>
-        </w:rPr>
-      </w:pPr>
-    </w:p>
-    <w:p>
-      <w:pPr>
-        <w:pStyle w:val="Heading1"/>
+    </w:p>
+    <w:p>
+      <w:pPr>
+        <w:pStyle w:val="Ttulo1"/>
         <w:rPr>
           <w:lang w:val="es-ES"/>
         </w:rPr>
@@ -1690,13 +1581,6 @@
         </w:rPr>
         <w:t>Beneficios e inconvenientes del DDD</w:t>
       </w:r>
-    </w:p>
-    <w:p>
-      <w:pPr>
-        <w:rPr>
-          <w:lang w:val="es-ES"/>
-        </w:rPr>
-      </w:pPr>
     </w:p>
     <w:p>
       <w:pPr>
@@ -1717,8 +1601,8 @@
         <w:tblLook w:val="04A0" w:firstRow="1" w:lastRow="0" w:firstColumn="1" w:lastColumn="0" w:noHBand="0" w:noVBand="1"/>
       </w:tblPr>
       <w:tblGrid>
-        <w:gridCol w:w="4234"/>
-        <w:gridCol w:w="4792"/>
+        <w:gridCol w:w="4211"/>
+        <w:gridCol w:w="4815"/>
       </w:tblGrid>
       <w:tr>
         <w:tc>
@@ -1741,11 +1625,15 @@
           <w:p>
             <w:pPr>
               <w:rPr>
+                <w:sz w:val="20"/>
+                <w:szCs w:val="20"/>
                 <w:lang w:val="es-CO"/>
               </w:rPr>
             </w:pPr>
             <w:r>
               <w:rPr>
+                <w:sz w:val="20"/>
+                <w:szCs w:val="20"/>
                 <w:lang w:val="es-CO"/>
               </w:rPr>
               <w:t>Beneficios</w:t>
@@ -1772,11 +1660,15 @@
           <w:p>
             <w:pPr>
               <w:rPr>
+                <w:sz w:val="20"/>
+                <w:szCs w:val="20"/>
                 <w:lang w:val="es-CO"/>
               </w:rPr>
             </w:pPr>
             <w:r>
               <w:rPr>
+                <w:sz w:val="20"/>
+                <w:szCs w:val="20"/>
                 <w:lang w:val="es-CO"/>
               </w:rPr>
               <w:t>Inconvenientes</w:t>
@@ -1805,11 +1697,15 @@
           <w:p>
             <w:pPr>
               <w:rPr>
+                <w:sz w:val="20"/>
+                <w:szCs w:val="20"/>
                 <w:lang w:val="es-CO"/>
               </w:rPr>
             </w:pPr>
             <w:r>
               <w:rPr>
+                <w:sz w:val="20"/>
+                <w:szCs w:val="20"/>
                 <w:lang w:val="es-CO"/>
               </w:rPr>
               <w:t>Software con fuertes lazos con el dominio</w:t>
@@ -1836,11 +1732,15 @@
           <w:p>
             <w:pPr>
               <w:rPr>
+                <w:sz w:val="20"/>
+                <w:szCs w:val="20"/>
                 <w:lang w:val="es-CO"/>
               </w:rPr>
             </w:pPr>
             <w:r>
               <w:rPr>
+                <w:sz w:val="20"/>
+                <w:szCs w:val="20"/>
                 <w:lang w:val="es-CO"/>
               </w:rPr>
               <w:t>Necesidad del experto de dominio</w:t>
@@ -1869,11 +1769,15 @@
           <w:p>
             <w:pPr>
               <w:rPr>
+                <w:sz w:val="20"/>
+                <w:szCs w:val="20"/>
                 <w:lang w:val="es-CO"/>
               </w:rPr>
             </w:pPr>
             <w:r>
               <w:rPr>
+                <w:sz w:val="20"/>
+                <w:szCs w:val="20"/>
                 <w:lang w:val="es-CO"/>
               </w:rPr>
               <w:t xml:space="preserve">En ocasiones permite el </w:t>
@@ -1881,6 +1785,8 @@
             <w:proofErr w:type="spellStart"/>
             <w:r>
               <w:rPr>
+                <w:sz w:val="20"/>
+                <w:szCs w:val="20"/>
                 <w:lang w:val="es-CO"/>
               </w:rPr>
               <w:t>testing</w:t>
@@ -1888,6 +1794,8 @@
             <w:proofErr w:type="spellEnd"/>
             <w:r>
               <w:rPr>
+                <w:sz w:val="20"/>
+                <w:szCs w:val="20"/>
                 <w:lang w:val="es-CO"/>
               </w:rPr>
               <w:t xml:space="preserve"> de las distintas partes del dominio de manera aislada</w:t>
@@ -1914,11 +1822,15 @@
           <w:p>
             <w:pPr>
               <w:rPr>
+                <w:sz w:val="20"/>
+                <w:szCs w:val="20"/>
                 <w:lang w:val="es-CO"/>
               </w:rPr>
             </w:pPr>
             <w:r>
               <w:rPr>
+                <w:sz w:val="20"/>
+                <w:szCs w:val="20"/>
                 <w:lang w:val="es-CO"/>
               </w:rPr>
               <w:t>Aprender a implementar buenas prácticas, patrones y nuevos procedimientos en el desarrollo, implica tiempo.</w:t>
@@ -1947,11 +1859,15 @@
           <w:p>
             <w:pPr>
               <w:rPr>
+                <w:sz w:val="20"/>
+                <w:szCs w:val="20"/>
                 <w:lang w:val="es-CO"/>
               </w:rPr>
             </w:pPr>
             <w:r>
               <w:rPr>
+                <w:sz w:val="20"/>
+                <w:szCs w:val="20"/>
                 <w:lang w:val="es-CO"/>
               </w:rPr>
               <w:t>Lógica de negocio bien enfocada y dividida por contextos.</w:t>
@@ -1978,11 +1894,15 @@
           <w:p>
             <w:pPr>
               <w:rPr>
+                <w:sz w:val="20"/>
+                <w:szCs w:val="20"/>
                 <w:lang w:val="es-CO"/>
               </w:rPr>
             </w:pPr>
             <w:r>
               <w:rPr>
+                <w:sz w:val="20"/>
+                <w:szCs w:val="20"/>
                 <w:lang w:val="es-CO"/>
               </w:rPr>
               <w:t>No se recomienda para un simple CRUD</w:t>
@@ -2011,11 +1931,15 @@
           <w:p>
             <w:pPr>
               <w:rPr>
+                <w:sz w:val="20"/>
+                <w:szCs w:val="20"/>
                 <w:lang w:val="es-CO"/>
               </w:rPr>
             </w:pPr>
             <w:r>
               <w:rPr>
+                <w:sz w:val="20"/>
+                <w:szCs w:val="20"/>
                 <w:lang w:val="es-CO"/>
               </w:rPr>
               <w:t>A largo plazo es mantenible</w:t>
@@ -2042,11 +1966,15 @@
           <w:p>
             <w:pPr>
               <w:rPr>
+                <w:sz w:val="20"/>
+                <w:szCs w:val="20"/>
                 <w:lang w:val="es-CO"/>
               </w:rPr>
             </w:pPr>
             <w:r>
               <w:rPr>
+                <w:sz w:val="20"/>
+                <w:szCs w:val="20"/>
                 <w:lang w:val="es-CO"/>
               </w:rPr>
               <w:t>Es costoso a nivel de tiempo determinar el modelo de dominio con un experto y el equipo de desarrollo</w:t>
@@ -2075,11 +2003,15 @@
           <w:p>
             <w:pPr>
               <w:rPr>
+                <w:sz w:val="20"/>
+                <w:szCs w:val="20"/>
                 <w:lang w:val="es-CO"/>
               </w:rPr>
             </w:pPr>
             <w:r>
               <w:rPr>
+                <w:sz w:val="20"/>
+                <w:szCs w:val="20"/>
                 <w:lang w:val="es-CO"/>
               </w:rPr>
               <w:t xml:space="preserve">Se enfoca en el dominio y los subdominios a través del </w:t>
@@ -2087,6 +2019,8 @@
             <w:proofErr w:type="spellStart"/>
             <w:r>
               <w:rPr>
+                <w:sz w:val="20"/>
+                <w:szCs w:val="20"/>
                 <w:lang w:val="es-CO"/>
               </w:rPr>
               <w:t>Bounded</w:t>
@@ -2094,6 +2028,8 @@
             <w:proofErr w:type="spellEnd"/>
             <w:r>
               <w:rPr>
+                <w:sz w:val="20"/>
+                <w:szCs w:val="20"/>
                 <w:lang w:val="es-CO"/>
               </w:rPr>
               <w:t xml:space="preserve"> </w:t>
@@ -2101,6 +2037,8 @@
             <w:proofErr w:type="spellStart"/>
             <w:r>
               <w:rPr>
+                <w:sz w:val="20"/>
+                <w:szCs w:val="20"/>
                 <w:lang w:val="es-CO"/>
               </w:rPr>
               <w:t>Contexts</w:t>
@@ -2128,6 +2066,8 @@
           <w:p>
             <w:pPr>
               <w:rPr>
+                <w:sz w:val="20"/>
+                <w:szCs w:val="20"/>
                 <w:lang w:val="es-CO"/>
               </w:rPr>
             </w:pPr>
@@ -2155,14 +2095,17 @@
           <w:p>
             <w:pPr>
               <w:rPr>
+                <w:sz w:val="20"/>
+                <w:szCs w:val="20"/>
                 <w:lang w:val="es-CO"/>
               </w:rPr>
             </w:pPr>
             <w:r>
               <w:rPr>
+                <w:sz w:val="20"/>
+                <w:szCs w:val="20"/>
                 <w:lang w:val="es-CO"/>
               </w:rPr>
-              <w:lastRenderedPageBreak/>
               <w:t>Información de primera mano. Los expertos y los desarrolladores se comunican directamente</w:t>
             </w:r>
           </w:p>
@@ -2187,67 +2130,30 @@
           <w:p>
             <w:pPr>
               <w:rPr>
+                <w:sz w:val="20"/>
+                <w:szCs w:val="20"/>
                 <w:lang w:val="es-CO"/>
               </w:rPr>
             </w:pPr>
           </w:p>
         </w:tc>
       </w:tr>
-    </w:tbl>
-    <w:p>
-      <w:pPr>
-        <w:rPr>
-          <w:lang w:val="es-CO"/>
-        </w:rPr>
-      </w:pPr>
-    </w:p>
-    <w:p>
-      <w:pPr>
-        <w:numPr>
-          <w:ilvl w:val="12"/>
-          <w:numId w:val="0"/>
-        </w:numPr>
-        <w:spacing w:line="480" w:lineRule="auto"/>
-        <w:ind w:firstLine="720"/>
-        <w:rPr>
-          <w:lang w:val="es-ES"/>
-        </w:rPr>
-      </w:pPr>
-    </w:p>
-    <w:p>
-      <w:pPr>
-        <w:numPr>
-          <w:ilvl w:val="12"/>
-          <w:numId w:val="0"/>
-        </w:numPr>
-        <w:spacing w:line="480" w:lineRule="auto"/>
-        <w:ind w:firstLine="720"/>
-        <w:rPr>
-          <w:lang w:val="es-ES"/>
-        </w:rPr>
-      </w:pPr>
-    </w:p>
-    <w:p>
-      <w:pPr>
-        <w:rPr>
-          <w:b/>
-          <w:bCs/>
-          <w:lang w:val="es-ES"/>
-        </w:rPr>
-      </w:pPr>
-      <w:r>
-        <w:rPr>
-          <w:lang w:val="es-ES"/>
-        </w:rPr>
-        <w:br w:type="page"/>
-      </w:r>
       <w:bookmarkEnd w:id="12"/>
       <w:bookmarkEnd w:id="13"/>
       <w:bookmarkEnd w:id="14"/>
-    </w:p>
-    <w:p>
-      <w:pPr>
-        <w:pStyle w:val="Heading1"/>
+    </w:tbl>
+    <w:p>
+      <w:pPr>
+        <w:rPr>
+          <w:b/>
+          <w:bCs/>
+          <w:lang w:val="es-ES"/>
+        </w:rPr>
+      </w:pPr>
+    </w:p>
+    <w:p>
+      <w:pPr>
+        <w:pStyle w:val="Ttulo1"/>
         <w:rPr>
           <w:lang w:val="es-ES"/>
         </w:rPr>
@@ -2259,7 +2165,6 @@
         <w:rPr>
           <w:lang w:val="es-ES"/>
         </w:rPr>
-        <w:lastRenderedPageBreak/>
         <w:t>List</w:t>
       </w:r>
       <w:r>
@@ -2376,10 +2281,11 @@
       <w:headerReference w:type="even" r:id="rId8"/>
       <w:headerReference w:type="default" r:id="rId9"/>
       <w:pgSz w:w="12240" w:h="15840" w:code="1"/>
-      <w:pgMar w:top="2016" w:right="1800" w:bottom="1440" w:left="1800" w:header="1440" w:footer="1440" w:gutter="0"/>
+      <w:pgMar w:top="720" w:right="720" w:bottom="720" w:left="720" w:header="1440" w:footer="1440" w:gutter="0"/>
       <w:pgNumType w:start="1"/>
       <w:cols w:space="720"/>
       <w:noEndnote/>
+      <w:docGrid w:linePitch="326"/>
     </w:sectPr>
   </w:body>
 </w:document>
@@ -2431,27 +2337,27 @@
 <w:hdr xmlns:wpc="http://schemas.microsoft.com/office/word/2010/wordprocessingCanvas" xmlns:cx="http://schemas.microsoft.com/office/drawing/2014/chartex" xmlns:cx1="http://schemas.microsoft.com/office/drawing/2015/9/8/chartex" xmlns:cx2="http://schemas.microsoft.com/office/drawing/2015/10/21/chartex" xmlns:cx3="http://schemas.microsoft.com/office/drawing/2016/5/9/chartex" xmlns:cx4="http://schemas.microsoft.com/office/drawing/2016/5/10/chartex" xmlns:cx5="http://schemas.microsoft.com/office/drawing/2016/5/11/chartex" xmlns:cx6="http://schemas.microsoft.com/office/drawing/2016/5/12/chartex" xmlns:cx7="http://schemas.microsoft.com/office/drawing/2016/5/13/chartex" xmlns:cx8="http://schemas.microsoft.com/office/drawing/2016/5/14/chartex" xmlns:mc="http://schemas.openxmlformats.org/markup-compatibility/2006" xmlns:aink="http://schemas.microsoft.com/office/drawing/2016/ink" xmlns:am3d="http://schemas.microsoft.com/office/drawing/2017/model3d" xmlns:o="urn:schemas-microsoft-com:office:office" xmlns:r="http://schemas.openxmlformats.org/officeDocument/2006/relationships" xmlns:m="http://schemas.openxmlformats.org/officeDocument/2006/math" xmlns:v="urn:schemas-microsoft-com:vml" xmlns:wp14="http://schemas.microsoft.com/office/word/2010/wordprocessingDrawing" xmlns:wp="http://schemas.openxmlformats.org/drawingml/2006/wordprocessingDrawing" xmlns:w10="urn:schemas-microsoft-com:office:word" xmlns:w="http://schemas.openxmlformats.org/wordprocessingml/2006/main" xmlns:w14="http://schemas.microsoft.com/office/word/2010/wordml" xmlns:w15="http://schemas.microsoft.com/office/word/2012/wordml" xmlns:w16cex="http://schemas.microsoft.com/office/word/2018/wordml/cex" xmlns:w16cid="http://schemas.microsoft.com/office/word/2016/wordml/cid" xmlns:w16="http://schemas.microsoft.com/office/word/2018/wordml" xmlns:w16se="http://schemas.microsoft.com/office/word/2015/wordml/symex" xmlns:wpg="http://schemas.microsoft.com/office/word/2010/wordprocessingGroup" xmlns:wpi="http://schemas.microsoft.com/office/word/2010/wordprocessingInk" xmlns:wne="http://schemas.microsoft.com/office/word/2006/wordml" xmlns:wps="http://schemas.microsoft.com/office/word/2010/wordprocessingShape" mc:Ignorable="w14 w15 w16se w16cid w16 w16cex wp14">
   <w:p>
     <w:pPr>
-      <w:pStyle w:val="Header"/>
+      <w:pStyle w:val="Encabezado"/>
       <w:framePr w:wrap="around" w:vAnchor="text" w:hAnchor="margin" w:xAlign="right" w:y="1"/>
       <w:rPr>
-        <w:rStyle w:val="PageNumber"/>
+        <w:rStyle w:val="Nmerodepgina"/>
       </w:rPr>
     </w:pPr>
     <w:r>
       <w:rPr>
-        <w:rStyle w:val="PageNumber"/>
+        <w:rStyle w:val="Nmerodepgina"/>
       </w:rPr>
       <w:fldChar w:fldCharType="begin"/>
     </w:r>
     <w:r>
       <w:rPr>
-        <w:rStyle w:val="PageNumber"/>
+        <w:rStyle w:val="Nmerodepgina"/>
       </w:rPr>
       <w:instrText xml:space="preserve">PAGE  </w:instrText>
     </w:r>
     <w:r>
       <w:rPr>
-        <w:rStyle w:val="PageNumber"/>
+        <w:rStyle w:val="Nmerodepgina"/>
       </w:rPr>
       <w:fldChar w:fldCharType="end"/>
     </w:r>
@@ -2470,40 +2376,40 @@
 <w:hdr xmlns:wpc="http://schemas.microsoft.com/office/word/2010/wordprocessingCanvas" xmlns:cx="http://schemas.microsoft.com/office/drawing/2014/chartex" xmlns:cx1="http://schemas.microsoft.com/office/drawing/2015/9/8/chartex" xmlns:cx2="http://schemas.microsoft.com/office/drawing/2015/10/21/chartex" xmlns:cx3="http://schemas.microsoft.com/office/drawing/2016/5/9/chartex" xmlns:cx4="http://schemas.microsoft.com/office/drawing/2016/5/10/chartex" xmlns:cx5="http://schemas.microsoft.com/office/drawing/2016/5/11/chartex" xmlns:cx6="http://schemas.microsoft.com/office/drawing/2016/5/12/chartex" xmlns:cx7="http://schemas.microsoft.com/office/drawing/2016/5/13/chartex" xmlns:cx8="http://schemas.microsoft.com/office/drawing/2016/5/14/chartex" xmlns:mc="http://schemas.openxmlformats.org/markup-compatibility/2006" xmlns:aink="http://schemas.microsoft.com/office/drawing/2016/ink" xmlns:am3d="http://schemas.microsoft.com/office/drawing/2017/model3d" xmlns:o="urn:schemas-microsoft-com:office:office" xmlns:r="http://schemas.openxmlformats.org/officeDocument/2006/relationships" xmlns:m="http://schemas.openxmlformats.org/officeDocument/2006/math" xmlns:v="urn:schemas-microsoft-com:vml" xmlns:wp14="http://schemas.microsoft.com/office/word/2010/wordprocessingDrawing" xmlns:wp="http://schemas.openxmlformats.org/drawingml/2006/wordprocessingDrawing" xmlns:w10="urn:schemas-microsoft-com:office:word" xmlns:w="http://schemas.openxmlformats.org/wordprocessingml/2006/main" xmlns:w14="http://schemas.microsoft.com/office/word/2010/wordml" xmlns:w15="http://schemas.microsoft.com/office/word/2012/wordml" xmlns:w16cex="http://schemas.microsoft.com/office/word/2018/wordml/cex" xmlns:w16cid="http://schemas.microsoft.com/office/word/2016/wordml/cid" xmlns:w16="http://schemas.microsoft.com/office/word/2018/wordml" xmlns:w16se="http://schemas.microsoft.com/office/word/2015/wordml/symex" xmlns:wpg="http://schemas.microsoft.com/office/word/2010/wordprocessingGroup" xmlns:wpi="http://schemas.microsoft.com/office/word/2010/wordprocessingInk" xmlns:wne="http://schemas.microsoft.com/office/word/2006/wordml" xmlns:wps="http://schemas.microsoft.com/office/word/2010/wordprocessingShape" mc:Ignorable="w14 w15 w16se w16cid w16 w16cex wp14">
   <w:p>
     <w:pPr>
-      <w:pStyle w:val="Header"/>
+      <w:pStyle w:val="Encabezado"/>
       <w:framePr w:wrap="around" w:vAnchor="text" w:hAnchor="margin" w:xAlign="right" w:y="1"/>
       <w:rPr>
-        <w:rStyle w:val="PageNumber"/>
+        <w:rStyle w:val="Nmerodepgina"/>
       </w:rPr>
     </w:pPr>
     <w:r>
       <w:rPr>
-        <w:rStyle w:val="PageNumber"/>
+        <w:rStyle w:val="Nmerodepgina"/>
       </w:rPr>
       <w:fldChar w:fldCharType="begin"/>
     </w:r>
     <w:r>
       <w:rPr>
-        <w:rStyle w:val="PageNumber"/>
+        <w:rStyle w:val="Nmerodepgina"/>
       </w:rPr>
       <w:instrText xml:space="preserve">PAGE  </w:instrText>
     </w:r>
     <w:r>
       <w:rPr>
-        <w:rStyle w:val="PageNumber"/>
+        <w:rStyle w:val="Nmerodepgina"/>
       </w:rPr>
       <w:fldChar w:fldCharType="separate"/>
     </w:r>
     <w:r>
       <w:rPr>
-        <w:rStyle w:val="PageNumber"/>
+        <w:rStyle w:val="Nmerodepgina"/>
         <w:noProof/>
       </w:rPr>
       <w:t>6</w:t>
     </w:r>
     <w:r>
       <w:rPr>
-        <w:rStyle w:val="PageNumber"/>
+        <w:rStyle w:val="Nmerodepgina"/>
       </w:rPr>
       <w:fldChar w:fldCharType="end"/>
     </w:r>
@@ -3333,11 +3239,11 @@
       <w:lang w:val="en-US" w:eastAsia="en-US"/>
     </w:rPr>
   </w:style>
-  <w:style w:type="paragraph" w:styleId="Heading1">
+  <w:style w:type="paragraph" w:styleId="Ttulo1">
     <w:name w:val="heading 1"/>
     <w:basedOn w:val="Normal"/>
     <w:next w:val="Normal"/>
-    <w:link w:val="Heading1Char"/>
+    <w:link w:val="Ttulo1Car"/>
     <w:autoRedefine/>
     <w:qFormat/>
     <w:rsid w:val="008C633D"/>
@@ -3354,7 +3260,7 @@
       <w:bCs/>
     </w:rPr>
   </w:style>
-  <w:style w:type="paragraph" w:styleId="Heading2">
+  <w:style w:type="paragraph" w:styleId="Ttulo2">
     <w:name w:val="heading 2"/>
     <w:basedOn w:val="Normal"/>
     <w:next w:val="Normal"/>
@@ -3374,7 +3280,7 @@
       <w:szCs w:val="28"/>
     </w:rPr>
   </w:style>
-  <w:style w:type="paragraph" w:styleId="Heading3">
+  <w:style w:type="paragraph" w:styleId="Ttulo3">
     <w:name w:val="heading 3"/>
     <w:basedOn w:val="Normal"/>
     <w:next w:val="Normal"/>
@@ -3385,11 +3291,11 @@
       <w:outlineLvl w:val="2"/>
     </w:pPr>
   </w:style>
-  <w:style w:type="paragraph" w:styleId="Heading4">
+  <w:style w:type="paragraph" w:styleId="Ttulo4">
     <w:name w:val="heading 4"/>
     <w:basedOn w:val="Normal"/>
     <w:next w:val="Normal"/>
-    <w:link w:val="Heading4Char"/>
+    <w:link w:val="Ttulo4Car"/>
     <w:unhideWhenUsed/>
     <w:qFormat/>
     <w:rsid w:val="00546133"/>
@@ -3406,13 +3312,13 @@
       <w:szCs w:val="28"/>
     </w:rPr>
   </w:style>
-  <w:style w:type="character" w:default="1" w:styleId="DefaultParagraphFont">
+  <w:style w:type="character" w:default="1" w:styleId="Fuentedeprrafopredeter">
     <w:name w:val="Default Paragraph Font"/>
     <w:uiPriority w:val="1"/>
     <w:semiHidden/>
     <w:unhideWhenUsed/>
   </w:style>
-  <w:style w:type="table" w:default="1" w:styleId="TableNormal">
+  <w:style w:type="table" w:default="1" w:styleId="Tablanormal">
     <w:name w:val="Normal Table"/>
     <w:uiPriority w:val="99"/>
     <w:semiHidden/>
@@ -3427,13 +3333,13 @@
       </w:tblCellMar>
     </w:tblPr>
   </w:style>
-  <w:style w:type="numbering" w:default="1" w:styleId="NoList">
+  <w:style w:type="numbering" w:default="1" w:styleId="Sinlista">
     <w:name w:val="No List"/>
     <w:uiPriority w:val="99"/>
     <w:semiHidden/>
     <w:unhideWhenUsed/>
   </w:style>
-  <w:style w:type="paragraph" w:styleId="Footer">
+  <w:style w:type="paragraph" w:styleId="Piedepgina">
     <w:name w:val="footer"/>
     <w:basedOn w:val="Normal"/>
     <w:pPr>
@@ -3443,7 +3349,7 @@
       </w:tabs>
     </w:pPr>
   </w:style>
-  <w:style w:type="paragraph" w:styleId="Header">
+  <w:style w:type="paragraph" w:styleId="Encabezado">
     <w:name w:val="header"/>
     <w:basedOn w:val="Normal"/>
     <w:pPr>
@@ -3491,7 +3397,7 @@
       <w:iCs/>
     </w:rPr>
   </w:style>
-  <w:style w:type="paragraph" w:styleId="Title">
+  <w:style w:type="paragraph" w:styleId="Ttulo">
     <w:name w:val="Title"/>
     <w:basedOn w:val="Normal"/>
     <w:qFormat/>
@@ -3506,10 +3412,10 @@
       <w:szCs w:val="28"/>
     </w:rPr>
   </w:style>
-  <w:style w:type="paragraph" w:styleId="BodyText">
+  <w:style w:type="paragraph" w:styleId="Textoindependiente">
     <w:name w:val="Body Text"/>
     <w:basedOn w:val="Normal"/>
-    <w:link w:val="BodyTextChar"/>
+    <w:link w:val="TextoindependienteCar"/>
     <w:pPr>
       <w:autoSpaceDE w:val="0"/>
       <w:autoSpaceDN w:val="0"/>
@@ -3520,7 +3426,7 @@
       <w:szCs w:val="22"/>
     </w:rPr>
   </w:style>
-  <w:style w:type="paragraph" w:styleId="Subtitle">
+  <w:style w:type="paragraph" w:styleId="Subttulo">
     <w:name w:val="Subtitle"/>
     <w:basedOn w:val="Normal"/>
     <w:qFormat/>
@@ -3534,10 +3440,10 @@
       <w:bCs/>
     </w:rPr>
   </w:style>
-  <w:style w:type="paragraph" w:styleId="BodyTextIndent">
+  <w:style w:type="paragraph" w:styleId="Sangradetextonormal">
     <w:name w:val="Body Text Indent"/>
     <w:basedOn w:val="Normal"/>
-    <w:link w:val="BodyTextIndentChar"/>
+    <w:link w:val="SangradetextonormalCar"/>
     <w:pPr>
       <w:tabs>
         <w:tab w:val="left" w:pos="720"/>
@@ -3577,11 +3483,11 @@
       <w:lang w:val="en-US" w:eastAsia="en-US"/>
     </w:rPr>
   </w:style>
-  <w:style w:type="character" w:styleId="PageNumber">
+  <w:style w:type="character" w:styleId="Nmerodepgina">
     <w:name w:val="page number"/>
-    <w:basedOn w:val="DefaultParagraphFont"/>
-  </w:style>
-  <w:style w:type="paragraph" w:styleId="BodyText2">
+    <w:basedOn w:val="Fuentedeprrafopredeter"/>
+  </w:style>
+  <w:style w:type="paragraph" w:styleId="Textoindependiente2">
     <w:name w:val="Body Text 2"/>
     <w:basedOn w:val="Normal"/>
     <w:pPr>
@@ -3609,7 +3515,7 @@
       <w:noProof/>
     </w:rPr>
   </w:style>
-  <w:style w:type="paragraph" w:styleId="BodyTextIndent2">
+  <w:style w:type="paragraph" w:styleId="Sangra2detindependiente">
     <w:name w:val="Body Text Indent 2"/>
     <w:basedOn w:val="Normal"/>
     <w:pPr>
@@ -3638,7 +3544,7 @@
       <w:szCs w:val="17"/>
     </w:rPr>
   </w:style>
-  <w:style w:type="paragraph" w:styleId="BodyTextIndent3">
+  <w:style w:type="paragraph" w:styleId="Sangra3detindependiente">
     <w:name w:val="Body Text Indent 3"/>
     <w:basedOn w:val="Normal"/>
     <w:pPr>
@@ -3681,7 +3587,7 @@
       <w:sz w:val="20"/>
     </w:rPr>
   </w:style>
-  <w:style w:type="paragraph" w:styleId="BlockText">
+  <w:style w:type="paragraph" w:styleId="Textodebloque">
     <w:name w:val="Block Text"/>
     <w:basedOn w:val="Normal"/>
     <w:pPr>
@@ -3712,7 +3618,7 @@
       <w:szCs w:val="18"/>
     </w:rPr>
   </w:style>
-  <w:style w:type="paragraph" w:styleId="Caption">
+  <w:style w:type="paragraph" w:styleId="Descripcin">
     <w:name w:val="caption"/>
     <w:basedOn w:val="Normal"/>
     <w:next w:val="Normal"/>
@@ -3728,7 +3634,7 @@
       <w:szCs w:val="20"/>
     </w:rPr>
   </w:style>
-  <w:style w:type="paragraph" w:styleId="TableofFigures">
+  <w:style w:type="paragraph" w:styleId="Tabladeilustraciones">
     <w:name w:val="table of figures"/>
     <w:basedOn w:val="Normal"/>
     <w:next w:val="Normal"/>
@@ -3737,7 +3643,7 @@
       <w:ind w:left="480" w:hanging="480"/>
     </w:pPr>
   </w:style>
-  <w:style w:type="character" w:styleId="Hyperlink">
+  <w:style w:type="character" w:styleId="Hipervnculo">
     <w:name w:val="Hyperlink"/>
     <w:uiPriority w:val="99"/>
     <w:rPr>
@@ -3745,14 +3651,14 @@
       <w:u w:val="single"/>
     </w:rPr>
   </w:style>
-  <w:style w:type="paragraph" w:styleId="TOC1">
+  <w:style w:type="paragraph" w:styleId="TDC1">
     <w:name w:val="toc 1"/>
     <w:basedOn w:val="Normal"/>
     <w:next w:val="Normal"/>
     <w:autoRedefine/>
     <w:uiPriority w:val="39"/>
   </w:style>
-  <w:style w:type="paragraph" w:styleId="TOC2">
+  <w:style w:type="paragraph" w:styleId="TDC2">
     <w:name w:val="toc 2"/>
     <w:basedOn w:val="Normal"/>
     <w:next w:val="Normal"/>
@@ -3762,7 +3668,7 @@
       <w:ind w:left="240"/>
     </w:pPr>
   </w:style>
-  <w:style w:type="paragraph" w:styleId="TOC3">
+  <w:style w:type="paragraph" w:styleId="TDC3">
     <w:name w:val="toc 3"/>
     <w:basedOn w:val="Normal"/>
     <w:next w:val="Normal"/>
@@ -3772,7 +3678,7 @@
       <w:ind w:left="480"/>
     </w:pPr>
   </w:style>
-  <w:style w:type="paragraph" w:styleId="TOC4">
+  <w:style w:type="paragraph" w:styleId="TDC4">
     <w:name w:val="toc 4"/>
     <w:basedOn w:val="Normal"/>
     <w:next w:val="Normal"/>
@@ -3782,7 +3688,7 @@
       <w:ind w:left="720"/>
     </w:pPr>
   </w:style>
-  <w:style w:type="paragraph" w:styleId="TOC5">
+  <w:style w:type="paragraph" w:styleId="TDC5">
     <w:name w:val="toc 5"/>
     <w:basedOn w:val="Normal"/>
     <w:next w:val="Normal"/>
@@ -3792,7 +3698,7 @@
       <w:ind w:left="960"/>
     </w:pPr>
   </w:style>
-  <w:style w:type="paragraph" w:styleId="TOC6">
+  <w:style w:type="paragraph" w:styleId="TDC6">
     <w:name w:val="toc 6"/>
     <w:basedOn w:val="Normal"/>
     <w:next w:val="Normal"/>
@@ -3802,7 +3708,7 @@
       <w:ind w:left="1200"/>
     </w:pPr>
   </w:style>
-  <w:style w:type="paragraph" w:styleId="TOC7">
+  <w:style w:type="paragraph" w:styleId="TDC7">
     <w:name w:val="toc 7"/>
     <w:basedOn w:val="Normal"/>
     <w:next w:val="Normal"/>
@@ -3812,7 +3718,7 @@
       <w:ind w:left="1440"/>
     </w:pPr>
   </w:style>
-  <w:style w:type="paragraph" w:styleId="TOC8">
+  <w:style w:type="paragraph" w:styleId="TDC8">
     <w:name w:val="toc 8"/>
     <w:basedOn w:val="Normal"/>
     <w:next w:val="Normal"/>
@@ -3822,7 +3728,7 @@
       <w:ind w:left="1680"/>
     </w:pPr>
   </w:style>
-  <w:style w:type="paragraph" w:styleId="TOC9">
+  <w:style w:type="paragraph" w:styleId="TDC9">
     <w:name w:val="toc 9"/>
     <w:basedOn w:val="Normal"/>
     <w:next w:val="Normal"/>
@@ -3847,7 +3753,7 @@
   </w:style>
   <w:style w:type="paragraph" w:customStyle="1" w:styleId="StyleCaptionCentered">
     <w:name w:val="Style Caption + Centered"/>
-    <w:basedOn w:val="Caption"/>
+    <w:basedOn w:val="Descripcin"/>
     <w:autoRedefine/>
     <w:rsid w:val="000B7AF9"/>
     <w:rPr>
@@ -3855,9 +3761,9 @@
       <w:i w:val="0"/>
     </w:rPr>
   </w:style>
-  <w:style w:type="character" w:customStyle="1" w:styleId="Heading1Char">
-    <w:name w:val="Heading 1 Char"/>
-    <w:link w:val="Heading1"/>
+  <w:style w:type="character" w:customStyle="1" w:styleId="Ttulo1Car">
+    <w:name w:val="Título 1 Car"/>
+    <w:link w:val="Ttulo1"/>
     <w:rsid w:val="008C633D"/>
     <w:rPr>
       <w:b/>
@@ -3866,9 +3772,9 @@
       <w:szCs w:val="24"/>
     </w:rPr>
   </w:style>
-  <w:style w:type="character" w:customStyle="1" w:styleId="Heading4Char">
-    <w:name w:val="Heading 4 Char"/>
-    <w:link w:val="Heading4"/>
+  <w:style w:type="character" w:customStyle="1" w:styleId="Ttulo4Car">
+    <w:name w:val="Título 4 Car"/>
+    <w:link w:val="Ttulo4"/>
     <w:rsid w:val="00546133"/>
     <w:rPr>
       <w:rFonts w:eastAsia="Times New Roman" w:cs="Times New Roman"/>
@@ -3879,27 +3785,27 @@
       <w:szCs w:val="28"/>
     </w:rPr>
   </w:style>
-  <w:style w:type="character" w:customStyle="1" w:styleId="BodyTextChar">
-    <w:name w:val="Body Text Char"/>
-    <w:link w:val="BodyText"/>
+  <w:style w:type="character" w:customStyle="1" w:styleId="TextoindependienteCar">
+    <w:name w:val="Texto independiente Car"/>
+    <w:link w:val="Textoindependiente"/>
     <w:rsid w:val="00707877"/>
     <w:rPr>
       <w:sz w:val="22"/>
       <w:szCs w:val="22"/>
     </w:rPr>
   </w:style>
-  <w:style w:type="character" w:customStyle="1" w:styleId="BodyTextIndentChar">
-    <w:name w:val="Body Text Indent Char"/>
-    <w:link w:val="BodyTextIndent"/>
+  <w:style w:type="character" w:customStyle="1" w:styleId="SangradetextonormalCar">
+    <w:name w:val="Sangría de texto normal Car"/>
+    <w:link w:val="Sangradetextonormal"/>
     <w:rsid w:val="00707877"/>
     <w:rPr>
       <w:sz w:val="32"/>
       <w:szCs w:val="32"/>
     </w:rPr>
   </w:style>
-  <w:style w:type="paragraph" w:styleId="TOCHeading">
+  <w:style w:type="paragraph" w:styleId="TtuloTDC">
     <w:name w:val="TOC Heading"/>
-    <w:basedOn w:val="Heading1"/>
+    <w:basedOn w:val="Ttulo1"/>
     <w:next w:val="Normal"/>
     <w:uiPriority w:val="39"/>
     <w:semiHidden/>
@@ -3926,7 +3832,7 @@
   </w:style>
   <w:style w:type="paragraph" w:customStyle="1" w:styleId="Piedeimagen">
     <w:name w:val="Pie de imagen"/>
-    <w:basedOn w:val="Caption"/>
+    <w:basedOn w:val="Descripcin"/>
     <w:qFormat/>
     <w:rsid w:val="00EE3934"/>
     <w:pPr>
@@ -3964,10 +3870,10 @@
   </w:style>
   <w:style w:type="character" w:customStyle="1" w:styleId="apple-tab-span">
     <w:name w:val="apple-tab-span"/>
-    <w:basedOn w:val="DefaultParagraphFont"/>
+    <w:basedOn w:val="Fuentedeprrafopredeter"/>
     <w:rsid w:val="007D403F"/>
   </w:style>
-  <w:style w:type="paragraph" w:styleId="ListParagraph">
+  <w:style w:type="paragraph" w:styleId="Prrafodelista">
     <w:name w:val="List Paragraph"/>
     <w:basedOn w:val="Normal"/>
     <w:uiPriority w:val="34"/>

</xml_diff>